<commit_message>
Changes made to part 2; Require html part
</commit_message>
<xml_diff>
--- a/SYNOPSIS-part 2.docx
+++ b/SYNOPSIS-part 2.docx
@@ -1,6 +1,6 @@
 
 <file path=word/document.xml><?xml version="1.0" encoding="utf-8"?>
-<w:document xmlns:wpc="http://schemas.microsoft.com/office/word/2010/wordprocessingCanvas" xmlns:cx="http://schemas.microsoft.com/office/drawing/2014/chartex" xmlns:cx1="http://schemas.microsoft.com/office/drawing/2015/9/8/chartex" xmlns:cx2="http://schemas.microsoft.com/office/drawing/2015/10/21/chartex" xmlns:cx3="http://schemas.microsoft.com/office/drawing/2016/5/9/chartex" xmlns:cx4="http://schemas.microsoft.com/office/drawing/2016/5/10/chartex" xmlns:cx5="http://schemas.microsoft.com/office/drawing/2016/5/11/chartex" xmlns:cx6="http://schemas.microsoft.com/office/drawing/2016/5/12/chartex" xmlns:cx7="http://schemas.microsoft.com/office/drawing/2016/5/13/chartex" xmlns:cx8="http://schemas.microsoft.com/office/drawing/2016/5/14/chartex" xmlns:mc="http://schemas.openxmlformats.org/markup-compatibility/2006" xmlns:aink="http://schemas.microsoft.com/office/drawing/2016/ink" xmlns:am3d="http://schemas.microsoft.com/office/drawing/2017/model3d" xmlns:o="urn:schemas-microsoft-com:office:office" xmlns:r="http://schemas.openxmlformats.org/officeDocument/2006/relationships" xmlns:m="http://schemas.openxmlformats.org/officeDocument/2006/math" xmlns:v="urn:schemas-microsoft-com:vml" xmlns:wp14="http://schemas.microsoft.com/office/word/2010/wordprocessingDrawing" xmlns:wp="http://schemas.openxmlformats.org/drawingml/2006/wordprocessingDrawing" xmlns:w10="urn:schemas-microsoft-com:office:word" xmlns:w="http://schemas.openxmlformats.org/wordprocessingml/2006/main" xmlns:w14="http://schemas.microsoft.com/office/word/2010/wordml" xmlns:w15="http://schemas.microsoft.com/office/word/2012/wordml" xmlns:w16cid="http://schemas.microsoft.com/office/word/2016/wordml/cid" xmlns:w16se="http://schemas.microsoft.com/office/word/2015/wordml/symex" xmlns:wpg="http://schemas.microsoft.com/office/word/2010/wordprocessingGroup" xmlns:wpi="http://schemas.microsoft.com/office/word/2010/wordprocessingInk" xmlns:wne="http://schemas.microsoft.com/office/word/2006/wordml" xmlns:wps="http://schemas.microsoft.com/office/word/2010/wordprocessingShape" mc:Ignorable="w14 w15 w16se w16cid wp14">
+<w:document xmlns:wpc="http://schemas.microsoft.com/office/word/2010/wordprocessingCanvas" xmlns:cx="http://schemas.microsoft.com/office/drawing/2014/chartex" xmlns:mc="http://schemas.openxmlformats.org/markup-compatibility/2006" xmlns:o="urn:schemas-microsoft-com:office:office" xmlns:r="http://schemas.openxmlformats.org/officeDocument/2006/relationships" xmlns:m="http://schemas.openxmlformats.org/officeDocument/2006/math" xmlns:v="urn:schemas-microsoft-com:vml" xmlns:wp14="http://schemas.microsoft.com/office/word/2010/wordprocessingDrawing" xmlns:wp="http://schemas.openxmlformats.org/drawingml/2006/wordprocessingDrawing" xmlns:w10="urn:schemas-microsoft-com:office:word" xmlns:w="http://schemas.openxmlformats.org/wordprocessingml/2006/main" xmlns:w14="http://schemas.microsoft.com/office/word/2010/wordml" xmlns:w15="http://schemas.microsoft.com/office/word/2012/wordml" xmlns:w16se="http://schemas.microsoft.com/office/word/2015/wordml/symex" xmlns:wpg="http://schemas.microsoft.com/office/word/2010/wordprocessingGroup" xmlns:wpi="http://schemas.microsoft.com/office/word/2010/wordprocessingInk" xmlns:wne="http://schemas.microsoft.com/office/word/2006/wordml" xmlns:wps="http://schemas.microsoft.com/office/word/2010/wordprocessingShape" mc:Ignorable="w14 w15 w16se wp14">
   <w:body>
     <w:p>
       <w:pPr>
@@ -102,17 +102,6 @@
     <w:p>
       <w:pPr>
         <w:spacing w:line="360" w:lineRule="auto"/>
-        <w:jc w:val="both"/>
-        <w:rPr>
-          <w:rFonts w:ascii="Times New Roman" w:eastAsia="Times New Roman" w:hAnsi="Times New Roman" w:cs="Times New Roman"/>
-          <w:sz w:val="24"/>
-          <w:szCs w:val="24"/>
-        </w:rPr>
-      </w:pPr>
-    </w:p>
-    <w:p>
-      <w:pPr>
-        <w:spacing w:line="360" w:lineRule="auto"/>
         <w:ind w:firstLine="690"/>
         <w:jc w:val="both"/>
         <w:rPr>
@@ -128,37 +117,7 @@
           <w:szCs w:val="24"/>
           <w:lang w:val="en-US"/>
         </w:rPr>
-        <w:t xml:space="preserve">The Internet is everything in today’s world: the tabloid, the newspaper, advertisement agency, etc. Presence on the Internet defines our connection to the outside social world whether it is using Facebook or our own websites. While the former is very easy to get onto, the latter might require some skills and knowledge in order to be established. This is where the problem lies as not everybody is going to be an expert in Web Development or even know the basic concepts behind designing a website. Other reason could be our limited time. Unlike Blogger or </w:t>
-      </w:r>
-      <w:proofErr w:type="spellStart"/>
-      <w:r>
-        <w:rPr>
-          <w:rFonts w:ascii="Times New Roman" w:eastAsia="Times New Roman" w:hAnsi="Times New Roman" w:cs="Times New Roman"/>
-          <w:sz w:val="24"/>
-          <w:szCs w:val="24"/>
-          <w:lang w:val="en-US"/>
-        </w:rPr>
-        <w:t>WordSpace</w:t>
-      </w:r>
-      <w:proofErr w:type="spellEnd"/>
-      <w:r>
-        <w:rPr>
-          <w:rFonts w:ascii="Times New Roman" w:eastAsia="Times New Roman" w:hAnsi="Times New Roman" w:cs="Times New Roman"/>
-          <w:sz w:val="24"/>
-          <w:szCs w:val="24"/>
-          <w:lang w:val="en-US"/>
-        </w:rPr>
-        <w:t xml:space="preserve">, which still requires us to have some idea about implementation, the WDB can build all the basic blocks of the website just by conversing with the user. User can have their </w:t>
-      </w:r>
-      <w:r>
-        <w:rPr>
-          <w:rFonts w:ascii="Times New Roman" w:eastAsia="Times New Roman" w:hAnsi="Times New Roman" w:cs="Times New Roman"/>
-          <w:sz w:val="24"/>
-          <w:szCs w:val="24"/>
-          <w:lang w:val="en-US"/>
-        </w:rPr>
-        <w:lastRenderedPageBreak/>
-        <w:t xml:space="preserve">requirements at the back of their minds and then choose from the wide variety of options present to customize their website to the fullest extent. </w:t>
+        <w:t xml:space="preserve">The Internet is everything in today’s world: the tabloid, the newspaper, advertisement agency, etc. Presence on the Internet defines our connection to the outside social world whether it is using Facebook or our own websites. While the former is very easy to get onto, the latter might require some skills and knowledge in order to be established. This is where the problem lies as not everybody is going to be an expert in Web Development or even know the basic concepts behind designing a website. Other reason could be our limited time. Unlike Blogger or WordSpace, which still requires us to have some idea about implementation, the WDB can build all the basic blocks of the website just by conversing with the user. User can have their requirements at the back of their minds and then choose from the wide variety of options present to customize their website to the fullest extent. </w:t>
       </w:r>
     </w:p>
     <w:p>
@@ -172,9 +131,6 @@
         </w:pBdr>
         <w:spacing w:after="160" w:line="259" w:lineRule="auto"/>
       </w:pPr>
-      <w:r>
-        <w:br w:type="page"/>
-      </w:r>
     </w:p>
     <w:p>
       <w:pPr>
@@ -192,7 +148,6 @@
           <w:rFonts w:ascii="Times New Roman" w:eastAsia="Times New Roman" w:hAnsi="Times New Roman" w:cs="Times New Roman"/>
           <w:b/>
         </w:rPr>
-        <w:lastRenderedPageBreak/>
         <w:t xml:space="preserve">1.2 Existing System </w:t>
       </w:r>
     </w:p>
@@ -225,18 +180,60 @@
           <w:sz w:val="28"/>
           <w:szCs w:val="28"/>
         </w:rPr>
-        <w:t xml:space="preserve">1.2.1 </w:t>
-      </w:r>
-      <w:proofErr w:type="spellStart"/>
-      <w:r>
+        <w:t>1.2.1 Heek</w:t>
+      </w:r>
+    </w:p>
+    <w:p>
+      <w:pPr>
+        <w:spacing w:before="30" w:after="30" w:line="360" w:lineRule="auto"/>
+        <w:ind w:firstLine="720"/>
+        <w:jc w:val="both"/>
+        <w:rPr>
+          <w:rFonts w:ascii="Times New Roman" w:eastAsia="Times New Roman" w:hAnsi="Times New Roman" w:cs="Times New Roman"/>
+          <w:sz w:val="24"/>
+          <w:szCs w:val="24"/>
+        </w:rPr>
+      </w:pPr>
+      <w:r>
+        <w:rPr>
+          <w:rFonts w:ascii="Times New Roman" w:eastAsia="Times New Roman" w:hAnsi="Times New Roman" w:cs="Times New Roman"/>
+          <w:sz w:val="24"/>
+          <w:szCs w:val="24"/>
+        </w:rPr>
+        <w:t>Heek is a conversational website builder. It helps individuals create their website by chatting over text and answering questions. The platform has a conversational interface where chat bots asks questions about the users, the type of business they have, and their sites. Heek is easy-to-use. It also offers a variety of templates where users can choose for their websites. It was developed by Nicholas Fayon who founded Heek at Paris, Ile-de-France, France in the year 2015. They also offer hosting and a custom domain name for a modest monthly fee or subscription.</w:t>
+      </w:r>
+    </w:p>
+    <w:p>
+      <w:pPr>
+        <w:spacing w:before="30" w:after="30" w:line="360" w:lineRule="auto"/>
+        <w:ind w:firstLine="720"/>
+        <w:jc w:val="both"/>
+        <w:rPr>
+          <w:rFonts w:ascii="Times New Roman" w:eastAsia="Times New Roman" w:hAnsi="Times New Roman" w:cs="Times New Roman"/>
+          <w:sz w:val="24"/>
+          <w:szCs w:val="24"/>
+        </w:rPr>
+      </w:pPr>
+    </w:p>
+    <w:p>
+      <w:pPr>
+        <w:spacing w:before="30" w:after="30" w:line="360" w:lineRule="auto"/>
+        <w:ind w:firstLine="720"/>
+        <w:jc w:val="both"/>
         <w:rPr>
           <w:rFonts w:ascii="Times New Roman" w:eastAsia="Times New Roman" w:hAnsi="Times New Roman" w:cs="Times New Roman"/>
           <w:sz w:val="28"/>
           <w:szCs w:val="28"/>
         </w:rPr>
-        <w:t>Heek</w:t>
-      </w:r>
-      <w:proofErr w:type="spellEnd"/>
+      </w:pPr>
+      <w:r>
+        <w:rPr>
+          <w:rFonts w:ascii="Times New Roman" w:eastAsia="Times New Roman" w:hAnsi="Times New Roman" w:cs="Times New Roman"/>
+          <w:sz w:val="28"/>
+          <w:szCs w:val="28"/>
+        </w:rPr>
+        <w:t>1.2.2 Wix ADI</w:t>
+      </w:r>
     </w:p>
     <w:p>
       <w:pPr>
@@ -245,140 +242,6 @@
         <w:jc w:val="both"/>
         <w:rPr>
           <w:rFonts w:ascii="Times New Roman" w:eastAsia="Times New Roman" w:hAnsi="Times New Roman" w:cs="Times New Roman"/>
-          <w:sz w:val="24"/>
-          <w:szCs w:val="24"/>
-        </w:rPr>
-      </w:pPr>
-      <w:proofErr w:type="spellStart"/>
-      <w:r>
-        <w:rPr>
-          <w:rFonts w:ascii="Times New Roman" w:eastAsia="Times New Roman" w:hAnsi="Times New Roman" w:cs="Times New Roman"/>
-          <w:sz w:val="24"/>
-          <w:szCs w:val="24"/>
-        </w:rPr>
-        <w:t>Heek</w:t>
-      </w:r>
-      <w:proofErr w:type="spellEnd"/>
-      <w:r>
-        <w:rPr>
-          <w:rFonts w:ascii="Times New Roman" w:eastAsia="Times New Roman" w:hAnsi="Times New Roman" w:cs="Times New Roman"/>
-          <w:sz w:val="24"/>
-          <w:szCs w:val="24"/>
-        </w:rPr>
-        <w:t xml:space="preserve"> is a conversational website builder. It helps individuals create their website by chatting over text and answering questions. The platform has a conversational interface where chat bots asks questions about the users, the type of business they have, and their sites. </w:t>
-      </w:r>
-      <w:proofErr w:type="spellStart"/>
-      <w:r>
-        <w:rPr>
-          <w:rFonts w:ascii="Times New Roman" w:eastAsia="Times New Roman" w:hAnsi="Times New Roman" w:cs="Times New Roman"/>
-          <w:sz w:val="24"/>
-          <w:szCs w:val="24"/>
-        </w:rPr>
-        <w:t>Heek</w:t>
-      </w:r>
-      <w:proofErr w:type="spellEnd"/>
-      <w:r>
-        <w:rPr>
-          <w:rFonts w:ascii="Times New Roman" w:eastAsia="Times New Roman" w:hAnsi="Times New Roman" w:cs="Times New Roman"/>
-          <w:sz w:val="24"/>
-          <w:szCs w:val="24"/>
-        </w:rPr>
-        <w:t xml:space="preserve"> is easy-to-use. It also offers a variety of templates where users can choose for their websites. It was developed by Nicholas </w:t>
-      </w:r>
-      <w:proofErr w:type="spellStart"/>
-      <w:r>
-        <w:rPr>
-          <w:rFonts w:ascii="Times New Roman" w:eastAsia="Times New Roman" w:hAnsi="Times New Roman" w:cs="Times New Roman"/>
-          <w:sz w:val="24"/>
-          <w:szCs w:val="24"/>
-        </w:rPr>
-        <w:t>Fayon</w:t>
-      </w:r>
-      <w:proofErr w:type="spellEnd"/>
-      <w:r>
-        <w:rPr>
-          <w:rFonts w:ascii="Times New Roman" w:eastAsia="Times New Roman" w:hAnsi="Times New Roman" w:cs="Times New Roman"/>
-          <w:sz w:val="24"/>
-          <w:szCs w:val="24"/>
-        </w:rPr>
-        <w:t xml:space="preserve"> who founded </w:t>
-      </w:r>
-      <w:proofErr w:type="spellStart"/>
-      <w:r>
-        <w:rPr>
-          <w:rFonts w:ascii="Times New Roman" w:eastAsia="Times New Roman" w:hAnsi="Times New Roman" w:cs="Times New Roman"/>
-          <w:sz w:val="24"/>
-          <w:szCs w:val="24"/>
-        </w:rPr>
-        <w:t>Heek</w:t>
-      </w:r>
-      <w:proofErr w:type="spellEnd"/>
-      <w:r>
-        <w:rPr>
-          <w:rFonts w:ascii="Times New Roman" w:eastAsia="Times New Roman" w:hAnsi="Times New Roman" w:cs="Times New Roman"/>
-          <w:sz w:val="24"/>
-          <w:szCs w:val="24"/>
-        </w:rPr>
-        <w:t xml:space="preserve"> at Paris, Ile-de-France, France in the year 2015. They also offer hosting and a custom domain name for a modest monthly fee or subscription.</w:t>
-      </w:r>
-    </w:p>
-    <w:p>
-      <w:pPr>
-        <w:spacing w:before="30" w:after="30" w:line="360" w:lineRule="auto"/>
-        <w:ind w:firstLine="720"/>
-        <w:jc w:val="both"/>
-        <w:rPr>
-          <w:rFonts w:ascii="Times New Roman" w:eastAsia="Times New Roman" w:hAnsi="Times New Roman" w:cs="Times New Roman"/>
-          <w:sz w:val="24"/>
-          <w:szCs w:val="24"/>
-        </w:rPr>
-      </w:pPr>
-    </w:p>
-    <w:p>
-      <w:pPr>
-        <w:spacing w:before="30" w:after="30" w:line="360" w:lineRule="auto"/>
-        <w:ind w:firstLine="720"/>
-        <w:jc w:val="both"/>
-        <w:rPr>
-          <w:rFonts w:ascii="Times New Roman" w:eastAsia="Times New Roman" w:hAnsi="Times New Roman" w:cs="Times New Roman"/>
-          <w:sz w:val="28"/>
-          <w:szCs w:val="28"/>
-        </w:rPr>
-      </w:pPr>
-      <w:r>
-        <w:rPr>
-          <w:rFonts w:ascii="Times New Roman" w:eastAsia="Times New Roman" w:hAnsi="Times New Roman" w:cs="Times New Roman"/>
-          <w:sz w:val="28"/>
-          <w:szCs w:val="28"/>
-        </w:rPr>
-        <w:t xml:space="preserve">1.2.2 </w:t>
-      </w:r>
-      <w:proofErr w:type="spellStart"/>
-      <w:r>
-        <w:rPr>
-          <w:rFonts w:ascii="Times New Roman" w:eastAsia="Times New Roman" w:hAnsi="Times New Roman" w:cs="Times New Roman"/>
-          <w:sz w:val="28"/>
-          <w:szCs w:val="28"/>
-        </w:rPr>
-        <w:t>Wix</w:t>
-      </w:r>
-      <w:proofErr w:type="spellEnd"/>
-      <w:r>
-        <w:rPr>
-          <w:rFonts w:ascii="Times New Roman" w:eastAsia="Times New Roman" w:hAnsi="Times New Roman" w:cs="Times New Roman"/>
-          <w:sz w:val="28"/>
-          <w:szCs w:val="28"/>
-        </w:rPr>
-        <w:t xml:space="preserve"> ADI</w:t>
-      </w:r>
-    </w:p>
-    <w:p>
-      <w:pPr>
-        <w:spacing w:before="30" w:after="30" w:line="360" w:lineRule="auto"/>
-        <w:ind w:firstLine="720"/>
-        <w:jc w:val="both"/>
-        <w:rPr>
-          <w:rFonts w:ascii="Times New Roman" w:eastAsia="Times New Roman" w:hAnsi="Times New Roman" w:cs="Times New Roman"/>
           <w:color w:val="000000" w:themeColor="text1"/>
           <w:sz w:val="24"/>
           <w:szCs w:val="24"/>
@@ -391,9 +254,8 @@
           <w:szCs w:val="24"/>
           <w:lang w:val="en-US"/>
         </w:rPr>
-        <w:t xml:space="preserve">The </w:t>
-      </w:r>
-      <w:proofErr w:type="spellStart"/>
+        <w:t xml:space="preserve">The Wix </w:t>
+      </w:r>
       <w:r>
         <w:rPr>
           <w:rFonts w:ascii="Times New Roman" w:eastAsia="Times New Roman" w:hAnsi="Times New Roman" w:cs="Times New Roman"/>
@@ -401,9 +263,8 @@
           <w:szCs w:val="24"/>
           <w:lang w:val="en-US"/>
         </w:rPr>
-        <w:t>Wix</w:t>
-      </w:r>
-      <w:proofErr w:type="spellEnd"/>
+        <w:t>ADI</w:t>
+      </w:r>
       <w:r>
         <w:rPr>
           <w:rFonts w:ascii="Times New Roman" w:eastAsia="Times New Roman" w:hAnsi="Times New Roman" w:cs="Times New Roman"/>
@@ -411,137 +272,18 @@
           <w:szCs w:val="24"/>
           <w:lang w:val="en-US"/>
         </w:rPr>
+        <w:t xml:space="preserve"> uses A.I. to design websites for small businesses and personal websites like Heek. Wix is a cloud-based web development platform created by Nitzan Achsaf. Wix ADI was unveiled in June 2016.</w:t>
+      </w:r>
+      <w:r>
+        <w:rPr>
+          <w:rFonts w:ascii="Times New Roman" w:eastAsia="Times New Roman" w:hAnsi="Times New Roman" w:cs="Times New Roman"/>
+          <w:color w:val="000000" w:themeColor="text1"/>
+          <w:sz w:val="24"/>
+          <w:szCs w:val="24"/>
+          <w:lang w:val="en-US"/>
+        </w:rPr>
         <w:t xml:space="preserve"> </w:t>
       </w:r>
-      <w:r>
-        <w:rPr>
-          <w:rFonts w:ascii="Times New Roman" w:eastAsia="Times New Roman" w:hAnsi="Times New Roman" w:cs="Times New Roman"/>
-          <w:sz w:val="24"/>
-          <w:szCs w:val="24"/>
-          <w:lang w:val="en-US"/>
-        </w:rPr>
-        <w:t>ADI</w:t>
-      </w:r>
-      <w:r>
-        <w:rPr>
-          <w:rFonts w:ascii="Times New Roman" w:eastAsia="Times New Roman" w:hAnsi="Times New Roman" w:cs="Times New Roman"/>
-          <w:sz w:val="24"/>
-          <w:szCs w:val="24"/>
-          <w:lang w:val="en-US"/>
-        </w:rPr>
-        <w:t xml:space="preserve"> uses A.I. to design websites for small businesses and personal websites like </w:t>
-      </w:r>
-      <w:proofErr w:type="spellStart"/>
-      <w:r>
-        <w:rPr>
-          <w:rFonts w:ascii="Times New Roman" w:eastAsia="Times New Roman" w:hAnsi="Times New Roman" w:cs="Times New Roman"/>
-          <w:sz w:val="24"/>
-          <w:szCs w:val="24"/>
-          <w:lang w:val="en-US"/>
-        </w:rPr>
-        <w:t>Heek</w:t>
-      </w:r>
-      <w:proofErr w:type="spellEnd"/>
-      <w:r>
-        <w:rPr>
-          <w:rFonts w:ascii="Times New Roman" w:eastAsia="Times New Roman" w:hAnsi="Times New Roman" w:cs="Times New Roman"/>
-          <w:sz w:val="24"/>
-          <w:szCs w:val="24"/>
-          <w:lang w:val="en-US"/>
-        </w:rPr>
-        <w:t xml:space="preserve">. </w:t>
-      </w:r>
-      <w:proofErr w:type="spellStart"/>
-      <w:r>
-        <w:rPr>
-          <w:rFonts w:ascii="Times New Roman" w:eastAsia="Times New Roman" w:hAnsi="Times New Roman" w:cs="Times New Roman"/>
-          <w:sz w:val="24"/>
-          <w:szCs w:val="24"/>
-          <w:lang w:val="en-US"/>
-        </w:rPr>
-        <w:t>Wix</w:t>
-      </w:r>
-      <w:proofErr w:type="spellEnd"/>
-      <w:r>
-        <w:rPr>
-          <w:rFonts w:ascii="Times New Roman" w:eastAsia="Times New Roman" w:hAnsi="Times New Roman" w:cs="Times New Roman"/>
-          <w:sz w:val="24"/>
-          <w:szCs w:val="24"/>
-          <w:lang w:val="en-US"/>
-        </w:rPr>
-        <w:t xml:space="preserve"> is a cloud-based web development platform created by </w:t>
-      </w:r>
-      <w:proofErr w:type="spellStart"/>
-      <w:r>
-        <w:rPr>
-          <w:rFonts w:ascii="Times New Roman" w:eastAsia="Times New Roman" w:hAnsi="Times New Roman" w:cs="Times New Roman"/>
-          <w:sz w:val="24"/>
-          <w:szCs w:val="24"/>
-          <w:lang w:val="en-US"/>
-        </w:rPr>
-        <w:t>Nitzan</w:t>
-      </w:r>
-      <w:proofErr w:type="spellEnd"/>
-      <w:r>
-        <w:rPr>
-          <w:rFonts w:ascii="Times New Roman" w:eastAsia="Times New Roman" w:hAnsi="Times New Roman" w:cs="Times New Roman"/>
-          <w:sz w:val="24"/>
-          <w:szCs w:val="24"/>
-          <w:lang w:val="en-US"/>
-        </w:rPr>
-        <w:t xml:space="preserve"> </w:t>
-      </w:r>
-      <w:proofErr w:type="spellStart"/>
-      <w:r>
-        <w:rPr>
-          <w:rFonts w:ascii="Times New Roman" w:eastAsia="Times New Roman" w:hAnsi="Times New Roman" w:cs="Times New Roman"/>
-          <w:sz w:val="24"/>
-          <w:szCs w:val="24"/>
-          <w:lang w:val="en-US"/>
-        </w:rPr>
-        <w:t>Achsaf</w:t>
-      </w:r>
-      <w:proofErr w:type="spellEnd"/>
-      <w:r>
-        <w:rPr>
-          <w:rFonts w:ascii="Times New Roman" w:eastAsia="Times New Roman" w:hAnsi="Times New Roman" w:cs="Times New Roman"/>
-          <w:sz w:val="24"/>
-          <w:szCs w:val="24"/>
-          <w:lang w:val="en-US"/>
-        </w:rPr>
-        <w:t xml:space="preserve">. </w:t>
-      </w:r>
-      <w:proofErr w:type="spellStart"/>
-      <w:r>
-        <w:rPr>
-          <w:rFonts w:ascii="Times New Roman" w:eastAsia="Times New Roman" w:hAnsi="Times New Roman" w:cs="Times New Roman"/>
-          <w:sz w:val="24"/>
-          <w:szCs w:val="24"/>
-          <w:lang w:val="en-US"/>
-        </w:rPr>
-        <w:t>Wix</w:t>
-      </w:r>
-      <w:proofErr w:type="spellEnd"/>
-      <w:r>
-        <w:rPr>
-          <w:rFonts w:ascii="Times New Roman" w:eastAsia="Times New Roman" w:hAnsi="Times New Roman" w:cs="Times New Roman"/>
-          <w:sz w:val="24"/>
-          <w:szCs w:val="24"/>
-          <w:lang w:val="en-US"/>
-        </w:rPr>
-        <w:t xml:space="preserve"> ADI was unveiled in June 2016.</w:t>
-      </w:r>
-      <w:r>
-        <w:rPr>
-          <w:rFonts w:ascii="Times New Roman" w:eastAsia="Times New Roman" w:hAnsi="Times New Roman" w:cs="Times New Roman"/>
-          <w:color w:val="000000" w:themeColor="text1"/>
-          <w:sz w:val="24"/>
-          <w:szCs w:val="24"/>
-          <w:lang w:val="en-US"/>
-        </w:rPr>
-        <w:t xml:space="preserve"> </w:t>
-      </w:r>
-      <w:proofErr w:type="spellStart"/>
       <w:r>
         <w:rPr>
           <w:rFonts w:ascii="Times New Roman" w:hAnsi="Times New Roman" w:cs="Times New Roman"/>
@@ -550,18 +292,7 @@
           <w:szCs w:val="24"/>
           <w:shd w:val="clear" w:color="auto" w:fill="FFFFFF"/>
         </w:rPr>
-        <w:t>Wix</w:t>
-      </w:r>
-      <w:proofErr w:type="spellEnd"/>
-      <w:r>
-        <w:rPr>
-          <w:rFonts w:ascii="Times New Roman" w:hAnsi="Times New Roman" w:cs="Times New Roman"/>
-          <w:color w:val="000000" w:themeColor="text1"/>
-          <w:sz w:val="24"/>
-          <w:szCs w:val="24"/>
-          <w:shd w:val="clear" w:color="auto" w:fill="FFFFFF"/>
-        </w:rPr>
-        <w:t xml:space="preserve"> ADI is the world's first technology platform that combines website design and content creation with artificial intelligence to enable complete websites to be created</w:t>
+        <w:t>Wix ADI is the world's first technology platform that combines website design and content creation with artificial intelligence to enable complete websites to be created</w:t>
       </w:r>
       <w:r>
         <w:rPr>
@@ -621,7 +352,6 @@
           <w:rFonts w:ascii="Times New Roman" w:eastAsia="Times New Roman" w:hAnsi="Times New Roman" w:cs="Times New Roman"/>
           <w:b/>
         </w:rPr>
-        <w:lastRenderedPageBreak/>
         <w:t>1.3 Applications</w:t>
       </w:r>
     </w:p>
@@ -759,27 +489,7 @@
           <w:szCs w:val="24"/>
           <w:lang w:val="en-US"/>
         </w:rPr>
-        <w:t xml:space="preserve">The major chunk of motivation for the project comes from this domain. A </w:t>
-      </w:r>
-      <w:proofErr w:type="gramStart"/>
-      <w:r>
-        <w:rPr>
-          <w:rFonts w:ascii="Times New Roman" w:eastAsia="Times New Roman" w:hAnsi="Times New Roman" w:cs="Times New Roman"/>
-          <w:sz w:val="24"/>
-          <w:szCs w:val="24"/>
-          <w:lang w:val="en-US"/>
-        </w:rPr>
-        <w:t>small scale</w:t>
-      </w:r>
-      <w:proofErr w:type="gramEnd"/>
-      <w:r>
-        <w:rPr>
-          <w:rFonts w:ascii="Times New Roman" w:eastAsia="Times New Roman" w:hAnsi="Times New Roman" w:cs="Times New Roman"/>
-          <w:sz w:val="24"/>
-          <w:szCs w:val="24"/>
-          <w:lang w:val="en-US"/>
-        </w:rPr>
-        <w:t xml:space="preserve"> business requires the boost a website can provide to flourish. Internet is accessible to everyone and it is the best form of advertisement possible in today’s time. Services like retail, information about products and services provided can be highlighted and make it easier for people to get to know your company or business.</w:t>
+        <w:t>The major chunk of motivation for the project comes from this domain. A small scale business requires the boost a website can provide to flourish. Internet is accessible to everyone and it is the best form of advertisement possible in today’s time. Services like retail, information about products and services provided can be highlighted and make it easier for people to get to know your company or business.</w:t>
       </w:r>
     </w:p>
     <w:p>
@@ -928,7 +638,6 @@
           <w:rFonts w:ascii="Times New Roman" w:eastAsia="Times New Roman" w:hAnsi="Times New Roman" w:cs="Times New Roman"/>
           <w:b/>
         </w:rPr>
-        <w:lastRenderedPageBreak/>
         <w:t>1.4 Organization of Report</w:t>
       </w:r>
     </w:p>
@@ -958,25 +667,23 @@
           <w:sz w:val="24"/>
           <w:szCs w:val="24"/>
         </w:rPr>
-        <w:t xml:space="preserve">The report is divided into 8 </w:t>
-      </w:r>
-      <w:proofErr w:type="gramStart"/>
-      <w:r>
-        <w:rPr>
-          <w:rFonts w:ascii="Times New Roman" w:eastAsia="Times New Roman" w:hAnsi="Times New Roman" w:cs="Times New Roman"/>
-          <w:sz w:val="24"/>
-          <w:szCs w:val="24"/>
-        </w:rPr>
-        <w:t>chapters .</w:t>
-      </w:r>
-      <w:proofErr w:type="gramEnd"/>
-      <w:r>
-        <w:rPr>
-          <w:rFonts w:ascii="Times New Roman" w:eastAsia="Times New Roman" w:hAnsi="Times New Roman" w:cs="Times New Roman"/>
-          <w:sz w:val="24"/>
-          <w:szCs w:val="24"/>
-        </w:rPr>
-        <w:t xml:space="preserve"> Each chapter has different sections along with its explanations.</w:t>
+        <w:t>The re</w:t>
+      </w:r>
+      <w:r>
+        <w:rPr>
+          <w:rFonts w:ascii="Times New Roman" w:eastAsia="Times New Roman" w:hAnsi="Times New Roman" w:cs="Times New Roman"/>
+          <w:sz w:val="24"/>
+          <w:szCs w:val="24"/>
+        </w:rPr>
+        <w:t>port is divided into 8 chapters</w:t>
+      </w:r>
+      <w:r>
+        <w:rPr>
+          <w:rFonts w:ascii="Times New Roman" w:eastAsia="Times New Roman" w:hAnsi="Times New Roman" w:cs="Times New Roman"/>
+          <w:sz w:val="24"/>
+          <w:szCs w:val="24"/>
+        </w:rPr>
+        <w:t>. Each chapter has different sections along with its explanations.</w:t>
       </w:r>
     </w:p>
     <w:p>
@@ -1000,23 +707,13 @@
           <w:szCs w:val="24"/>
         </w:rPr>
       </w:pPr>
-      <w:proofErr w:type="gramStart"/>
-      <w:r>
-        <w:rPr>
-          <w:rFonts w:ascii="Times New Roman" w:eastAsia="Times New Roman" w:hAnsi="Times New Roman" w:cs="Times New Roman"/>
-          <w:sz w:val="24"/>
-          <w:szCs w:val="24"/>
-        </w:rPr>
-        <w:t>Chapter  1</w:t>
-      </w:r>
-      <w:proofErr w:type="gramEnd"/>
-      <w:r>
-        <w:rPr>
-          <w:rFonts w:ascii="Times New Roman" w:eastAsia="Times New Roman" w:hAnsi="Times New Roman" w:cs="Times New Roman"/>
-          <w:sz w:val="24"/>
-          <w:szCs w:val="24"/>
-        </w:rPr>
-        <w:t xml:space="preserve"> : Introduction</w:t>
+      <w:r>
+        <w:rPr>
+          <w:rFonts w:ascii="Times New Roman" w:eastAsia="Times New Roman" w:hAnsi="Times New Roman" w:cs="Times New Roman"/>
+          <w:sz w:val="24"/>
+          <w:szCs w:val="24"/>
+        </w:rPr>
+        <w:t>Chapter  1 : Introduction</w:t>
       </w:r>
     </w:p>
     <w:p>
@@ -1094,25 +791,7 @@
           <w:sz w:val="24"/>
           <w:szCs w:val="24"/>
         </w:rPr>
-        <w:t xml:space="preserve">Chapter </w:t>
-      </w:r>
-      <w:proofErr w:type="gramStart"/>
-      <w:r>
-        <w:rPr>
-          <w:rFonts w:ascii="Times New Roman" w:eastAsia="Times New Roman" w:hAnsi="Times New Roman" w:cs="Times New Roman"/>
-          <w:sz w:val="24"/>
-          <w:szCs w:val="24"/>
-        </w:rPr>
-        <w:t>2 :</w:t>
-      </w:r>
-      <w:proofErr w:type="gramEnd"/>
-      <w:r>
-        <w:rPr>
-          <w:rFonts w:ascii="Times New Roman" w:eastAsia="Times New Roman" w:hAnsi="Times New Roman" w:cs="Times New Roman"/>
-          <w:sz w:val="24"/>
-          <w:szCs w:val="24"/>
-        </w:rPr>
-        <w:t xml:space="preserve"> Literature Survey</w:t>
+        <w:t>Chapter 2 : Literature Survey</w:t>
       </w:r>
     </w:p>
     <w:p>
@@ -1238,25 +917,23 @@
           <w:sz w:val="24"/>
           <w:szCs w:val="24"/>
         </w:rPr>
-        <w:t xml:space="preserve">The functional and </w:t>
-      </w:r>
-      <w:proofErr w:type="spellStart"/>
-      <w:r>
-        <w:rPr>
-          <w:rFonts w:ascii="Times New Roman" w:eastAsia="Times New Roman" w:hAnsi="Times New Roman" w:cs="Times New Roman"/>
-          <w:sz w:val="24"/>
-          <w:szCs w:val="24"/>
-        </w:rPr>
-        <w:t>nonfunctional</w:t>
-      </w:r>
-      <w:proofErr w:type="spellEnd"/>
-      <w:r>
-        <w:rPr>
-          <w:rFonts w:ascii="Times New Roman" w:eastAsia="Times New Roman" w:hAnsi="Times New Roman" w:cs="Times New Roman"/>
-          <w:sz w:val="24"/>
-          <w:szCs w:val="24"/>
-        </w:rPr>
-        <w:t xml:space="preserve"> requirements for the development of the project are listed.</w:t>
+        <w:t>The functional and non</w:t>
+      </w:r>
+      <w:r>
+        <w:rPr>
+          <w:rFonts w:ascii="Times New Roman" w:eastAsia="Times New Roman" w:hAnsi="Times New Roman" w:cs="Times New Roman"/>
+          <w:sz w:val="24"/>
+          <w:szCs w:val="24"/>
+        </w:rPr>
+        <w:t>-</w:t>
+      </w:r>
+      <w:r>
+        <w:rPr>
+          <w:rFonts w:ascii="Times New Roman" w:eastAsia="Times New Roman" w:hAnsi="Times New Roman" w:cs="Times New Roman"/>
+          <w:sz w:val="24"/>
+          <w:szCs w:val="24"/>
+        </w:rPr>
+        <w:t>functional requirements for the development of the project are listed.</w:t>
       </w:r>
     </w:p>
     <w:p>
@@ -1286,25 +963,7 @@
           <w:sz w:val="24"/>
           <w:szCs w:val="24"/>
         </w:rPr>
-        <w:t xml:space="preserve">Chapter </w:t>
-      </w:r>
-      <w:proofErr w:type="gramStart"/>
-      <w:r>
-        <w:rPr>
-          <w:rFonts w:ascii="Times New Roman" w:eastAsia="Times New Roman" w:hAnsi="Times New Roman" w:cs="Times New Roman"/>
-          <w:sz w:val="24"/>
-          <w:szCs w:val="24"/>
-        </w:rPr>
-        <w:t>4 :</w:t>
-      </w:r>
-      <w:proofErr w:type="gramEnd"/>
-      <w:r>
-        <w:rPr>
-          <w:rFonts w:ascii="Times New Roman" w:eastAsia="Times New Roman" w:hAnsi="Times New Roman" w:cs="Times New Roman"/>
-          <w:sz w:val="24"/>
-          <w:szCs w:val="24"/>
-        </w:rPr>
-        <w:t xml:space="preserve"> Project Design</w:t>
+        <w:t>Chapter 4 : Project Design</w:t>
       </w:r>
     </w:p>
     <w:p>
@@ -1328,25 +987,23 @@
           <w:sz w:val="24"/>
           <w:szCs w:val="24"/>
         </w:rPr>
-        <w:t xml:space="preserve">This part includes overview of methods </w:t>
-      </w:r>
-      <w:proofErr w:type="gramStart"/>
-      <w:r>
-        <w:rPr>
-          <w:rFonts w:ascii="Times New Roman" w:eastAsia="Times New Roman" w:hAnsi="Times New Roman" w:cs="Times New Roman"/>
-          <w:sz w:val="24"/>
-          <w:szCs w:val="24"/>
-        </w:rPr>
-        <w:t>that  can</w:t>
-      </w:r>
-      <w:proofErr w:type="gramEnd"/>
-      <w:r>
-        <w:rPr>
-          <w:rFonts w:ascii="Times New Roman" w:eastAsia="Times New Roman" w:hAnsi="Times New Roman" w:cs="Times New Roman"/>
-          <w:sz w:val="24"/>
-          <w:szCs w:val="24"/>
-        </w:rPr>
-        <w:t xml:space="preserve"> be used to design and implement the system.</w:t>
+        <w:t>This part in</w:t>
+      </w:r>
+      <w:r>
+        <w:rPr>
+          <w:rFonts w:ascii="Times New Roman" w:eastAsia="Times New Roman" w:hAnsi="Times New Roman" w:cs="Times New Roman"/>
+          <w:sz w:val="24"/>
+          <w:szCs w:val="24"/>
+        </w:rPr>
+        <w:t>cludes overview of methods that</w:t>
+      </w:r>
+      <w:r>
+        <w:rPr>
+          <w:rFonts w:ascii="Times New Roman" w:eastAsia="Times New Roman" w:hAnsi="Times New Roman" w:cs="Times New Roman"/>
+          <w:sz w:val="24"/>
+          <w:szCs w:val="24"/>
+        </w:rPr>
+        <w:t xml:space="preserve"> can be used to design and implement the system.</w:t>
       </w:r>
     </w:p>
     <w:p>
@@ -1378,25 +1035,7 @@
           <w:sz w:val="24"/>
           <w:szCs w:val="24"/>
         </w:rPr>
-        <w:t xml:space="preserve">Chapter </w:t>
-      </w:r>
-      <w:proofErr w:type="gramStart"/>
-      <w:r>
-        <w:rPr>
-          <w:rFonts w:ascii="Times New Roman" w:eastAsia="Times New Roman" w:hAnsi="Times New Roman" w:cs="Times New Roman"/>
-          <w:sz w:val="24"/>
-          <w:szCs w:val="24"/>
-        </w:rPr>
-        <w:t>5 :</w:t>
-      </w:r>
-      <w:proofErr w:type="gramEnd"/>
-      <w:r>
-        <w:rPr>
-          <w:rFonts w:ascii="Times New Roman" w:eastAsia="Times New Roman" w:hAnsi="Times New Roman" w:cs="Times New Roman"/>
-          <w:sz w:val="24"/>
-          <w:szCs w:val="24"/>
-        </w:rPr>
-        <w:t xml:space="preserve"> Technologies Used</w:t>
+        <w:t>Chapter 5 : Technologies Used</w:t>
       </w:r>
     </w:p>
     <w:p>
@@ -1463,25 +1102,15 @@
           <w:sz w:val="24"/>
           <w:szCs w:val="24"/>
         </w:rPr>
-        <w:t xml:space="preserve">Chapter </w:t>
-      </w:r>
-      <w:proofErr w:type="gramStart"/>
-      <w:r>
-        <w:rPr>
-          <w:rFonts w:ascii="Times New Roman" w:eastAsia="Times New Roman" w:hAnsi="Times New Roman" w:cs="Times New Roman"/>
-          <w:sz w:val="24"/>
-          <w:szCs w:val="24"/>
-        </w:rPr>
-        <w:t>6 :</w:t>
-      </w:r>
-      <w:proofErr w:type="gramEnd"/>
-      <w:r>
-        <w:rPr>
-          <w:rFonts w:ascii="Times New Roman" w:eastAsia="Times New Roman" w:hAnsi="Times New Roman" w:cs="Times New Roman"/>
-          <w:sz w:val="24"/>
-          <w:szCs w:val="24"/>
-        </w:rPr>
-        <w:t xml:space="preserve"> Conclusion and Future Scope</w:t>
+        <w:t>Chapter</w:t>
+      </w:r>
+      <w:r>
+        <w:rPr>
+          <w:rFonts w:ascii="Times New Roman" w:eastAsia="Times New Roman" w:hAnsi="Times New Roman" w:cs="Times New Roman"/>
+          <w:sz w:val="24"/>
+          <w:szCs w:val="24"/>
+        </w:rPr>
+        <w:t xml:space="preserve"> 6 : Conclusion</w:t>
       </w:r>
     </w:p>
     <w:p>
@@ -1505,7 +1134,7 @@
           <w:sz w:val="24"/>
           <w:szCs w:val="24"/>
         </w:rPr>
-        <w:t>The concluding remarks and how the project can be continued in the future is described here.</w:t>
+        <w:t>The concluding remarks on the project are described here.</w:t>
       </w:r>
     </w:p>
     <w:p>
@@ -1535,25 +1164,7 @@
           <w:sz w:val="24"/>
           <w:szCs w:val="24"/>
         </w:rPr>
-        <w:t xml:space="preserve">Chapter </w:t>
-      </w:r>
-      <w:proofErr w:type="gramStart"/>
-      <w:r>
-        <w:rPr>
-          <w:rFonts w:ascii="Times New Roman" w:eastAsia="Times New Roman" w:hAnsi="Times New Roman" w:cs="Times New Roman"/>
-          <w:sz w:val="24"/>
-          <w:szCs w:val="24"/>
-        </w:rPr>
-        <w:t>7 :</w:t>
-      </w:r>
-      <w:proofErr w:type="gramEnd"/>
-      <w:r>
-        <w:rPr>
-          <w:rFonts w:ascii="Times New Roman" w:eastAsia="Times New Roman" w:hAnsi="Times New Roman" w:cs="Times New Roman"/>
-          <w:sz w:val="24"/>
-          <w:szCs w:val="24"/>
-        </w:rPr>
-        <w:t xml:space="preserve"> References</w:t>
+        <w:t>Chapter 7 : References</w:t>
       </w:r>
     </w:p>
     <w:p>
@@ -1618,7 +1229,6 @@
           <w:sz w:val="36"/>
           <w:szCs w:val="36"/>
         </w:rPr>
-        <w:lastRenderedPageBreak/>
         <w:t>Literature Survey</w:t>
       </w:r>
     </w:p>
@@ -1771,29 +1381,8 @@
         <w:ind w:firstLine="0"/>
       </w:pPr>
       <w:r>
-        <w:t xml:space="preserve">2.2 “AI BASED CHATBOT”, Nikita </w:t>
-      </w:r>
-      <w:proofErr w:type="spellStart"/>
-      <w:r>
-        <w:t>Hatwar</w:t>
-      </w:r>
-      <w:proofErr w:type="spellEnd"/>
-      <w:r>
-        <w:t xml:space="preserve">, Ashwini </w:t>
-      </w:r>
-      <w:proofErr w:type="spellStart"/>
-      <w:r>
-        <w:t>Patil</w:t>
-      </w:r>
-      <w:proofErr w:type="spellEnd"/>
-      <w:r>
-        <w:t xml:space="preserve">, Diksha </w:t>
-      </w:r>
-      <w:proofErr w:type="spellStart"/>
-      <w:r>
-        <w:t>Gondane</w:t>
-      </w:r>
-      <w:proofErr w:type="spellEnd"/>
+        <w:t>2.2 “AI BASED CHATBOT”, Nikita Hatwar, Ashwini Patil, Diksha Gondane</w:t>
+      </w:r>
     </w:p>
     <w:p>
       <w:pPr>
@@ -1858,27 +1447,9 @@
       <w:r>
         <w:t xml:space="preserve"> </w:t>
       </w:r>
-      <w:proofErr w:type="spellStart"/>
-      <w:r>
-        <w:t>Gonenc</w:t>
-      </w:r>
-      <w:proofErr w:type="spellEnd"/>
-      <w:r>
-        <w:t xml:space="preserve"> </w:t>
-      </w:r>
-      <w:proofErr w:type="spellStart"/>
-      <w:r>
-        <w:t>Ercan</w:t>
-      </w:r>
-      <w:proofErr w:type="spellEnd"/>
-      <w:r>
-        <w:t xml:space="preserve">, Ilyas </w:t>
-      </w:r>
-      <w:proofErr w:type="spellStart"/>
-      <w:r>
-        <w:t>Cicekli</w:t>
-      </w:r>
-      <w:proofErr w:type="spellEnd"/>
+      <w:r>
+        <w:t>Gonenc Ercan, Ilyas Cicekli</w:t>
+      </w:r>
     </w:p>
     <w:p>
       <w:pPr>
@@ -1900,7 +1471,6 @@
         <w:ind w:firstLine="0"/>
       </w:pPr>
       <w:r>
-        <w:lastRenderedPageBreak/>
         <w:t>2.4</w:t>
       </w:r>
       <w:r>
@@ -1910,15 +1480,7 @@
         <w:t xml:space="preserve"> </w:t>
       </w:r>
       <w:r>
-        <w:t xml:space="preserve">“Chatbot Using </w:t>
-      </w:r>
-      <w:proofErr w:type="gramStart"/>
-      <w:r>
-        <w:t>A</w:t>
-      </w:r>
-      <w:proofErr w:type="gramEnd"/>
-      <w:r>
-        <w:t xml:space="preserve"> Knowledge in Database</w:t>
+        <w:t>“Chatbot Using A Knowledge in Database</w:t>
       </w:r>
       <w:r>
         <w:t>.</w:t>
@@ -1927,45 +1489,8 @@
         <w:t>” Human-t</w:t>
       </w:r>
       <w:r>
-        <w:t xml:space="preserve">o-Machine Conversation </w:t>
-      </w:r>
-      <w:proofErr w:type="spellStart"/>
-      <w:r>
-        <w:t>Modeling</w:t>
-      </w:r>
-      <w:proofErr w:type="spellEnd"/>
-      <w:r>
-        <w:t xml:space="preserve">. </w:t>
-      </w:r>
-      <w:proofErr w:type="spellStart"/>
-      <w:r>
-        <w:t>Bayu</w:t>
-      </w:r>
-      <w:proofErr w:type="spellEnd"/>
-      <w:r>
-        <w:t xml:space="preserve"> </w:t>
-      </w:r>
-      <w:proofErr w:type="spellStart"/>
-      <w:r>
-        <w:t>Setiaji</w:t>
-      </w:r>
-      <w:proofErr w:type="spellEnd"/>
-      <w:r>
-        <w:t xml:space="preserve">, Ferry </w:t>
-      </w:r>
-      <w:proofErr w:type="spellStart"/>
-      <w:r>
-        <w:t>Wahyu</w:t>
-      </w:r>
-      <w:proofErr w:type="spellEnd"/>
-      <w:r>
-        <w:t xml:space="preserve"> </w:t>
-      </w:r>
-      <w:proofErr w:type="spellStart"/>
-      <w:r>
-        <w:t>Wibowo</w:t>
-      </w:r>
-      <w:proofErr w:type="spellEnd"/>
+        <w:t>o-Machine Conversation Modeling. Bayu Setiaji, Ferry Wahyu Wibowo</w:t>
+      </w:r>
       <w:r>
         <w:t xml:space="preserve"> </w:t>
       </w:r>
@@ -2044,18 +1569,8 @@
           <w:sz w:val="24"/>
           <w:szCs w:val="18"/>
         </w:rPr>
-        <w:t xml:space="preserve">Julia Hirschberg, Bruce W. Ballard, and Donald </w:t>
-      </w:r>
-      <w:proofErr w:type="spellStart"/>
-      <w:r>
-        <w:rPr>
-          <w:rFonts w:ascii="Times New Roman" w:hAnsi="Times New Roman" w:cs="Helvetica"/>
-          <w:sz w:val="24"/>
-          <w:szCs w:val="18"/>
-        </w:rPr>
-        <w:t>Hindle</w:t>
-      </w:r>
-      <w:proofErr w:type="spellEnd"/>
+        <w:t>Julia Hirschberg, Bruce W. Ballard, and Donald Hindle</w:t>
+      </w:r>
     </w:p>
     <w:p>
       <w:pPr>
@@ -2145,52 +1660,8 @@
         <w:rPr>
           <w:bCs/>
         </w:rPr>
-        <w:t xml:space="preserve">Jadhav Sneha, </w:t>
-      </w:r>
-      <w:proofErr w:type="spellStart"/>
-      <w:r>
-        <w:rPr>
-          <w:bCs/>
-        </w:rPr>
-        <w:t>Raut</w:t>
-      </w:r>
-      <w:proofErr w:type="spellEnd"/>
-      <w:r>
-        <w:rPr>
-          <w:bCs/>
-        </w:rPr>
-        <w:t xml:space="preserve"> </w:t>
-      </w:r>
-      <w:proofErr w:type="spellStart"/>
-      <w:r>
-        <w:rPr>
-          <w:bCs/>
-        </w:rPr>
-        <w:t>Shubhangi</w:t>
-      </w:r>
-      <w:proofErr w:type="spellEnd"/>
-      <w:r>
-        <w:rPr>
-          <w:bCs/>
-        </w:rPr>
-        <w:t xml:space="preserve">, </w:t>
-      </w:r>
-      <w:proofErr w:type="spellStart"/>
-      <w:r>
-        <w:rPr>
-          <w:bCs/>
-        </w:rPr>
-        <w:t>A.</w:t>
-      </w:r>
-      <w:proofErr w:type="gramStart"/>
-      <w:r>
-        <w:rPr>
-          <w:bCs/>
-        </w:rPr>
-        <w:t>S.Zore</w:t>
-      </w:r>
-      <w:proofErr w:type="spellEnd"/>
-      <w:proofErr w:type="gramEnd"/>
+        <w:t>Jadhav Sneha, Raut Shubhangi, A.S.Zore</w:t>
+      </w:r>
     </w:p>
     <w:p>
       <w:pPr>
@@ -2220,15 +1691,7 @@
         <w:t>In natural language to datab</w:t>
       </w:r>
       <w:r>
-        <w:t xml:space="preserve">ase interface, the user </w:t>
-      </w:r>
-      <w:proofErr w:type="gramStart"/>
-      <w:r>
-        <w:t>compose</w:t>
-      </w:r>
-      <w:proofErr w:type="gramEnd"/>
-      <w:r>
-        <w:t xml:space="preserve"> </w:t>
+        <w:t xml:space="preserve">ase interface, the user compose </w:t>
       </w:r>
       <w:r>
         <w:t>his or he</w:t>
@@ -2446,7 +1909,6 @@
                 <w:szCs w:val="24"/>
               </w:rPr>
             </w:pPr>
-            <w:proofErr w:type="spellStart"/>
             <w:r>
               <w:rPr>
                 <w:rFonts w:ascii="Times New Roman" w:eastAsia="Times New Roman" w:hAnsi="Times New Roman" w:cs="Times New Roman"/>
@@ -2455,7 +1917,6 @@
               </w:rPr>
               <w:t>Wordspace</w:t>
             </w:r>
-            <w:proofErr w:type="spellEnd"/>
           </w:p>
         </w:tc>
         <w:tc>
@@ -2512,23 +1973,13 @@
                 <w:szCs w:val="24"/>
               </w:rPr>
             </w:pPr>
-            <w:proofErr w:type="spellStart"/>
             <w:r>
               <w:rPr>
                 <w:rFonts w:ascii="Times New Roman" w:eastAsia="Times New Roman" w:hAnsi="Times New Roman" w:cs="Times New Roman"/>
                 <w:sz w:val="24"/>
                 <w:szCs w:val="24"/>
               </w:rPr>
-              <w:t>Heek</w:t>
-            </w:r>
-            <w:proofErr w:type="spellEnd"/>
-            <w:r>
-              <w:rPr>
-                <w:rFonts w:ascii="Times New Roman" w:eastAsia="Times New Roman" w:hAnsi="Times New Roman" w:cs="Times New Roman"/>
-                <w:sz w:val="24"/>
-                <w:szCs w:val="24"/>
-              </w:rPr>
-              <w:t xml:space="preserve"> </w:t>
+              <w:t xml:space="preserve">Heek </w:t>
             </w:r>
           </w:p>
         </w:tc>
@@ -2650,23 +2101,13 @@
                 <w:szCs w:val="24"/>
               </w:rPr>
             </w:pPr>
-            <w:proofErr w:type="spellStart"/>
             <w:r>
               <w:rPr>
                 <w:rFonts w:ascii="Times New Roman" w:eastAsia="Times New Roman" w:hAnsi="Times New Roman" w:cs="Times New Roman"/>
                 <w:sz w:val="24"/>
                 <w:szCs w:val="24"/>
               </w:rPr>
-              <w:t>Wix</w:t>
-            </w:r>
-            <w:proofErr w:type="spellEnd"/>
-            <w:r>
-              <w:rPr>
-                <w:rFonts w:ascii="Times New Roman" w:eastAsia="Times New Roman" w:hAnsi="Times New Roman" w:cs="Times New Roman"/>
-                <w:sz w:val="24"/>
-                <w:szCs w:val="24"/>
-              </w:rPr>
-              <w:t xml:space="preserve"> ADI</w:t>
+              <w:t>Wix ADI</w:t>
             </w:r>
           </w:p>
         </w:tc>
@@ -2725,19 +2166,8 @@
           <w:sz w:val="24"/>
           <w:szCs w:val="24"/>
         </w:rPr>
-        <w:lastRenderedPageBreak/>
-        <w:t xml:space="preserve">A study on </w:t>
-      </w:r>
-      <w:proofErr w:type="gramStart"/>
-      <w:r>
-        <w:rPr>
-          <w:rFonts w:ascii="Times New Roman" w:eastAsia="Times New Roman" w:hAnsi="Times New Roman" w:cs="Times New Roman"/>
-          <w:sz w:val="24"/>
-          <w:szCs w:val="24"/>
-        </w:rPr>
-        <w:t>an</w:t>
-      </w:r>
-      <w:proofErr w:type="gramEnd"/>
+        <w:t>A study on a</w:t>
+      </w:r>
       <w:r>
         <w:rPr>
           <w:rFonts w:ascii="Times New Roman" w:eastAsia="Times New Roman" w:hAnsi="Times New Roman" w:cs="Times New Roman"/>
@@ -2764,6 +2194,7 @@
           <w:noProof/>
           <w:sz w:val="24"/>
           <w:szCs w:val="24"/>
+          <w:lang w:val="en-US" w:eastAsia="en-US"/>
         </w:rPr>
         <w:drawing>
           <wp:inline distT="0" distB="0" distL="0" distR="0" wp14:anchorId="53ADBF42" wp14:editId="4B8F2CA7">
@@ -2826,9 +2257,8 @@
           <w:sz w:val="24"/>
           <w:szCs w:val="24"/>
         </w:rPr>
-        <w:t xml:space="preserve">Figure a. A.I Chat </w:t>
-      </w:r>
-      <w:proofErr w:type="gramStart"/>
+        <w:t>Figure a. A.I Chat Bot</w:t>
+      </w:r>
       <w:r>
         <w:rPr>
           <w:rFonts w:ascii="Times New Roman" w:eastAsia="Times New Roman" w:hAnsi="Times New Roman" w:cs="Times New Roman"/>
@@ -2836,9 +2266,8 @@
           <w:sz w:val="24"/>
           <w:szCs w:val="24"/>
         </w:rPr>
-        <w:t>Bot(</w:t>
-      </w:r>
-      <w:proofErr w:type="gramEnd"/>
+        <w:t xml:space="preserve"> (S</w:t>
+      </w:r>
       <w:r>
         <w:rPr>
           <w:rFonts w:ascii="Times New Roman" w:eastAsia="Times New Roman" w:hAnsi="Times New Roman" w:cs="Times New Roman"/>
@@ -2846,7 +2275,7 @@
           <w:sz w:val="24"/>
           <w:szCs w:val="24"/>
         </w:rPr>
-        <w:t xml:space="preserve">simple Reflex Agent) </w:t>
+        <w:t xml:space="preserve">imple Reflex Agent) </w:t>
       </w:r>
     </w:p>
     <w:p>
@@ -2877,18 +2306,16 @@
           <w:sz w:val="24"/>
           <w:szCs w:val="24"/>
         </w:rPr>
-        <w:t xml:space="preserve">A study on Google Blogger. Google Blogger is </w:t>
-      </w:r>
-      <w:proofErr w:type="gramStart"/>
-      <w:r>
-        <w:rPr>
-          <w:rFonts w:ascii="Times New Roman" w:eastAsia="Times New Roman" w:hAnsi="Times New Roman" w:cs="Times New Roman"/>
-          <w:sz w:val="24"/>
-          <w:szCs w:val="24"/>
-        </w:rPr>
-        <w:t>an</w:t>
-      </w:r>
-      <w:proofErr w:type="gramEnd"/>
+        <w:t>A study on Go</w:t>
+      </w:r>
+      <w:r>
+        <w:rPr>
+          <w:rFonts w:ascii="Times New Roman" w:eastAsia="Times New Roman" w:hAnsi="Times New Roman" w:cs="Times New Roman"/>
+          <w:sz w:val="24"/>
+          <w:szCs w:val="24"/>
+        </w:rPr>
+        <w:t>ogle Blogger, a</w:t>
+      </w:r>
       <w:r>
         <w:rPr>
           <w:rFonts w:ascii="Times New Roman" w:eastAsia="Times New Roman" w:hAnsi="Times New Roman" w:cs="Times New Roman"/>
@@ -2935,11 +2362,12 @@
           <w:noProof/>
           <w:sz w:val="24"/>
           <w:szCs w:val="24"/>
+          <w:lang w:val="en-US" w:eastAsia="en-US"/>
         </w:rPr>
         <w:drawing>
           <wp:inline distT="0" distB="0" distL="0" distR="0" wp14:anchorId="4EB0EF2A" wp14:editId="74D3F8B2">
-            <wp:extent cx="3353079" cy="3099435"/>
-            <wp:effectExtent l="0" t="0" r="0" b="5715"/>
+            <wp:extent cx="3829050" cy="3539401"/>
+            <wp:effectExtent l="0" t="0" r="0" b="4445"/>
             <wp:docPr id="2" name="Picture 2" descr="Screen Clipping"/>
             <wp:cNvGraphicFramePr>
               <a:graphicFrameLocks xmlns:a="http://schemas.openxmlformats.org/drawingml/2006/main" noChangeAspect="1"/>
@@ -2966,7 +2394,7 @@
                   <pic:spPr>
                     <a:xfrm>
                       <a:off x="0" y="0"/>
-                      <a:ext cx="3367477" cy="3112744"/>
+                      <a:ext cx="3865308" cy="3572916"/>
                     </a:xfrm>
                     <a:prstGeom prst="rect">
                       <a:avLst/>
@@ -3000,6 +2428,300 @@
         <w:t>Figure b. Google Blogger</w:t>
       </w:r>
     </w:p>
+    <w:p>
+      <w:pPr>
+        <w:pStyle w:val="Heading1"/>
+        <w:spacing w:before="30" w:after="30" w:line="360" w:lineRule="auto"/>
+        <w:jc w:val="center"/>
+        <w:rPr>
+          <w:rFonts w:ascii="Times New Roman" w:eastAsia="Times New Roman" w:hAnsi="Times New Roman" w:cs="Times New Roman"/>
+          <w:b/>
+          <w:sz w:val="36"/>
+          <w:szCs w:val="36"/>
+        </w:rPr>
+      </w:pPr>
+      <w:r>
+        <w:rPr>
+          <w:rFonts w:ascii="Times New Roman" w:eastAsia="Times New Roman" w:hAnsi="Times New Roman" w:cs="Times New Roman"/>
+          <w:b/>
+          <w:sz w:val="36"/>
+          <w:szCs w:val="36"/>
+        </w:rPr>
+        <w:t>Requirement Analysis</w:t>
+      </w:r>
+    </w:p>
+    <w:p/>
+    <w:p>
+      <w:pPr>
+        <w:spacing w:line="360" w:lineRule="auto"/>
+        <w:jc w:val="both"/>
+        <w:rPr>
+          <w:rFonts w:ascii="Times New Roman" w:eastAsia="Times New Roman" w:hAnsi="Times New Roman" w:cs="Times New Roman"/>
+          <w:b/>
+          <w:sz w:val="28"/>
+          <w:szCs w:val="28"/>
+        </w:rPr>
+      </w:pPr>
+      <w:r>
+        <w:rPr>
+          <w:rFonts w:ascii="Times New Roman" w:eastAsia="Times New Roman" w:hAnsi="Times New Roman" w:cs="Times New Roman"/>
+          <w:b/>
+          <w:sz w:val="28"/>
+          <w:szCs w:val="28"/>
+        </w:rPr>
+        <w:t>3.1 Functional Requirements</w:t>
+      </w:r>
+    </w:p>
+    <w:p>
+      <w:pPr>
+        <w:spacing w:line="360" w:lineRule="auto"/>
+        <w:jc w:val="both"/>
+        <w:rPr>
+          <w:rFonts w:ascii="Times New Roman" w:eastAsia="Times New Roman" w:hAnsi="Times New Roman" w:cs="Times New Roman"/>
+          <w:b/>
+          <w:sz w:val="28"/>
+          <w:szCs w:val="28"/>
+        </w:rPr>
+      </w:pPr>
+    </w:p>
+    <w:p>
+      <w:pPr>
+        <w:spacing w:line="360" w:lineRule="auto"/>
+        <w:jc w:val="both"/>
+        <w:rPr>
+          <w:rFonts w:ascii="Times New Roman" w:eastAsia="Times New Roman" w:hAnsi="Times New Roman" w:cs="Times New Roman"/>
+          <w:sz w:val="28"/>
+          <w:szCs w:val="28"/>
+        </w:rPr>
+      </w:pPr>
+      <w:r>
+        <w:rPr>
+          <w:rFonts w:ascii="Times New Roman" w:eastAsia="Times New Roman" w:hAnsi="Times New Roman" w:cs="Times New Roman"/>
+          <w:sz w:val="28"/>
+          <w:szCs w:val="28"/>
+        </w:rPr>
+        <w:t>3.1.1 User Text (in English) Processing</w:t>
+      </w:r>
+    </w:p>
+    <w:p>
+      <w:pPr>
+        <w:spacing w:line="360" w:lineRule="auto"/>
+        <w:ind w:firstLine="720"/>
+        <w:jc w:val="both"/>
+        <w:rPr>
+          <w:rFonts w:ascii="Times New Roman" w:eastAsia="Times New Roman" w:hAnsi="Times New Roman" w:cs="Times New Roman"/>
+          <w:sz w:val="24"/>
+          <w:szCs w:val="24"/>
+        </w:rPr>
+      </w:pPr>
+      <w:r>
+        <w:rPr>
+          <w:rFonts w:ascii="Times New Roman" w:eastAsia="Times New Roman" w:hAnsi="Times New Roman" w:cs="Times New Roman"/>
+          <w:sz w:val="24"/>
+          <w:szCs w:val="24"/>
+        </w:rPr>
+        <w:t xml:space="preserve"> It should tokenize the text and be able to associate the words in the text with its part of speech correctly so as to allow correct classification of the input text.</w:t>
+      </w:r>
+      <w:r>
+        <w:rPr>
+          <w:rFonts w:ascii="Times New Roman" w:eastAsia="Times New Roman" w:hAnsi="Times New Roman" w:cs="Times New Roman"/>
+          <w:sz w:val="24"/>
+          <w:szCs w:val="24"/>
+        </w:rPr>
+        <w:t xml:space="preserve"> </w:t>
+      </w:r>
+      <w:r>
+        <w:rPr>
+          <w:rFonts w:ascii="Times New Roman" w:eastAsia="Times New Roman" w:hAnsi="Times New Roman" w:cs="Times New Roman"/>
+          <w:sz w:val="24"/>
+          <w:szCs w:val="24"/>
+        </w:rPr>
+        <w:t>This will further be used for decision making.</w:t>
+      </w:r>
+    </w:p>
+    <w:p>
+      <w:pPr>
+        <w:spacing w:line="360" w:lineRule="auto"/>
+        <w:ind w:firstLine="720"/>
+        <w:jc w:val="both"/>
+        <w:rPr>
+          <w:rFonts w:ascii="Times New Roman" w:eastAsia="Times New Roman" w:hAnsi="Times New Roman" w:cs="Times New Roman"/>
+          <w:sz w:val="24"/>
+          <w:szCs w:val="24"/>
+        </w:rPr>
+      </w:pPr>
+    </w:p>
+    <w:p>
+      <w:pPr>
+        <w:spacing w:line="360" w:lineRule="auto"/>
+        <w:jc w:val="both"/>
+        <w:rPr>
+          <w:rFonts w:ascii="Times New Roman" w:eastAsia="Times New Roman" w:hAnsi="Times New Roman" w:cs="Times New Roman"/>
+          <w:sz w:val="28"/>
+          <w:szCs w:val="28"/>
+        </w:rPr>
+      </w:pPr>
+      <w:r>
+        <w:rPr>
+          <w:rFonts w:ascii="Times New Roman" w:eastAsia="Times New Roman" w:hAnsi="Times New Roman" w:cs="Times New Roman"/>
+          <w:sz w:val="28"/>
+          <w:szCs w:val="28"/>
+        </w:rPr>
+        <w:t xml:space="preserve">3.1.2 Text Classification </w:t>
+      </w:r>
+    </w:p>
+    <w:p>
+      <w:pPr>
+        <w:spacing w:line="360" w:lineRule="auto"/>
+        <w:ind w:firstLine="720"/>
+        <w:jc w:val="both"/>
+        <w:rPr>
+          <w:rFonts w:ascii="Times New Roman" w:eastAsia="Times New Roman" w:hAnsi="Times New Roman" w:cs="Times New Roman"/>
+          <w:sz w:val="24"/>
+          <w:szCs w:val="24"/>
+        </w:rPr>
+      </w:pPr>
+      <w:r>
+        <w:rPr>
+          <w:rFonts w:ascii="Times New Roman" w:eastAsia="Times New Roman" w:hAnsi="Times New Roman" w:cs="Times New Roman"/>
+          <w:sz w:val="24"/>
+          <w:szCs w:val="24"/>
+        </w:rPr>
+        <w:t xml:space="preserve">The system should be able to choose correct class label for the given text. Example - The system should correctly classify </w:t>
+      </w:r>
+      <w:r>
+        <w:rPr>
+          <w:rFonts w:ascii="Times New Roman" w:eastAsia="Times New Roman" w:hAnsi="Times New Roman" w:cs="Times New Roman"/>
+          <w:i/>
+          <w:sz w:val="24"/>
+          <w:szCs w:val="24"/>
+        </w:rPr>
+        <w:t xml:space="preserve">Game </w:t>
+      </w:r>
+      <w:r>
+        <w:rPr>
+          <w:rFonts w:ascii="Times New Roman" w:eastAsia="Times New Roman" w:hAnsi="Times New Roman" w:cs="Times New Roman"/>
+          <w:sz w:val="24"/>
+          <w:szCs w:val="24"/>
+        </w:rPr>
+        <w:t>as video games or indoor or outdoor games. In short this will basically deal with searching appropriate template depending upon user context.</w:t>
+      </w:r>
+    </w:p>
+    <w:p>
+      <w:pPr>
+        <w:spacing w:line="360" w:lineRule="auto"/>
+        <w:ind w:firstLine="720"/>
+        <w:jc w:val="both"/>
+        <w:rPr>
+          <w:rFonts w:ascii="Times New Roman" w:eastAsia="Times New Roman" w:hAnsi="Times New Roman" w:cs="Times New Roman"/>
+          <w:sz w:val="24"/>
+          <w:szCs w:val="24"/>
+        </w:rPr>
+      </w:pPr>
+    </w:p>
+    <w:p>
+      <w:pPr>
+        <w:spacing w:line="360" w:lineRule="auto"/>
+        <w:jc w:val="both"/>
+        <w:rPr>
+          <w:rFonts w:ascii="Times New Roman" w:eastAsia="Times New Roman" w:hAnsi="Times New Roman" w:cs="Times New Roman"/>
+          <w:sz w:val="28"/>
+          <w:szCs w:val="28"/>
+        </w:rPr>
+      </w:pPr>
+      <w:r>
+        <w:rPr>
+          <w:rFonts w:ascii="Times New Roman" w:eastAsia="Times New Roman" w:hAnsi="Times New Roman" w:cs="Times New Roman"/>
+          <w:sz w:val="28"/>
+          <w:szCs w:val="28"/>
+        </w:rPr>
+        <w:t>3.1.3 Template Availability</w:t>
+      </w:r>
+    </w:p>
+    <w:p>
+      <w:pPr>
+        <w:spacing w:line="360" w:lineRule="auto"/>
+        <w:ind w:firstLine="720"/>
+        <w:jc w:val="both"/>
+        <w:rPr>
+          <w:rFonts w:ascii="Times New Roman" w:eastAsia="Times New Roman" w:hAnsi="Times New Roman" w:cs="Times New Roman"/>
+          <w:sz w:val="24"/>
+          <w:szCs w:val="24"/>
+        </w:rPr>
+      </w:pPr>
+      <w:r>
+        <w:rPr>
+          <w:rFonts w:ascii="Times New Roman" w:eastAsia="Times New Roman" w:hAnsi="Times New Roman" w:cs="Times New Roman"/>
+          <w:sz w:val="24"/>
+          <w:szCs w:val="24"/>
+        </w:rPr>
+        <w:t xml:space="preserve">  The system should able to search for an appropriate template depending upon the user request and it should satisfy users need. </w:t>
+      </w:r>
+    </w:p>
+    <w:p>
+      <w:pPr>
+        <w:spacing w:line="360" w:lineRule="auto"/>
+        <w:ind w:firstLine="720"/>
+        <w:jc w:val="both"/>
+        <w:rPr>
+          <w:rFonts w:ascii="Times New Roman" w:eastAsia="Times New Roman" w:hAnsi="Times New Roman" w:cs="Times New Roman"/>
+          <w:sz w:val="24"/>
+          <w:szCs w:val="24"/>
+        </w:rPr>
+      </w:pPr>
+    </w:p>
+    <w:p>
+      <w:pPr>
+        <w:spacing w:line="360" w:lineRule="auto"/>
+        <w:jc w:val="both"/>
+        <w:rPr>
+          <w:rFonts w:ascii="Times New Roman" w:eastAsia="Times New Roman" w:hAnsi="Times New Roman" w:cs="Times New Roman"/>
+          <w:sz w:val="28"/>
+          <w:szCs w:val="28"/>
+        </w:rPr>
+      </w:pPr>
+      <w:r>
+        <w:rPr>
+          <w:rFonts w:ascii="Times New Roman" w:eastAsia="Times New Roman" w:hAnsi="Times New Roman" w:cs="Times New Roman"/>
+          <w:sz w:val="28"/>
+          <w:szCs w:val="28"/>
+        </w:rPr>
+        <w:t>3.1.4 File System Database</w:t>
+      </w:r>
+    </w:p>
+    <w:p>
+      <w:pPr>
+        <w:spacing w:line="360" w:lineRule="auto"/>
+        <w:ind w:left="720"/>
+        <w:jc w:val="both"/>
+        <w:rPr>
+          <w:rFonts w:ascii="Times New Roman" w:eastAsia="Times New Roman" w:hAnsi="Times New Roman" w:cs="Times New Roman"/>
+          <w:sz w:val="28"/>
+          <w:szCs w:val="28"/>
+        </w:rPr>
+      </w:pPr>
+      <w:r>
+        <w:rPr>
+          <w:rFonts w:ascii="Times New Roman" w:eastAsia="Times New Roman" w:hAnsi="Times New Roman" w:cs="Times New Roman"/>
+          <w:sz w:val="24"/>
+          <w:szCs w:val="24"/>
+        </w:rPr>
+        <w:t>Templates will be stored using File System Methodology and it must be periodically updated as well.</w:t>
+      </w:r>
+    </w:p>
+    <w:p>
+      <w:pPr>
+        <w:spacing w:line="360" w:lineRule="auto"/>
+        <w:jc w:val="both"/>
+        <w:rPr>
+          <w:rFonts w:ascii="Times New Roman" w:eastAsia="Times New Roman" w:hAnsi="Times New Roman" w:cs="Times New Roman"/>
+          <w:sz w:val="28"/>
+          <w:szCs w:val="28"/>
+        </w:rPr>
+      </w:pPr>
+    </w:p>
+    <w:p/>
+    <w:p/>
     <w:p/>
     <w:p>
       <w:pPr>
@@ -3018,35 +2740,40 @@
     </w:p>
     <w:p>
       <w:pPr>
-        <w:pStyle w:val="Heading1"/>
+        <w:pStyle w:val="Heading2"/>
         <w:spacing w:before="30" w:after="30" w:line="360" w:lineRule="auto"/>
-        <w:jc w:val="center"/>
+        <w:jc w:val="both"/>
         <w:rPr>
           <w:rFonts w:ascii="Times New Roman" w:eastAsia="Times New Roman" w:hAnsi="Times New Roman" w:cs="Times New Roman"/>
           <w:b/>
-          <w:sz w:val="36"/>
-          <w:szCs w:val="36"/>
         </w:rPr>
       </w:pPr>
       <w:r>
         <w:rPr>
           <w:rFonts w:ascii="Times New Roman" w:eastAsia="Times New Roman" w:hAnsi="Times New Roman" w:cs="Times New Roman"/>
           <w:b/>
-          <w:sz w:val="36"/>
-          <w:szCs w:val="36"/>
-        </w:rPr>
-        <w:lastRenderedPageBreak/>
-        <w:t>Requirement Analysis</w:t>
-      </w:r>
-    </w:p>
-    <w:p/>
-    <w:p>
-      <w:pPr>
-        <w:spacing w:line="360" w:lineRule="auto"/>
-        <w:jc w:val="both"/>
-        <w:rPr>
-          <w:rFonts w:ascii="Times New Roman" w:eastAsia="Times New Roman" w:hAnsi="Times New Roman" w:cs="Times New Roman"/>
-          <w:b/>
+        </w:rPr>
+        <w:t>3.2 Non Functional Requirements</w:t>
+      </w:r>
+    </w:p>
+    <w:p>
+      <w:pPr>
+        <w:spacing w:line="360" w:lineRule="auto"/>
+        <w:ind w:firstLine="720"/>
+        <w:jc w:val="both"/>
+        <w:rPr>
+          <w:rFonts w:ascii="Times New Roman" w:eastAsia="Times New Roman" w:hAnsi="Times New Roman" w:cs="Times New Roman"/>
+          <w:sz w:val="24"/>
+          <w:szCs w:val="24"/>
+        </w:rPr>
+      </w:pPr>
+    </w:p>
+    <w:p>
+      <w:pPr>
+        <w:spacing w:line="360" w:lineRule="auto"/>
+        <w:jc w:val="both"/>
+        <w:rPr>
+          <w:rFonts w:ascii="Times New Roman" w:eastAsia="Times New Roman" w:hAnsi="Times New Roman" w:cs="Times New Roman"/>
           <w:sz w:val="28"/>
           <w:szCs w:val="28"/>
         </w:rPr>
@@ -3054,268 +2781,232 @@
       <w:r>
         <w:rPr>
           <w:rFonts w:ascii="Times New Roman" w:eastAsia="Times New Roman" w:hAnsi="Times New Roman" w:cs="Times New Roman"/>
-          <w:b/>
           <w:sz w:val="28"/>
           <w:szCs w:val="28"/>
         </w:rPr>
-        <w:t>3.1 Functional Requirements</w:t>
-      </w:r>
-    </w:p>
-    <w:p>
-      <w:pPr>
-        <w:spacing w:line="360" w:lineRule="auto"/>
-        <w:jc w:val="both"/>
-        <w:rPr>
-          <w:rFonts w:ascii="Times New Roman" w:eastAsia="Times New Roman" w:hAnsi="Times New Roman" w:cs="Times New Roman"/>
-          <w:b/>
+        <w:t>3.2.1 Simple UI</w:t>
+      </w:r>
+    </w:p>
+    <w:p>
+      <w:pPr>
+        <w:spacing w:line="360" w:lineRule="auto"/>
+        <w:ind w:firstLine="720"/>
+        <w:jc w:val="both"/>
+        <w:rPr>
+          <w:rFonts w:ascii="Times New Roman" w:eastAsia="Times New Roman" w:hAnsi="Times New Roman" w:cs="Times New Roman"/>
+          <w:sz w:val="24"/>
+          <w:szCs w:val="24"/>
+        </w:rPr>
+      </w:pPr>
+      <w:r>
+        <w:rPr>
+          <w:rFonts w:ascii="Times New Roman" w:eastAsia="Times New Roman" w:hAnsi="Times New Roman" w:cs="Times New Roman"/>
+          <w:sz w:val="24"/>
+          <w:szCs w:val="24"/>
+        </w:rPr>
+        <w:t>The system has a very simple UI especially considering that not everybody is an Developer or Engineer. So that any layman with basic knowledge of English language can able to make use of the system.</w:t>
+      </w:r>
+    </w:p>
+    <w:p>
+      <w:pPr>
+        <w:spacing w:line="360" w:lineRule="auto"/>
+        <w:ind w:firstLine="720"/>
+        <w:jc w:val="both"/>
+        <w:rPr>
+          <w:rFonts w:ascii="Times New Roman" w:eastAsia="Times New Roman" w:hAnsi="Times New Roman" w:cs="Times New Roman"/>
+          <w:sz w:val="24"/>
+          <w:szCs w:val="24"/>
+        </w:rPr>
+      </w:pPr>
+    </w:p>
+    <w:p>
+      <w:pPr>
+        <w:spacing w:line="360" w:lineRule="auto"/>
+        <w:jc w:val="both"/>
+        <w:rPr>
+          <w:rFonts w:ascii="Times New Roman" w:eastAsia="Times New Roman" w:hAnsi="Times New Roman" w:cs="Times New Roman"/>
           <w:sz w:val="28"/>
           <w:szCs w:val="28"/>
         </w:rPr>
       </w:pPr>
-    </w:p>
-    <w:p>
-      <w:pPr>
-        <w:spacing w:line="360" w:lineRule="auto"/>
-        <w:jc w:val="both"/>
+      <w:r>
+        <w:rPr>
+          <w:rFonts w:ascii="Times New Roman" w:eastAsia="Times New Roman" w:hAnsi="Times New Roman" w:cs="Times New Roman"/>
+          <w:sz w:val="24"/>
+          <w:szCs w:val="24"/>
+        </w:rPr>
+        <w:t xml:space="preserve">3.2.2 </w:t>
+      </w:r>
+      <w:r>
         <w:rPr>
           <w:rFonts w:ascii="Times New Roman" w:eastAsia="Times New Roman" w:hAnsi="Times New Roman" w:cs="Times New Roman"/>
           <w:sz w:val="28"/>
           <w:szCs w:val="28"/>
         </w:rPr>
-      </w:pPr>
-      <w:r>
+        <w:t>Performance</w:t>
+      </w:r>
+    </w:p>
+    <w:p>
+      <w:pPr>
+        <w:spacing w:line="360" w:lineRule="auto"/>
+        <w:jc w:val="both"/>
+        <w:rPr>
+          <w:rFonts w:ascii="Times New Roman" w:eastAsia="Times New Roman" w:hAnsi="Times New Roman" w:cs="Times New Roman"/>
+          <w:sz w:val="24"/>
+          <w:szCs w:val="24"/>
+        </w:rPr>
+      </w:pPr>
+      <w:r>
+        <w:rPr>
+          <w:rFonts w:ascii="Times New Roman" w:eastAsia="Times New Roman" w:hAnsi="Times New Roman" w:cs="Times New Roman"/>
+          <w:sz w:val="24"/>
+          <w:szCs w:val="24"/>
+        </w:rPr>
+        <w:tab/>
+        <w:t>System should be well optimized to exhibit high performance.</w:t>
+      </w:r>
+    </w:p>
+    <w:p>
+      <w:pPr>
+        <w:spacing w:line="360" w:lineRule="auto"/>
+        <w:jc w:val="both"/>
+        <w:rPr>
+          <w:rFonts w:ascii="Times New Roman" w:eastAsia="Times New Roman" w:hAnsi="Times New Roman" w:cs="Times New Roman"/>
+          <w:sz w:val="24"/>
+          <w:szCs w:val="24"/>
+        </w:rPr>
+      </w:pPr>
+    </w:p>
+    <w:p>
+      <w:pPr>
+        <w:spacing w:line="360" w:lineRule="auto"/>
+        <w:jc w:val="both"/>
         <w:rPr>
           <w:rFonts w:ascii="Times New Roman" w:eastAsia="Times New Roman" w:hAnsi="Times New Roman" w:cs="Times New Roman"/>
           <w:sz w:val="28"/>
           <w:szCs w:val="28"/>
         </w:rPr>
-        <w:t>3.1.1 User Text (in English) Processing</w:t>
-      </w:r>
-    </w:p>
-    <w:p>
-      <w:pPr>
-        <w:spacing w:line="360" w:lineRule="auto"/>
-        <w:ind w:firstLine="720"/>
-        <w:jc w:val="both"/>
-        <w:rPr>
-          <w:rFonts w:ascii="Times New Roman" w:eastAsia="Times New Roman" w:hAnsi="Times New Roman" w:cs="Times New Roman"/>
-          <w:sz w:val="24"/>
-          <w:szCs w:val="24"/>
-        </w:rPr>
-      </w:pPr>
-      <w:r>
-        <w:rPr>
-          <w:rFonts w:ascii="Times New Roman" w:eastAsia="Times New Roman" w:hAnsi="Times New Roman" w:cs="Times New Roman"/>
-          <w:sz w:val="24"/>
-          <w:szCs w:val="24"/>
-        </w:rPr>
-        <w:t xml:space="preserve"> It should tokenize the text and be able to associate the words in the text with its part of speech correctly so as to allow correct classification of the input </w:t>
-      </w:r>
-      <w:proofErr w:type="spellStart"/>
-      <w:proofErr w:type="gramStart"/>
-      <w:r>
-        <w:rPr>
-          <w:rFonts w:ascii="Times New Roman" w:eastAsia="Times New Roman" w:hAnsi="Times New Roman" w:cs="Times New Roman"/>
-          <w:sz w:val="24"/>
-          <w:szCs w:val="24"/>
-        </w:rPr>
-        <w:t>text.This</w:t>
-      </w:r>
-      <w:proofErr w:type="spellEnd"/>
-      <w:proofErr w:type="gramEnd"/>
-      <w:r>
-        <w:rPr>
-          <w:rFonts w:ascii="Times New Roman" w:eastAsia="Times New Roman" w:hAnsi="Times New Roman" w:cs="Times New Roman"/>
-          <w:sz w:val="24"/>
-          <w:szCs w:val="24"/>
-        </w:rPr>
-        <w:t xml:space="preserve"> will further be used for decision making.</w:t>
-      </w:r>
-    </w:p>
-    <w:p>
-      <w:pPr>
-        <w:spacing w:line="360" w:lineRule="auto"/>
-        <w:ind w:firstLine="720"/>
-        <w:jc w:val="both"/>
-        <w:rPr>
-          <w:rFonts w:ascii="Times New Roman" w:eastAsia="Times New Roman" w:hAnsi="Times New Roman" w:cs="Times New Roman"/>
-          <w:sz w:val="24"/>
-          <w:szCs w:val="24"/>
-        </w:rPr>
-      </w:pPr>
-    </w:p>
-    <w:p>
-      <w:pPr>
-        <w:spacing w:line="360" w:lineRule="auto"/>
-        <w:jc w:val="both"/>
+      </w:pPr>
+      <w:r>
         <w:rPr>
           <w:rFonts w:ascii="Times New Roman" w:eastAsia="Times New Roman" w:hAnsi="Times New Roman" w:cs="Times New Roman"/>
           <w:sz w:val="28"/>
           <w:szCs w:val="28"/>
         </w:rPr>
-      </w:pPr>
-      <w:r>
+        <w:t>3.2.3 Dependencies</w:t>
+      </w:r>
+    </w:p>
+    <w:p>
+      <w:pPr>
+        <w:spacing w:line="360" w:lineRule="auto"/>
+        <w:jc w:val="both"/>
+        <w:rPr>
+          <w:rFonts w:ascii="Times New Roman" w:eastAsia="Times New Roman" w:hAnsi="Times New Roman" w:cs="Times New Roman"/>
+          <w:sz w:val="24"/>
+          <w:szCs w:val="24"/>
+        </w:rPr>
+      </w:pPr>
+      <w:r>
+        <w:rPr>
+          <w:rFonts w:ascii="Times New Roman" w:eastAsia="Times New Roman" w:hAnsi="Times New Roman" w:cs="Times New Roman"/>
+          <w:sz w:val="24"/>
+          <w:szCs w:val="24"/>
+        </w:rPr>
+        <w:tab/>
+        <w:t>The entire system should be put together as a whole package and should work without requiring any additional dependencies.</w:t>
+      </w:r>
+    </w:p>
+    <w:p>
+      <w:pPr>
+        <w:spacing w:line="360" w:lineRule="auto"/>
+        <w:jc w:val="both"/>
+        <w:rPr>
+          <w:rFonts w:ascii="Times New Roman" w:eastAsia="Times New Roman" w:hAnsi="Times New Roman" w:cs="Times New Roman"/>
+          <w:sz w:val="24"/>
+          <w:szCs w:val="24"/>
+        </w:rPr>
+      </w:pPr>
+    </w:p>
+    <w:p>
+      <w:pPr>
+        <w:spacing w:line="360" w:lineRule="auto"/>
+        <w:jc w:val="both"/>
         <w:rPr>
           <w:rFonts w:ascii="Times New Roman" w:eastAsia="Times New Roman" w:hAnsi="Times New Roman" w:cs="Times New Roman"/>
           <w:sz w:val="28"/>
           <w:szCs w:val="28"/>
         </w:rPr>
-        <w:t xml:space="preserve">3.1.2 Text Classification </w:t>
-      </w:r>
-    </w:p>
-    <w:p>
-      <w:pPr>
-        <w:spacing w:line="360" w:lineRule="auto"/>
-        <w:ind w:firstLine="720"/>
-        <w:jc w:val="both"/>
-        <w:rPr>
-          <w:rFonts w:ascii="Times New Roman" w:eastAsia="Times New Roman" w:hAnsi="Times New Roman" w:cs="Times New Roman"/>
-          <w:sz w:val="24"/>
-          <w:szCs w:val="24"/>
-        </w:rPr>
-      </w:pPr>
-      <w:r>
-        <w:rPr>
-          <w:rFonts w:ascii="Times New Roman" w:eastAsia="Times New Roman" w:hAnsi="Times New Roman" w:cs="Times New Roman"/>
-          <w:sz w:val="24"/>
-          <w:szCs w:val="24"/>
-        </w:rPr>
-        <w:t xml:space="preserve">The system should be able to choose correct class label for the given text. Example - The system should correctly classify </w:t>
-      </w:r>
-      <w:r>
-        <w:rPr>
-          <w:rFonts w:ascii="Times New Roman" w:eastAsia="Times New Roman" w:hAnsi="Times New Roman" w:cs="Times New Roman"/>
-          <w:i/>
-          <w:sz w:val="24"/>
-          <w:szCs w:val="24"/>
-        </w:rPr>
-        <w:t xml:space="preserve">Game </w:t>
-      </w:r>
-      <w:r>
-        <w:rPr>
-          <w:rFonts w:ascii="Times New Roman" w:eastAsia="Times New Roman" w:hAnsi="Times New Roman" w:cs="Times New Roman"/>
-          <w:sz w:val="24"/>
-          <w:szCs w:val="24"/>
-        </w:rPr>
-        <w:t>as video games or indoor or outdoor games. In short this will basically deal with searching appropriate template depending upon user context.</w:t>
-      </w:r>
-    </w:p>
-    <w:p>
-      <w:pPr>
-        <w:spacing w:line="360" w:lineRule="auto"/>
-        <w:ind w:firstLine="720"/>
-        <w:jc w:val="both"/>
-        <w:rPr>
-          <w:rFonts w:ascii="Times New Roman" w:eastAsia="Times New Roman" w:hAnsi="Times New Roman" w:cs="Times New Roman"/>
-          <w:sz w:val="24"/>
-          <w:szCs w:val="24"/>
-        </w:rPr>
-      </w:pPr>
-    </w:p>
-    <w:p>
-      <w:pPr>
-        <w:spacing w:line="360" w:lineRule="auto"/>
-        <w:jc w:val="both"/>
+      </w:pPr>
+      <w:r>
         <w:rPr>
           <w:rFonts w:ascii="Times New Roman" w:eastAsia="Times New Roman" w:hAnsi="Times New Roman" w:cs="Times New Roman"/>
           <w:sz w:val="28"/>
           <w:szCs w:val="28"/>
         </w:rPr>
-      </w:pPr>
-      <w:r>
+        <w:t>3.2.4 Functionality</w:t>
+      </w:r>
+    </w:p>
+    <w:p>
+      <w:pPr>
+        <w:spacing w:line="360" w:lineRule="auto"/>
+        <w:jc w:val="both"/>
+        <w:rPr>
+          <w:rFonts w:ascii="Times New Roman" w:eastAsia="Times New Roman" w:hAnsi="Times New Roman" w:cs="Times New Roman"/>
+          <w:sz w:val="24"/>
+          <w:szCs w:val="24"/>
+        </w:rPr>
+      </w:pPr>
+      <w:r>
+        <w:rPr>
+          <w:rFonts w:ascii="Times New Roman" w:eastAsia="Times New Roman" w:hAnsi="Times New Roman" w:cs="Times New Roman"/>
+          <w:sz w:val="24"/>
+          <w:szCs w:val="24"/>
+        </w:rPr>
+        <w:tab/>
+        <w:t>System should be capable of running on machines with both low and high configuration.</w:t>
+      </w:r>
+    </w:p>
+    <w:p>
+      <w:pPr>
+        <w:spacing w:line="360" w:lineRule="auto"/>
+        <w:jc w:val="both"/>
+        <w:rPr>
+          <w:rFonts w:ascii="Times New Roman" w:eastAsia="Times New Roman" w:hAnsi="Times New Roman" w:cs="Times New Roman"/>
+          <w:sz w:val="24"/>
+          <w:szCs w:val="24"/>
+        </w:rPr>
+      </w:pPr>
+    </w:p>
+    <w:p>
+      <w:pPr>
+        <w:spacing w:line="360" w:lineRule="auto"/>
+        <w:jc w:val="both"/>
         <w:rPr>
           <w:rFonts w:ascii="Times New Roman" w:eastAsia="Times New Roman" w:hAnsi="Times New Roman" w:cs="Times New Roman"/>
           <w:sz w:val="28"/>
           <w:szCs w:val="28"/>
         </w:rPr>
-        <w:t>3.1.3 Template Availability</w:t>
-      </w:r>
-    </w:p>
-    <w:p>
-      <w:pPr>
-        <w:spacing w:line="360" w:lineRule="auto"/>
-        <w:ind w:firstLine="720"/>
-        <w:jc w:val="both"/>
-        <w:rPr>
-          <w:rFonts w:ascii="Times New Roman" w:eastAsia="Times New Roman" w:hAnsi="Times New Roman" w:cs="Times New Roman"/>
-          <w:sz w:val="24"/>
-          <w:szCs w:val="24"/>
-        </w:rPr>
-      </w:pPr>
-      <w:r>
-        <w:rPr>
-          <w:rFonts w:ascii="Times New Roman" w:eastAsia="Times New Roman" w:hAnsi="Times New Roman" w:cs="Times New Roman"/>
-          <w:sz w:val="24"/>
-          <w:szCs w:val="24"/>
-        </w:rPr>
-        <w:t xml:space="preserve">  The system should able to search for an appropriate template depending upon the user request and it should satisfy users need. </w:t>
-      </w:r>
-    </w:p>
-    <w:p>
-      <w:pPr>
-        <w:spacing w:line="360" w:lineRule="auto"/>
-        <w:ind w:firstLine="720"/>
-        <w:jc w:val="both"/>
-        <w:rPr>
-          <w:rFonts w:ascii="Times New Roman" w:eastAsia="Times New Roman" w:hAnsi="Times New Roman" w:cs="Times New Roman"/>
-          <w:sz w:val="24"/>
-          <w:szCs w:val="24"/>
-        </w:rPr>
-      </w:pPr>
-    </w:p>
-    <w:p>
-      <w:pPr>
-        <w:spacing w:line="360" w:lineRule="auto"/>
-        <w:jc w:val="both"/>
+      </w:pPr>
+      <w:r>
         <w:rPr>
           <w:rFonts w:ascii="Times New Roman" w:eastAsia="Times New Roman" w:hAnsi="Times New Roman" w:cs="Times New Roman"/>
           <w:sz w:val="28"/>
           <w:szCs w:val="28"/>
         </w:rPr>
-      </w:pPr>
-      <w:r>
+        <w:tab/>
+      </w:r>
+    </w:p>
+    <w:p>
+      <w:pPr>
+        <w:spacing w:line="360" w:lineRule="auto"/>
+        <w:jc w:val="both"/>
         <w:rPr>
           <w:rFonts w:ascii="Times New Roman" w:eastAsia="Times New Roman" w:hAnsi="Times New Roman" w:cs="Times New Roman"/>
           <w:sz w:val="28"/>
           <w:szCs w:val="28"/>
         </w:rPr>
-        <w:t>3.1.4 File System Database</w:t>
-      </w:r>
-    </w:p>
-    <w:p>
-      <w:pPr>
-        <w:spacing w:line="360" w:lineRule="auto"/>
-        <w:ind w:left="720"/>
-        <w:jc w:val="both"/>
-        <w:rPr>
-          <w:rFonts w:ascii="Times New Roman" w:eastAsia="Times New Roman" w:hAnsi="Times New Roman" w:cs="Times New Roman"/>
-          <w:sz w:val="28"/>
-          <w:szCs w:val="28"/>
-        </w:rPr>
-      </w:pPr>
-      <w:r>
-        <w:rPr>
-          <w:rFonts w:ascii="Times New Roman" w:eastAsia="Times New Roman" w:hAnsi="Times New Roman" w:cs="Times New Roman"/>
-          <w:sz w:val="24"/>
-          <w:szCs w:val="24"/>
-        </w:rPr>
-        <w:t>Templates will be stored using File System Methodology and it must be periodically updated as well.</w:t>
-      </w:r>
-    </w:p>
-    <w:p>
-      <w:pPr>
-        <w:spacing w:line="360" w:lineRule="auto"/>
-        <w:jc w:val="both"/>
-        <w:rPr>
-          <w:rFonts w:ascii="Times New Roman" w:eastAsia="Times New Roman" w:hAnsi="Times New Roman" w:cs="Times New Roman"/>
-          <w:sz w:val="28"/>
-          <w:szCs w:val="28"/>
-        </w:rPr>
-      </w:pPr>
-    </w:p>
-    <w:p/>
-    <w:p/>
-    <w:p/>
+      </w:pPr>
+    </w:p>
     <w:p>
       <w:pPr>
         <w:pBdr>
@@ -3333,325 +3024,6 @@
     </w:p>
     <w:p>
       <w:pPr>
-        <w:pStyle w:val="Heading2"/>
-        <w:spacing w:before="30" w:after="30" w:line="360" w:lineRule="auto"/>
-        <w:jc w:val="both"/>
-        <w:rPr>
-          <w:rFonts w:ascii="Times New Roman" w:eastAsia="Times New Roman" w:hAnsi="Times New Roman" w:cs="Times New Roman"/>
-          <w:b/>
-        </w:rPr>
-      </w:pPr>
-      <w:r>
-        <w:rPr>
-          <w:rFonts w:ascii="Times New Roman" w:eastAsia="Times New Roman" w:hAnsi="Times New Roman" w:cs="Times New Roman"/>
-          <w:b/>
-        </w:rPr>
-        <w:lastRenderedPageBreak/>
-        <w:t xml:space="preserve">3.2 </w:t>
-      </w:r>
-      <w:proofErr w:type="gramStart"/>
-      <w:r>
-        <w:rPr>
-          <w:rFonts w:ascii="Times New Roman" w:eastAsia="Times New Roman" w:hAnsi="Times New Roman" w:cs="Times New Roman"/>
-          <w:b/>
-        </w:rPr>
-        <w:t>Non Functional</w:t>
-      </w:r>
-      <w:proofErr w:type="gramEnd"/>
-      <w:r>
-        <w:rPr>
-          <w:rFonts w:ascii="Times New Roman" w:eastAsia="Times New Roman" w:hAnsi="Times New Roman" w:cs="Times New Roman"/>
-          <w:b/>
-        </w:rPr>
-        <w:t xml:space="preserve"> Requirements</w:t>
-      </w:r>
-    </w:p>
-    <w:p>
-      <w:pPr>
-        <w:spacing w:line="360" w:lineRule="auto"/>
-        <w:ind w:firstLine="720"/>
-        <w:jc w:val="both"/>
-        <w:rPr>
-          <w:rFonts w:ascii="Times New Roman" w:eastAsia="Times New Roman" w:hAnsi="Times New Roman" w:cs="Times New Roman"/>
-          <w:sz w:val="24"/>
-          <w:szCs w:val="24"/>
-        </w:rPr>
-      </w:pPr>
-    </w:p>
-    <w:p>
-      <w:pPr>
-        <w:spacing w:line="360" w:lineRule="auto"/>
-        <w:jc w:val="both"/>
-        <w:rPr>
-          <w:rFonts w:ascii="Times New Roman" w:eastAsia="Times New Roman" w:hAnsi="Times New Roman" w:cs="Times New Roman"/>
-          <w:sz w:val="28"/>
-          <w:szCs w:val="28"/>
-        </w:rPr>
-      </w:pPr>
-      <w:r>
-        <w:rPr>
-          <w:rFonts w:ascii="Times New Roman" w:eastAsia="Times New Roman" w:hAnsi="Times New Roman" w:cs="Times New Roman"/>
-          <w:sz w:val="28"/>
-          <w:szCs w:val="28"/>
-        </w:rPr>
-        <w:t>3.2.1 Simple UI</w:t>
-      </w:r>
-    </w:p>
-    <w:p>
-      <w:pPr>
-        <w:spacing w:line="360" w:lineRule="auto"/>
-        <w:ind w:firstLine="720"/>
-        <w:jc w:val="both"/>
-        <w:rPr>
-          <w:rFonts w:ascii="Times New Roman" w:eastAsia="Times New Roman" w:hAnsi="Times New Roman" w:cs="Times New Roman"/>
-          <w:sz w:val="24"/>
-          <w:szCs w:val="24"/>
-        </w:rPr>
-      </w:pPr>
-      <w:r>
-        <w:rPr>
-          <w:rFonts w:ascii="Times New Roman" w:eastAsia="Times New Roman" w:hAnsi="Times New Roman" w:cs="Times New Roman"/>
-          <w:sz w:val="24"/>
-          <w:szCs w:val="24"/>
-        </w:rPr>
-        <w:t xml:space="preserve">The system has a very simple UI especially considering that not everybody is </w:t>
-      </w:r>
-      <w:proofErr w:type="gramStart"/>
-      <w:r>
-        <w:rPr>
-          <w:rFonts w:ascii="Times New Roman" w:eastAsia="Times New Roman" w:hAnsi="Times New Roman" w:cs="Times New Roman"/>
-          <w:sz w:val="24"/>
-          <w:szCs w:val="24"/>
-        </w:rPr>
-        <w:t>an</w:t>
-      </w:r>
-      <w:proofErr w:type="gramEnd"/>
-      <w:r>
-        <w:rPr>
-          <w:rFonts w:ascii="Times New Roman" w:eastAsia="Times New Roman" w:hAnsi="Times New Roman" w:cs="Times New Roman"/>
-          <w:sz w:val="24"/>
-          <w:szCs w:val="24"/>
-        </w:rPr>
-        <w:t xml:space="preserve"> Developer or Engineer. So that any layman with basic knowledge of English language can able to make use of the system.</w:t>
-      </w:r>
-    </w:p>
-    <w:p>
-      <w:pPr>
-        <w:spacing w:line="360" w:lineRule="auto"/>
-        <w:ind w:firstLine="720"/>
-        <w:jc w:val="both"/>
-        <w:rPr>
-          <w:rFonts w:ascii="Times New Roman" w:eastAsia="Times New Roman" w:hAnsi="Times New Roman" w:cs="Times New Roman"/>
-          <w:sz w:val="24"/>
-          <w:szCs w:val="24"/>
-        </w:rPr>
-      </w:pPr>
-    </w:p>
-    <w:p>
-      <w:pPr>
-        <w:spacing w:line="360" w:lineRule="auto"/>
-        <w:jc w:val="both"/>
-        <w:rPr>
-          <w:rFonts w:ascii="Times New Roman" w:eastAsia="Times New Roman" w:hAnsi="Times New Roman" w:cs="Times New Roman"/>
-          <w:sz w:val="28"/>
-          <w:szCs w:val="28"/>
-        </w:rPr>
-      </w:pPr>
-      <w:r>
-        <w:rPr>
-          <w:rFonts w:ascii="Times New Roman" w:eastAsia="Times New Roman" w:hAnsi="Times New Roman" w:cs="Times New Roman"/>
-          <w:sz w:val="24"/>
-          <w:szCs w:val="24"/>
-        </w:rPr>
-        <w:t xml:space="preserve">3.2.2 </w:t>
-      </w:r>
-      <w:r>
-        <w:rPr>
-          <w:rFonts w:ascii="Times New Roman" w:eastAsia="Times New Roman" w:hAnsi="Times New Roman" w:cs="Times New Roman"/>
-          <w:sz w:val="28"/>
-          <w:szCs w:val="28"/>
-        </w:rPr>
-        <w:t>Performance</w:t>
-      </w:r>
-    </w:p>
-    <w:p>
-      <w:pPr>
-        <w:spacing w:line="360" w:lineRule="auto"/>
-        <w:jc w:val="both"/>
-        <w:rPr>
-          <w:rFonts w:ascii="Times New Roman" w:eastAsia="Times New Roman" w:hAnsi="Times New Roman" w:cs="Times New Roman"/>
-          <w:sz w:val="24"/>
-          <w:szCs w:val="24"/>
-        </w:rPr>
-      </w:pPr>
-      <w:r>
-        <w:rPr>
-          <w:rFonts w:ascii="Times New Roman" w:eastAsia="Times New Roman" w:hAnsi="Times New Roman" w:cs="Times New Roman"/>
-          <w:sz w:val="24"/>
-          <w:szCs w:val="24"/>
-        </w:rPr>
-        <w:tab/>
-        <w:t>System should be well optimized to exhibit high performance.</w:t>
-      </w:r>
-    </w:p>
-    <w:p>
-      <w:pPr>
-        <w:spacing w:line="360" w:lineRule="auto"/>
-        <w:jc w:val="both"/>
-        <w:rPr>
-          <w:rFonts w:ascii="Times New Roman" w:eastAsia="Times New Roman" w:hAnsi="Times New Roman" w:cs="Times New Roman"/>
-          <w:sz w:val="24"/>
-          <w:szCs w:val="24"/>
-        </w:rPr>
-      </w:pPr>
-    </w:p>
-    <w:p>
-      <w:pPr>
-        <w:spacing w:line="360" w:lineRule="auto"/>
-        <w:jc w:val="both"/>
-        <w:rPr>
-          <w:rFonts w:ascii="Times New Roman" w:eastAsia="Times New Roman" w:hAnsi="Times New Roman" w:cs="Times New Roman"/>
-          <w:sz w:val="28"/>
-          <w:szCs w:val="28"/>
-        </w:rPr>
-      </w:pPr>
-      <w:r>
-        <w:rPr>
-          <w:rFonts w:ascii="Times New Roman" w:eastAsia="Times New Roman" w:hAnsi="Times New Roman" w:cs="Times New Roman"/>
-          <w:sz w:val="28"/>
-          <w:szCs w:val="28"/>
-        </w:rPr>
-        <w:t>3.2.3 Dependencies</w:t>
-      </w:r>
-    </w:p>
-    <w:p>
-      <w:pPr>
-        <w:spacing w:line="360" w:lineRule="auto"/>
-        <w:jc w:val="both"/>
-        <w:rPr>
-          <w:rFonts w:ascii="Times New Roman" w:eastAsia="Times New Roman" w:hAnsi="Times New Roman" w:cs="Times New Roman"/>
-          <w:sz w:val="24"/>
-          <w:szCs w:val="24"/>
-        </w:rPr>
-      </w:pPr>
-      <w:r>
-        <w:rPr>
-          <w:rFonts w:ascii="Times New Roman" w:eastAsia="Times New Roman" w:hAnsi="Times New Roman" w:cs="Times New Roman"/>
-          <w:sz w:val="24"/>
-          <w:szCs w:val="24"/>
-        </w:rPr>
-        <w:tab/>
-        <w:t>The entire system should be put together as a whole package and should work without requiring any additional dependencies.</w:t>
-      </w:r>
-    </w:p>
-    <w:p>
-      <w:pPr>
-        <w:spacing w:line="360" w:lineRule="auto"/>
-        <w:jc w:val="both"/>
-        <w:rPr>
-          <w:rFonts w:ascii="Times New Roman" w:eastAsia="Times New Roman" w:hAnsi="Times New Roman" w:cs="Times New Roman"/>
-          <w:sz w:val="24"/>
-          <w:szCs w:val="24"/>
-        </w:rPr>
-      </w:pPr>
-    </w:p>
-    <w:p>
-      <w:pPr>
-        <w:spacing w:line="360" w:lineRule="auto"/>
-        <w:jc w:val="both"/>
-        <w:rPr>
-          <w:rFonts w:ascii="Times New Roman" w:eastAsia="Times New Roman" w:hAnsi="Times New Roman" w:cs="Times New Roman"/>
-          <w:sz w:val="28"/>
-          <w:szCs w:val="28"/>
-        </w:rPr>
-      </w:pPr>
-      <w:r>
-        <w:rPr>
-          <w:rFonts w:ascii="Times New Roman" w:eastAsia="Times New Roman" w:hAnsi="Times New Roman" w:cs="Times New Roman"/>
-          <w:sz w:val="28"/>
-          <w:szCs w:val="28"/>
-        </w:rPr>
-        <w:t>3.2.4 Functionality</w:t>
-      </w:r>
-    </w:p>
-    <w:p>
-      <w:pPr>
-        <w:spacing w:line="360" w:lineRule="auto"/>
-        <w:jc w:val="both"/>
-        <w:rPr>
-          <w:rFonts w:ascii="Times New Roman" w:eastAsia="Times New Roman" w:hAnsi="Times New Roman" w:cs="Times New Roman"/>
-          <w:sz w:val="24"/>
-          <w:szCs w:val="24"/>
-        </w:rPr>
-      </w:pPr>
-      <w:r>
-        <w:rPr>
-          <w:rFonts w:ascii="Times New Roman" w:eastAsia="Times New Roman" w:hAnsi="Times New Roman" w:cs="Times New Roman"/>
-          <w:sz w:val="24"/>
-          <w:szCs w:val="24"/>
-        </w:rPr>
-        <w:tab/>
-        <w:t>System should be capable of running on machines with both low and high configuration.</w:t>
-      </w:r>
-    </w:p>
-    <w:p>
-      <w:pPr>
-        <w:spacing w:line="360" w:lineRule="auto"/>
-        <w:jc w:val="both"/>
-        <w:rPr>
-          <w:rFonts w:ascii="Times New Roman" w:eastAsia="Times New Roman" w:hAnsi="Times New Roman" w:cs="Times New Roman"/>
-          <w:sz w:val="24"/>
-          <w:szCs w:val="24"/>
-        </w:rPr>
-      </w:pPr>
-    </w:p>
-    <w:p>
-      <w:pPr>
-        <w:spacing w:line="360" w:lineRule="auto"/>
-        <w:jc w:val="both"/>
-        <w:rPr>
-          <w:rFonts w:ascii="Times New Roman" w:eastAsia="Times New Roman" w:hAnsi="Times New Roman" w:cs="Times New Roman"/>
-          <w:sz w:val="28"/>
-          <w:szCs w:val="28"/>
-        </w:rPr>
-      </w:pPr>
-      <w:r>
-        <w:rPr>
-          <w:rFonts w:ascii="Times New Roman" w:eastAsia="Times New Roman" w:hAnsi="Times New Roman" w:cs="Times New Roman"/>
-          <w:sz w:val="28"/>
-          <w:szCs w:val="28"/>
-        </w:rPr>
-        <w:tab/>
-      </w:r>
-    </w:p>
-    <w:p>
-      <w:pPr>
-        <w:spacing w:line="360" w:lineRule="auto"/>
-        <w:jc w:val="both"/>
-        <w:rPr>
-          <w:rFonts w:ascii="Times New Roman" w:eastAsia="Times New Roman" w:hAnsi="Times New Roman" w:cs="Times New Roman"/>
-          <w:sz w:val="28"/>
-          <w:szCs w:val="28"/>
-        </w:rPr>
-      </w:pPr>
-    </w:p>
-    <w:p>
-      <w:pPr>
-        <w:pBdr>
-          <w:top w:val="none" w:sz="0" w:space="0" w:color="auto"/>
-          <w:left w:val="none" w:sz="0" w:space="0" w:color="auto"/>
-          <w:bottom w:val="none" w:sz="0" w:space="0" w:color="auto"/>
-          <w:right w:val="none" w:sz="0" w:space="0" w:color="auto"/>
-          <w:between w:val="none" w:sz="0" w:space="0" w:color="auto"/>
-        </w:pBdr>
-        <w:spacing w:after="160" w:line="259" w:lineRule="auto"/>
-      </w:pPr>
-      <w:r>
-        <w:br w:type="page"/>
-      </w:r>
-    </w:p>
-    <w:p>
-      <w:pPr>
         <w:pStyle w:val="Heading1"/>
         <w:spacing w:before="30" w:after="30" w:line="360" w:lineRule="auto"/>
         <w:jc w:val="center"/>
@@ -3669,7 +3041,6 @@
           <w:sz w:val="36"/>
           <w:szCs w:val="36"/>
         </w:rPr>
-        <w:lastRenderedPageBreak/>
         <w:t>Project Design</w:t>
       </w:r>
     </w:p>
@@ -3980,9 +3351,8 @@
           <w:szCs w:val="24"/>
           <w:shd w:val="clear" w:color="auto" w:fill="FFFFFF"/>
         </w:rPr>
-        <w:t xml:space="preserve"> the bot is implemented. Bot tries to answer with the best suitable answer. For example, if a user is asking “I want to make a Sport’s website.” </w:t>
-      </w:r>
-      <w:proofErr w:type="gramStart"/>
+        <w:t xml:space="preserve"> the bot is implemented. Bot tries to answer with the best suitable answer. For example, if a user is asking “I want </w:t>
+      </w:r>
       <w:r>
         <w:rPr>
           <w:rFonts w:ascii="Times New Roman" w:hAnsi="Times New Roman" w:cs="Times New Roman"/>
@@ -3991,9 +3361,8 @@
           <w:szCs w:val="24"/>
           <w:shd w:val="clear" w:color="auto" w:fill="FFFFFF"/>
         </w:rPr>
-        <w:t>Or  “</w:t>
-      </w:r>
-      <w:proofErr w:type="gramEnd"/>
+        <w:t xml:space="preserve">to make a Sport’s website.” Or </w:t>
+      </w:r>
       <w:r>
         <w:rPr>
           <w:rFonts w:ascii="Times New Roman" w:hAnsi="Times New Roman" w:cs="Times New Roman"/>
@@ -4002,7 +3371,7 @@
           <w:szCs w:val="24"/>
           <w:shd w:val="clear" w:color="auto" w:fill="FFFFFF"/>
         </w:rPr>
-        <w:t>Create a Sport’s website for me” they both mean the same that user ne</w:t>
+        <w:t>“Create a Sport’s website for me” they both mean the same that user ne</w:t>
       </w:r>
       <w:r>
         <w:rPr>
@@ -4094,6 +3463,7 @@
           <w:noProof/>
           <w:sz w:val="28"/>
           <w:szCs w:val="28"/>
+          <w:lang w:val="en-US" w:eastAsia="en-US"/>
         </w:rPr>
         <w:drawing>
           <wp:inline distT="0" distB="0" distL="0" distR="0" wp14:anchorId="54AB2BB5" wp14:editId="45B89033">
@@ -4156,27 +3526,7 @@
           <w:sz w:val="24"/>
           <w:szCs w:val="24"/>
         </w:rPr>
-        <w:t xml:space="preserve">Figure </w:t>
-      </w:r>
-      <w:proofErr w:type="gramStart"/>
-      <w:r>
-        <w:rPr>
-          <w:rFonts w:ascii="Times New Roman" w:eastAsia="Times New Roman" w:hAnsi="Times New Roman" w:cs="Times New Roman"/>
-          <w:i/>
-          <w:sz w:val="24"/>
-          <w:szCs w:val="24"/>
-        </w:rPr>
-        <w:t>4.1  Chat</w:t>
-      </w:r>
-      <w:proofErr w:type="gramEnd"/>
-      <w:r>
-        <w:rPr>
-          <w:rFonts w:ascii="Times New Roman" w:eastAsia="Times New Roman" w:hAnsi="Times New Roman" w:cs="Times New Roman"/>
-          <w:i/>
-          <w:sz w:val="24"/>
-          <w:szCs w:val="24"/>
-        </w:rPr>
-        <w:t xml:space="preserve"> Bot Architecture</w:t>
+        <w:t>Figure 4.1  Chat Bot Architecture</w:t>
       </w:r>
     </w:p>
     <w:p>
@@ -4197,7 +3547,6 @@
           <w:b/>
           <w:szCs w:val="28"/>
         </w:rPr>
-        <w:lastRenderedPageBreak/>
         <w:t>4.1.1</w:t>
       </w:r>
       <w:r>
@@ -4237,21 +3586,7 @@
         <w:rPr>
           <w:szCs w:val="29"/>
         </w:rPr>
-        <w:t xml:space="preserve"> pattern matching to classify text and produce a suitable response for customers. A standard structure of these patterns is the artificial intelligence </w:t>
-      </w:r>
-      <w:proofErr w:type="spellStart"/>
-      <w:r>
-        <w:rPr>
-          <w:szCs w:val="29"/>
-        </w:rPr>
-        <w:t>markup</w:t>
-      </w:r>
-      <w:proofErr w:type="spellEnd"/>
-      <w:r>
-        <w:rPr>
-          <w:szCs w:val="29"/>
-        </w:rPr>
-        <w:t xml:space="preserve"> language (AIML).</w:t>
+        <w:t xml:space="preserve"> pattern matching to classify text and produce a suitable response for customers. A standard structure of these patterns is the artificial intelligence markup language (AIML).</w:t>
       </w:r>
     </w:p>
     <w:p>
@@ -4288,6 +3623,7 @@
           <w:noProof/>
           <w:sz w:val="24"/>
           <w:szCs w:val="24"/>
+          <w:lang w:val="en-US" w:eastAsia="en-US"/>
         </w:rPr>
         <w:drawing>
           <wp:inline distT="0" distB="0" distL="0" distR="0" wp14:anchorId="47C0DE7A" wp14:editId="4D23DB44">
@@ -4410,6 +3746,7 @@
           <w:noProof/>
           <w:sz w:val="24"/>
           <w:szCs w:val="24"/>
+          <w:lang w:val="en-US" w:eastAsia="en-US"/>
         </w:rPr>
         <w:drawing>
           <wp:inline distT="0" distB="0" distL="0" distR="0" wp14:anchorId="739F9D96" wp14:editId="4D6D742F">
@@ -4484,9 +3821,8 @@
           <w:szCs w:val="29"/>
           <w:shd w:val="clear" w:color="auto" w:fill="FFFFFF"/>
         </w:rPr>
-        <w:t xml:space="preserve">Chatbot knows the answer only because his or her name is in the associated pattern. Similarly, chatbots respond to anything relating it to the associated patterns. But it </w:t>
-      </w:r>
-      <w:proofErr w:type="spellStart"/>
+        <w:t xml:space="preserve">Chatbot knows the answer only because his or her name is in the associated pattern. Similarly, chatbots respond to anything relating it to the </w:t>
+      </w:r>
       <w:r>
         <w:rPr>
           <w:rFonts w:ascii="Times New Roman" w:hAnsi="Times New Roman"/>
@@ -4495,9 +3831,8 @@
           <w:szCs w:val="29"/>
           <w:shd w:val="clear" w:color="auto" w:fill="FFFFFF"/>
         </w:rPr>
-        <w:t>can not</w:t>
-      </w:r>
-      <w:proofErr w:type="spellEnd"/>
+        <w:t>associated patterns. But it can</w:t>
+      </w:r>
       <w:r>
         <w:rPr>
           <w:rFonts w:ascii="Times New Roman" w:hAnsi="Times New Roman"/>
@@ -4506,7 +3841,7 @@
           <w:szCs w:val="29"/>
           <w:shd w:val="clear" w:color="auto" w:fill="FFFFFF"/>
         </w:rPr>
-        <w:t xml:space="preserve"> go beyond the associated pattern. To take it to an advanced level, learning algorithms are used.</w:t>
+        <w:t>not go beyond the associated pattern. To take it to an advanced level, learning algorithms are used.</w:t>
       </w:r>
     </w:p>
     <w:p>
@@ -4542,7 +3877,6 @@
           <w:color w:val="000000" w:themeColor="text1"/>
           <w:szCs w:val="28"/>
         </w:rPr>
-        <w:lastRenderedPageBreak/>
         <w:t>4.1.2</w:t>
       </w:r>
       <w:r>
@@ -4562,8 +3896,6 @@
         </w:rPr>
         <w:t>Algorithms</w:t>
       </w:r>
-      <w:bookmarkStart w:id="2" w:name="_GoBack"/>
-      <w:bookmarkEnd w:id="2"/>
     </w:p>
     <w:p/>
     <w:p>
@@ -4661,6 +3993,7 @@
           <w:sz w:val="24"/>
           <w:szCs w:val="29"/>
           <w:shd w:val="clear" w:color="auto" w:fill="FFFFFF"/>
+          <w:lang w:val="en-US" w:eastAsia="en-US"/>
         </w:rPr>
         <w:drawing>
           <wp:inline distT="0" distB="0" distL="0" distR="0">
@@ -4773,29 +4106,7 @@
           <w:szCs w:val="24"/>
           <w:shd w:val="clear" w:color="auto" w:fill="FFFFFF"/>
         </w:rPr>
-        <w:t xml:space="preserve">e help of equation, word matching </w:t>
-      </w:r>
-      <w:proofErr w:type="gramStart"/>
-      <w:r>
-        <w:rPr>
-          <w:rFonts w:ascii="Times New Roman" w:hAnsi="Times New Roman" w:cs="Times New Roman"/>
-          <w:color w:val="000000" w:themeColor="text1"/>
-          <w:sz w:val="24"/>
-          <w:szCs w:val="24"/>
-          <w:shd w:val="clear" w:color="auto" w:fill="FFFFFF"/>
-        </w:rPr>
-        <w:t>are</w:t>
-      </w:r>
-      <w:proofErr w:type="gramEnd"/>
-      <w:r>
-        <w:rPr>
-          <w:rFonts w:ascii="Times New Roman" w:hAnsi="Times New Roman" w:cs="Times New Roman"/>
-          <w:color w:val="000000" w:themeColor="text1"/>
-          <w:sz w:val="24"/>
-          <w:szCs w:val="24"/>
-          <w:shd w:val="clear" w:color="auto" w:fill="FFFFFF"/>
-        </w:rPr>
-        <w:t xml:space="preserve"> done </w:t>
+        <w:t xml:space="preserve">e help of equation, word matching are done </w:t>
       </w:r>
       <w:r>
         <w:rPr>
@@ -4852,7 +4163,6 @@
           <w:rFonts w:ascii="Times New Roman" w:eastAsia="Times New Roman" w:hAnsi="Times New Roman" w:cs="Times New Roman"/>
           <w:b/>
         </w:rPr>
-        <w:lastRenderedPageBreak/>
         <w:t>4.1.3 Artificial Neural Network</w:t>
       </w:r>
     </w:p>
@@ -4908,6 +4218,7 @@
           <w:noProof/>
           <w:sz w:val="24"/>
           <w:szCs w:val="24"/>
+          <w:lang w:val="en-US" w:eastAsia="en-US"/>
         </w:rPr>
         <w:drawing>
           <wp:inline distT="0" distB="0" distL="0" distR="0" wp14:anchorId="4E675C34" wp14:editId="6E491EAA">
@@ -5076,7 +4387,6 @@
           <w:rFonts w:ascii="Times New Roman" w:eastAsia="Times New Roman" w:hAnsi="Times New Roman" w:cs="Times New Roman"/>
           <w:b/>
         </w:rPr>
-        <w:lastRenderedPageBreak/>
         <w:t>4.1.4 Link to Database</w:t>
       </w:r>
     </w:p>
@@ -5258,9 +4568,8 @@
           <w:szCs w:val="24"/>
           <w:shd w:val="clear" w:color="auto" w:fill="FFFFFF"/>
         </w:rPr>
-        <w:t xml:space="preserve">ir requests and actions, and assist them. In order to have a better understanding of answers and of free </w:t>
-      </w:r>
-      <w:proofErr w:type="gramStart"/>
+        <w:t>ir requests and actions, and assist them. In order to have a better understandin</w:t>
+      </w:r>
       <w:r>
         <w:rPr>
           <w:rFonts w:ascii="Times New Roman" w:hAnsi="Times New Roman" w:cs="Times New Roman"/>
@@ -5270,9 +4579,8 @@
           <w:szCs w:val="24"/>
           <w:shd w:val="clear" w:color="auto" w:fill="FFFFFF"/>
         </w:rPr>
-        <w:t>speech ,</w:t>
-      </w:r>
-      <w:proofErr w:type="gramEnd"/>
+        <w:t>g of answers and of free speech</w:t>
+      </w:r>
       <w:r>
         <w:rPr>
           <w:rFonts w:ascii="Times New Roman" w:hAnsi="Times New Roman" w:cs="Times New Roman"/>
@@ -5282,7 +4590,7 @@
           <w:szCs w:val="24"/>
           <w:shd w:val="clear" w:color="auto" w:fill="FFFFFF"/>
         </w:rPr>
-        <w:t xml:space="preserve"> NLP is the tool that helps in finding entities (and/or intents) in a sentence by using some machine learning and syntax/semantic analysis. The more it is fed with contents, more accurate it becomes. As it is a business focussed chatter bot that is been used it should be able to add a new page, or change some user’s information. It would understand the intent (create a new page) and the entity (for example a contact page).</w:t>
+        <w:t>, NLP is the tool that helps in finding entities (and/or intents) in a sentence by using some machine learning and syntax/semantic analysis. The more it is fed with contents, more accurate it becomes. As it is a business focussed chatter bot that is been used it should be able to add a new page, or change some user’s information. It would understand the intent (create a new page) and the entity (for example a contact page).</w:t>
       </w:r>
     </w:p>
     <w:p>
@@ -5550,8 +4858,8 @@
           <w:spacing w:val="-1"/>
           <w:sz w:val="24"/>
           <w:szCs w:val="24"/>
-        </w:rPr>
-        <w:lastRenderedPageBreak/>
+          <w:lang w:val="en-US" w:eastAsia="en-US"/>
+        </w:rPr>
         <w:drawing>
           <wp:inline distT="0" distB="0" distL="0" distR="0" wp14:anchorId="1049D7EE" wp14:editId="7BED8D64">
             <wp:extent cx="5731510" cy="7164238"/>
@@ -5613,9 +4921,8 @@
           <w:sz w:val="24"/>
           <w:szCs w:val="24"/>
         </w:rPr>
-        <w:t xml:space="preserve">Figure 4.2.1 Illustration </w:t>
-      </w:r>
-      <w:proofErr w:type="gramStart"/>
+        <w:t xml:space="preserve">Figure 4.2.1 Illustration of </w:t>
+      </w:r>
       <w:r>
         <w:rPr>
           <w:rFonts w:ascii="Times New Roman" w:eastAsia="Times New Roman" w:hAnsi="Times New Roman" w:cs="Times New Roman"/>
@@ -5623,26 +4930,7 @@
           <w:sz w:val="24"/>
           <w:szCs w:val="24"/>
         </w:rPr>
-        <w:t xml:space="preserve">of </w:t>
-      </w:r>
-      <w:r>
-        <w:rPr>
-          <w:rFonts w:ascii="Times New Roman" w:eastAsia="Times New Roman" w:hAnsi="Times New Roman" w:cs="Times New Roman"/>
-          <w:i/>
-          <w:sz w:val="24"/>
-          <w:szCs w:val="24"/>
-        </w:rPr>
-        <w:t xml:space="preserve"> Internal</w:t>
-      </w:r>
-      <w:proofErr w:type="gramEnd"/>
-      <w:r>
-        <w:rPr>
-          <w:rFonts w:ascii="Times New Roman" w:eastAsia="Times New Roman" w:hAnsi="Times New Roman" w:cs="Times New Roman"/>
-          <w:i/>
-          <w:sz w:val="24"/>
-          <w:szCs w:val="24"/>
-        </w:rPr>
-        <w:t xml:space="preserve"> </w:t>
+        <w:t xml:space="preserve">Internal </w:t>
       </w:r>
       <w:r>
         <w:rPr>
@@ -5711,8 +4999,21 @@
           <w:rFonts w:ascii="Times New Roman" w:eastAsia="Times New Roman" w:hAnsi="Times New Roman" w:cs="Times New Roman"/>
           <w:b/>
         </w:rPr>
-        <w:lastRenderedPageBreak/>
-        <w:t>4.3 Displaying the Template</w:t>
+        <w:t xml:space="preserve">4.3 </w:t>
+      </w:r>
+      <w:r>
+        <w:rPr>
+          <w:rFonts w:ascii="Times New Roman" w:eastAsia="Times New Roman" w:hAnsi="Times New Roman" w:cs="Times New Roman"/>
+          <w:b/>
+        </w:rPr>
+        <w:t>Storing</w:t>
+      </w:r>
+      <w:r>
+        <w:rPr>
+          <w:rFonts w:ascii="Times New Roman" w:eastAsia="Times New Roman" w:hAnsi="Times New Roman" w:cs="Times New Roman"/>
+          <w:b/>
+        </w:rPr>
+        <w:t xml:space="preserve"> the Template</w:t>
       </w:r>
     </w:p>
     <w:p>
@@ -5785,8 +5086,8 @@
           <w:b/>
         </w:rPr>
       </w:pPr>
-      <w:bookmarkStart w:id="3" w:name="_57e4oliv6qpw" w:colFirst="0" w:colLast="0"/>
-      <w:bookmarkEnd w:id="3"/>
+      <w:bookmarkStart w:id="2" w:name="_57e4oliv6qpw" w:colFirst="0" w:colLast="0"/>
+      <w:bookmarkEnd w:id="2"/>
       <w:r>
         <w:rPr>
           <w:rFonts w:ascii="Times New Roman" w:eastAsia="Times New Roman" w:hAnsi="Times New Roman" w:cs="Times New Roman"/>
@@ -5852,6 +5153,7 @@
           <w:noProof/>
           <w:sz w:val="24"/>
           <w:szCs w:val="24"/>
+          <w:lang w:val="en-US" w:eastAsia="en-US"/>
         </w:rPr>
         <mc:AlternateContent>
           <mc:Choice Requires="wps">
@@ -5927,7 +5229,7 @@
               </wp:anchor>
             </w:drawing>
           </mc:Choice>
-          <mc:Fallback>
+          <mc:Fallback xmlns:w16cid="http://schemas.microsoft.com/office/word/2016/wordml/cid" xmlns:am3d="http://schemas.microsoft.com/office/drawing/2017/model3d" xmlns:aink="http://schemas.microsoft.com/office/drawing/2016/ink" xmlns:cx8="http://schemas.microsoft.com/office/drawing/2016/5/14/chartex" xmlns:cx7="http://schemas.microsoft.com/office/drawing/2016/5/13/chartex" xmlns:cx6="http://schemas.microsoft.com/office/drawing/2016/5/12/chartex" xmlns:cx5="http://schemas.microsoft.com/office/drawing/2016/5/11/chartex" xmlns:cx4="http://schemas.microsoft.com/office/drawing/2016/5/10/chartex" xmlns:cx3="http://schemas.microsoft.com/office/drawing/2016/5/9/chartex" xmlns:cx2="http://schemas.microsoft.com/office/drawing/2015/10/21/chartex" xmlns:cx1="http://schemas.microsoft.com/office/drawing/2015/9/8/chartex">
             <w:pict>
               <v:shapetype w14:anchorId="3C34C3BC" id="_x0000_t202" coordsize="21600,21600" o:spt="202" path="m,l,21600r21600,l21600,xe">
                 <v:stroke joinstyle="miter"/>
@@ -5955,6 +5257,7 @@
           <w:noProof/>
           <w:sz w:val="24"/>
           <w:szCs w:val="24"/>
+          <w:lang w:val="en-US" w:eastAsia="en-US"/>
         </w:rPr>
         <mc:AlternateContent>
           <mc:Choice Requires="wps">
@@ -6030,7 +5333,7 @@
               </wp:anchor>
             </w:drawing>
           </mc:Choice>
-          <mc:Fallback>
+          <mc:Fallback xmlns:w16cid="http://schemas.microsoft.com/office/word/2016/wordml/cid" xmlns:am3d="http://schemas.microsoft.com/office/drawing/2017/model3d" xmlns:aink="http://schemas.microsoft.com/office/drawing/2016/ink" xmlns:cx8="http://schemas.microsoft.com/office/drawing/2016/5/14/chartex" xmlns:cx7="http://schemas.microsoft.com/office/drawing/2016/5/13/chartex" xmlns:cx6="http://schemas.microsoft.com/office/drawing/2016/5/12/chartex" xmlns:cx5="http://schemas.microsoft.com/office/drawing/2016/5/11/chartex" xmlns:cx4="http://schemas.microsoft.com/office/drawing/2016/5/10/chartex" xmlns:cx3="http://schemas.microsoft.com/office/drawing/2016/5/9/chartex" xmlns:cx2="http://schemas.microsoft.com/office/drawing/2015/10/21/chartex" xmlns:cx1="http://schemas.microsoft.com/office/drawing/2015/9/8/chartex">
             <w:pict>
               <v:shape w14:anchorId="42FFBEE4" id="Text Box 28" o:spid="_x0000_s1027" type="#_x0000_t202" style="position:absolute;left:0;text-align:left;margin-left:276.9pt;margin-top:16.75pt;width:40.6pt;height:20.3pt;z-index:251673600;visibility:visible;mso-wrap-style:square;mso-width-percent:0;mso-height-percent:0;mso-wrap-distance-left:9pt;mso-wrap-distance-top:0;mso-wrap-distance-right:9pt;mso-wrap-distance-bottom:0;mso-position-horizontal:absolute;mso-position-horizontal-relative:margin;mso-position-vertical:absolute;mso-position-vertical-relative:text;mso-width-percent:0;mso-height-percent:0;mso-width-relative:margin;mso-height-relative:margin;v-text-anchor:top" o:gfxdata="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" filled="f" stroked="f">
                 <v:textbox>
@@ -6054,6 +5357,7 @@
           <w:noProof/>
           <w:sz w:val="28"/>
           <w:szCs w:val="28"/>
+          <w:lang w:val="en-US" w:eastAsia="en-US"/>
         </w:rPr>
         <mc:AlternateContent>
           <mc:Choice Requires="wps">
@@ -6110,7 +5414,7 @@
               </wp:anchor>
             </w:drawing>
           </mc:Choice>
-          <mc:Fallback>
+          <mc:Fallback xmlns:w16cid="http://schemas.microsoft.com/office/word/2016/wordml/cid" xmlns:am3d="http://schemas.microsoft.com/office/drawing/2017/model3d" xmlns:aink="http://schemas.microsoft.com/office/drawing/2016/ink" xmlns:cx8="http://schemas.microsoft.com/office/drawing/2016/5/14/chartex" xmlns:cx7="http://schemas.microsoft.com/office/drawing/2016/5/13/chartex" xmlns:cx6="http://schemas.microsoft.com/office/drawing/2016/5/12/chartex" xmlns:cx5="http://schemas.microsoft.com/office/drawing/2016/5/11/chartex" xmlns:cx4="http://schemas.microsoft.com/office/drawing/2016/5/10/chartex" xmlns:cx3="http://schemas.microsoft.com/office/drawing/2016/5/9/chartex" xmlns:cx2="http://schemas.microsoft.com/office/drawing/2015/10/21/chartex" xmlns:cx1="http://schemas.microsoft.com/office/drawing/2015/9/8/chartex">
             <w:pict>
               <v:roundrect w14:anchorId="7E09FB30" id="Rectangle: Rounded Corners 10" o:spid="_x0000_s1026" style="position:absolute;margin-left:326.7pt;margin-top:18.35pt;width:96.9pt;height:44.3pt;z-index:251662336;visibility:visible;mso-wrap-style:square;mso-wrap-distance-left:9pt;mso-wrap-distance-top:0;mso-wrap-distance-right:9pt;mso-wrap-distance-bottom:0;mso-position-horizontal:absolute;mso-position-horizontal-relative:text;mso-position-vertical:absolute;mso-position-vertical-relative:text;v-text-anchor:middle" arcsize="10923f" o:gfxdata="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" fillcolor="white [3201]" strokecolor="#70ad47 [3209]" strokeweight="1pt">
                 <v:stroke joinstyle="miter"/>
@@ -6125,6 +5429,7 @@
           <w:noProof/>
           <w:sz w:val="28"/>
           <w:szCs w:val="28"/>
+          <w:lang w:val="en-US" w:eastAsia="en-US"/>
         </w:rPr>
         <mc:AlternateContent>
           <mc:Choice Requires="wps">
@@ -6181,7 +5486,7 @@
               </wp:anchor>
             </w:drawing>
           </mc:Choice>
-          <mc:Fallback>
+          <mc:Fallback xmlns:w16cid="http://schemas.microsoft.com/office/word/2016/wordml/cid" xmlns:am3d="http://schemas.microsoft.com/office/drawing/2017/model3d" xmlns:aink="http://schemas.microsoft.com/office/drawing/2016/ink" xmlns:cx8="http://schemas.microsoft.com/office/drawing/2016/5/14/chartex" xmlns:cx7="http://schemas.microsoft.com/office/drawing/2016/5/13/chartex" xmlns:cx6="http://schemas.microsoft.com/office/drawing/2016/5/12/chartex" xmlns:cx5="http://schemas.microsoft.com/office/drawing/2016/5/11/chartex" xmlns:cx4="http://schemas.microsoft.com/office/drawing/2016/5/10/chartex" xmlns:cx3="http://schemas.microsoft.com/office/drawing/2016/5/9/chartex" xmlns:cx2="http://schemas.microsoft.com/office/drawing/2015/10/21/chartex" xmlns:cx1="http://schemas.microsoft.com/office/drawing/2015/9/8/chartex">
             <w:pict>
               <v:roundrect w14:anchorId="087E8DEF" id="Rectangle: Rounded Corners 14" o:spid="_x0000_s1026" style="position:absolute;margin-left:184.05pt;margin-top:18.3pt;width:96.9pt;height:44.3pt;z-index:251661312;visibility:visible;mso-wrap-style:square;mso-wrap-distance-left:9pt;mso-wrap-distance-top:0;mso-wrap-distance-right:9pt;mso-wrap-distance-bottom:0;mso-position-horizontal:absolute;mso-position-horizontal-relative:text;mso-position-vertical:absolute;mso-position-vertical-relative:text;v-text-anchor:middle" arcsize="10923f" o:gfxdata="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" fillcolor="white [3201]" strokecolor="#70ad47 [3209]" strokeweight="1pt">
                 <v:stroke joinstyle="miter"/>
@@ -6196,6 +5501,7 @@
           <w:noProof/>
           <w:sz w:val="28"/>
           <w:szCs w:val="28"/>
+          <w:lang w:val="en-US" w:eastAsia="en-US"/>
         </w:rPr>
         <mc:AlternateContent>
           <mc:Choice Requires="wps">
@@ -6252,7 +5558,7 @@
               </wp:anchor>
             </w:drawing>
           </mc:Choice>
-          <mc:Fallback>
+          <mc:Fallback xmlns:w16cid="http://schemas.microsoft.com/office/word/2016/wordml/cid" xmlns:am3d="http://schemas.microsoft.com/office/drawing/2017/model3d" xmlns:aink="http://schemas.microsoft.com/office/drawing/2016/ink" xmlns:cx8="http://schemas.microsoft.com/office/drawing/2016/5/14/chartex" xmlns:cx7="http://schemas.microsoft.com/office/drawing/2016/5/13/chartex" xmlns:cx6="http://schemas.microsoft.com/office/drawing/2016/5/12/chartex" xmlns:cx5="http://schemas.microsoft.com/office/drawing/2016/5/11/chartex" xmlns:cx4="http://schemas.microsoft.com/office/drawing/2016/5/10/chartex" xmlns:cx3="http://schemas.microsoft.com/office/drawing/2016/5/9/chartex" xmlns:cx2="http://schemas.microsoft.com/office/drawing/2015/10/21/chartex" xmlns:cx1="http://schemas.microsoft.com/office/drawing/2015/9/8/chartex">
             <w:pict>
               <v:roundrect w14:anchorId="346093CD" id="Rectangle: Rounded Corners 5" o:spid="_x0000_s1026" style="position:absolute;margin-left:42.9pt;margin-top:17.35pt;width:96.9pt;height:44.3pt;z-index:251660288;visibility:visible;mso-wrap-style:square;mso-wrap-distance-left:9pt;mso-wrap-distance-top:0;mso-wrap-distance-right:9pt;mso-wrap-distance-bottom:0;mso-position-horizontal:absolute;mso-position-horizontal-relative:text;mso-position-vertical:absolute;mso-position-vertical-relative:text;v-text-anchor:middle" arcsize="10923f" o:gfxdata="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" fillcolor="white [3201]" strokecolor="#70ad47 [3209]" strokeweight="1pt">
                 <v:stroke joinstyle="miter"/>
@@ -6278,6 +5584,7 @@
           <w:noProof/>
           <w:sz w:val="24"/>
           <w:szCs w:val="24"/>
+          <w:lang w:val="en-US" w:eastAsia="en-US"/>
         </w:rPr>
         <mc:AlternateContent>
           <mc:Choice Requires="wps">
@@ -6353,7 +5660,7 @@
               </wp:anchor>
             </w:drawing>
           </mc:Choice>
-          <mc:Fallback>
+          <mc:Fallback xmlns:w16cid="http://schemas.microsoft.com/office/word/2016/wordml/cid" xmlns:am3d="http://schemas.microsoft.com/office/drawing/2017/model3d" xmlns:aink="http://schemas.microsoft.com/office/drawing/2016/ink" xmlns:cx8="http://schemas.microsoft.com/office/drawing/2016/5/14/chartex" xmlns:cx7="http://schemas.microsoft.com/office/drawing/2016/5/13/chartex" xmlns:cx6="http://schemas.microsoft.com/office/drawing/2016/5/12/chartex" xmlns:cx5="http://schemas.microsoft.com/office/drawing/2016/5/11/chartex" xmlns:cx4="http://schemas.microsoft.com/office/drawing/2016/5/10/chartex" xmlns:cx3="http://schemas.microsoft.com/office/drawing/2016/5/9/chartex" xmlns:cx2="http://schemas.microsoft.com/office/drawing/2015/10/21/chartex" xmlns:cx1="http://schemas.microsoft.com/office/drawing/2015/9/8/chartex">
             <w:pict>
               <v:shape w14:anchorId="654B74E5" id="Text Box 18" o:spid="_x0000_s1028" type="#_x0000_t202" style="position:absolute;left:0;text-align:left;margin-left:-5.15pt;margin-top:20.4pt;width:49.35pt;height:20.3pt;z-index:251666432;visibility:visible;mso-wrap-style:square;mso-width-percent:0;mso-height-percent:0;mso-wrap-distance-left:9pt;mso-wrap-distance-top:0;mso-wrap-distance-right:9pt;mso-wrap-distance-bottom:0;mso-position-horizontal:absolute;mso-position-horizontal-relative:margin;mso-position-vertical:absolute;mso-position-vertical-relative:text;mso-width-percent:0;mso-height-percent:0;mso-width-relative:margin;mso-height-relative:margin;v-text-anchor:top" o:gfxdata="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" filled="f" stroked="f">
                 <v:textbox>
@@ -6377,6 +5684,7 @@
           <w:noProof/>
           <w:sz w:val="24"/>
           <w:szCs w:val="24"/>
+          <w:lang w:val="en-US" w:eastAsia="en-US"/>
         </w:rPr>
         <mc:AlternateContent>
           <mc:Choice Requires="wps">
@@ -6436,7 +5744,7 @@
               </wp:anchor>
             </w:drawing>
           </mc:Choice>
-          <mc:Fallback>
+          <mc:Fallback xmlns:w16cid="http://schemas.microsoft.com/office/word/2016/wordml/cid" xmlns:am3d="http://schemas.microsoft.com/office/drawing/2017/model3d" xmlns:aink="http://schemas.microsoft.com/office/drawing/2016/ink" xmlns:cx8="http://schemas.microsoft.com/office/drawing/2016/5/14/chartex" xmlns:cx7="http://schemas.microsoft.com/office/drawing/2016/5/13/chartex" xmlns:cx6="http://schemas.microsoft.com/office/drawing/2016/5/12/chartex" xmlns:cx5="http://schemas.microsoft.com/office/drawing/2016/5/11/chartex" xmlns:cx4="http://schemas.microsoft.com/office/drawing/2016/5/10/chartex" xmlns:cx3="http://schemas.microsoft.com/office/drawing/2016/5/9/chartex" xmlns:cx2="http://schemas.microsoft.com/office/drawing/2015/10/21/chartex" xmlns:cx1="http://schemas.microsoft.com/office/drawing/2015/9/8/chartex">
             <w:pict>
               <v:shape w14:anchorId="47829467" id="Text Box 21" o:spid="_x0000_s1029" type="#_x0000_t202" style="position:absolute;left:0;text-align:left;margin-left:335.5pt;margin-top:5.25pt;width:81.25pt;height:21.25pt;z-index:251669504;visibility:visible;mso-wrap-style:square;mso-wrap-distance-left:9pt;mso-wrap-distance-top:0;mso-wrap-distance-right:9pt;mso-wrap-distance-bottom:0;mso-position-horizontal:absolute;mso-position-horizontal-relative:text;mso-position-vertical:absolute;mso-position-vertical-relative:text;v-text-anchor:top" o:gfxdata="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" fillcolor="white [3201]" strokecolor="white [3212]" strokeweight=".5pt">
                 <v:textbox>
@@ -6459,6 +5767,7 @@
           <w:noProof/>
           <w:sz w:val="24"/>
           <w:szCs w:val="24"/>
+          <w:lang w:val="en-US" w:eastAsia="en-US"/>
         </w:rPr>
         <mc:AlternateContent>
           <mc:Choice Requires="wps">
@@ -6518,7 +5827,7 @@
               </wp:anchor>
             </w:drawing>
           </mc:Choice>
-          <mc:Fallback>
+          <mc:Fallback xmlns:w16cid="http://schemas.microsoft.com/office/word/2016/wordml/cid" xmlns:am3d="http://schemas.microsoft.com/office/drawing/2017/model3d" xmlns:aink="http://schemas.microsoft.com/office/drawing/2016/ink" xmlns:cx8="http://schemas.microsoft.com/office/drawing/2016/5/14/chartex" xmlns:cx7="http://schemas.microsoft.com/office/drawing/2016/5/13/chartex" xmlns:cx6="http://schemas.microsoft.com/office/drawing/2016/5/12/chartex" xmlns:cx5="http://schemas.microsoft.com/office/drawing/2016/5/11/chartex" xmlns:cx4="http://schemas.microsoft.com/office/drawing/2016/5/10/chartex" xmlns:cx3="http://schemas.microsoft.com/office/drawing/2016/5/9/chartex" xmlns:cx2="http://schemas.microsoft.com/office/drawing/2015/10/21/chartex" xmlns:cx1="http://schemas.microsoft.com/office/drawing/2015/9/8/chartex">
             <w:pict>
               <v:shape w14:anchorId="1EAA3DE9" id="Text Box 19" o:spid="_x0000_s1030" type="#_x0000_t202" style="position:absolute;left:0;text-align:left;margin-left:49.3pt;margin-top:4.75pt;width:81.25pt;height:21.25pt;z-index:251667456;visibility:visible;mso-wrap-style:square;mso-wrap-distance-left:9pt;mso-wrap-distance-top:0;mso-wrap-distance-right:9pt;mso-wrap-distance-bottom:0;mso-position-horizontal:absolute;mso-position-horizontal-relative:text;mso-position-vertical:absolute;mso-position-vertical-relative:text;v-text-anchor:top" o:gfxdata="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" fillcolor="white [3201]" strokecolor="white [3212]" strokeweight=".5pt">
                 <v:textbox>
@@ -6541,6 +5850,7 @@
           <w:noProof/>
           <w:sz w:val="24"/>
           <w:szCs w:val="24"/>
+          <w:lang w:val="en-US" w:eastAsia="en-US"/>
         </w:rPr>
         <mc:AlternateContent>
           <mc:Choice Requires="wps">
@@ -6606,7 +5916,7 @@
               </wp:anchor>
             </w:drawing>
           </mc:Choice>
-          <mc:Fallback>
+          <mc:Fallback xmlns:w16cid="http://schemas.microsoft.com/office/word/2016/wordml/cid" xmlns:am3d="http://schemas.microsoft.com/office/drawing/2017/model3d" xmlns:aink="http://schemas.microsoft.com/office/drawing/2016/ink" xmlns:cx8="http://schemas.microsoft.com/office/drawing/2016/5/14/chartex" xmlns:cx7="http://schemas.microsoft.com/office/drawing/2016/5/13/chartex" xmlns:cx6="http://schemas.microsoft.com/office/drawing/2016/5/12/chartex" xmlns:cx5="http://schemas.microsoft.com/office/drawing/2016/5/11/chartex" xmlns:cx4="http://schemas.microsoft.com/office/drawing/2016/5/10/chartex" xmlns:cx3="http://schemas.microsoft.com/office/drawing/2016/5/9/chartex" xmlns:cx2="http://schemas.microsoft.com/office/drawing/2015/10/21/chartex" xmlns:cx1="http://schemas.microsoft.com/office/drawing/2015/9/8/chartex">
             <w:pict>
               <v:shape w14:anchorId="565615F6" id="Text Box 20" o:spid="_x0000_s1031" type="#_x0000_t202" style="position:absolute;left:0;text-align:left;margin-left:185.5pt;margin-top:6.65pt;width:94.6pt;height:18.9pt;z-index:251668480;visibility:visible;mso-wrap-style:square;mso-width-percent:0;mso-height-percent:0;mso-wrap-distance-left:9pt;mso-wrap-distance-top:0;mso-wrap-distance-right:9pt;mso-wrap-distance-bottom:0;mso-position-horizontal:absolute;mso-position-horizontal-relative:text;mso-position-vertical:absolute;mso-position-vertical-relative:text;mso-width-percent:0;mso-height-percent:0;mso-width-relative:margin;mso-height-relative:margin;v-text-anchor:top" o:gfxdata="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" fillcolor="white [3201]" strokecolor="white [3212]" strokeweight=".5pt">
                 <v:textbox>
@@ -6629,6 +5939,7 @@
           <w:noProof/>
           <w:sz w:val="24"/>
           <w:szCs w:val="24"/>
+          <w:lang w:val="en-US" w:eastAsia="en-US"/>
         </w:rPr>
         <mc:AlternateContent>
           <mc:Choice Requires="wps">
@@ -6688,7 +5999,7 @@
               </wp:anchor>
             </w:drawing>
           </mc:Choice>
-          <mc:Fallback>
+          <mc:Fallback xmlns:w16cid="http://schemas.microsoft.com/office/word/2016/wordml/cid" xmlns:am3d="http://schemas.microsoft.com/office/drawing/2017/model3d" xmlns:aink="http://schemas.microsoft.com/office/drawing/2016/ink" xmlns:cx8="http://schemas.microsoft.com/office/drawing/2016/5/14/chartex" xmlns:cx7="http://schemas.microsoft.com/office/drawing/2016/5/13/chartex" xmlns:cx6="http://schemas.microsoft.com/office/drawing/2016/5/12/chartex" xmlns:cx5="http://schemas.microsoft.com/office/drawing/2016/5/11/chartex" xmlns:cx4="http://schemas.microsoft.com/office/drawing/2016/5/10/chartex" xmlns:cx3="http://schemas.microsoft.com/office/drawing/2016/5/9/chartex" xmlns:cx2="http://schemas.microsoft.com/office/drawing/2015/10/21/chartex" xmlns:cx1="http://schemas.microsoft.com/office/drawing/2015/9/8/chartex">
             <w:pict>
               <v:shapetype w14:anchorId="663DC9A6" id="_x0000_t13" coordsize="21600,21600" o:spt="13" adj="16200,5400" path="m@0,l@0@1,0@1,0@2@0@2@0,21600,21600,10800xe">
                 <v:stroke joinstyle="miter"/>
@@ -6717,6 +6028,7 @@
           <w:noProof/>
           <w:sz w:val="24"/>
           <w:szCs w:val="24"/>
+          <w:lang w:val="en-US" w:eastAsia="en-US"/>
         </w:rPr>
         <mc:AlternateContent>
           <mc:Choice Requires="wps">
@@ -6776,7 +6088,7 @@
               </wp:anchor>
             </w:drawing>
           </mc:Choice>
-          <mc:Fallback>
+          <mc:Fallback xmlns:w16cid="http://schemas.microsoft.com/office/word/2016/wordml/cid" xmlns:am3d="http://schemas.microsoft.com/office/drawing/2017/model3d" xmlns:aink="http://schemas.microsoft.com/office/drawing/2016/ink" xmlns:cx8="http://schemas.microsoft.com/office/drawing/2016/5/14/chartex" xmlns:cx7="http://schemas.microsoft.com/office/drawing/2016/5/13/chartex" xmlns:cx6="http://schemas.microsoft.com/office/drawing/2016/5/12/chartex" xmlns:cx5="http://schemas.microsoft.com/office/drawing/2016/5/11/chartex" xmlns:cx4="http://schemas.microsoft.com/office/drawing/2016/5/10/chartex" xmlns:cx3="http://schemas.microsoft.com/office/drawing/2016/5/9/chartex" xmlns:cx2="http://schemas.microsoft.com/office/drawing/2015/10/21/chartex" xmlns:cx1="http://schemas.microsoft.com/office/drawing/2015/9/8/chartex">
             <w:pict>
               <v:shape w14:anchorId="56300D9C" id="Arrow: Right 22" o:spid="_x0000_s1026" type="#_x0000_t13" style="position:absolute;margin-left:140.25pt;margin-top:2pt;width:43.85pt;height:27.7pt;z-index:251664384;visibility:visible;mso-wrap-style:square;mso-width-percent:0;mso-wrap-distance-left:9pt;mso-wrap-distance-top:0;mso-wrap-distance-right:9pt;mso-wrap-distance-bottom:0;mso-position-horizontal:absolute;mso-position-horizontal-relative:text;mso-position-vertical:absolute;mso-position-vertical-relative:text;mso-width-percent:0;mso-width-relative:margin;v-text-anchor:middle" o:gfxdata="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" adj="14779" fillcolor="white [3201]" strokecolor="#70ad47 [3209]" strokeweight="1pt"/>
             </w:pict>
@@ -6789,6 +6101,7 @@
           <w:noProof/>
           <w:sz w:val="24"/>
           <w:szCs w:val="24"/>
+          <w:lang w:val="en-US" w:eastAsia="en-US"/>
         </w:rPr>
         <mc:AlternateContent>
           <mc:Choice Requires="wps">
@@ -6848,7 +6161,7 @@
               </wp:anchor>
             </w:drawing>
           </mc:Choice>
-          <mc:Fallback>
+          <mc:Fallback xmlns:w16cid="http://schemas.microsoft.com/office/word/2016/wordml/cid" xmlns:am3d="http://schemas.microsoft.com/office/drawing/2017/model3d" xmlns:aink="http://schemas.microsoft.com/office/drawing/2016/ink" xmlns:cx8="http://schemas.microsoft.com/office/drawing/2016/5/14/chartex" xmlns:cx7="http://schemas.microsoft.com/office/drawing/2016/5/13/chartex" xmlns:cx6="http://schemas.microsoft.com/office/drawing/2016/5/12/chartex" xmlns:cx5="http://schemas.microsoft.com/office/drawing/2016/5/11/chartex" xmlns:cx4="http://schemas.microsoft.com/office/drawing/2016/5/10/chartex" xmlns:cx3="http://schemas.microsoft.com/office/drawing/2016/5/9/chartex" xmlns:cx2="http://schemas.microsoft.com/office/drawing/2015/10/21/chartex" xmlns:cx1="http://schemas.microsoft.com/office/drawing/2015/9/8/chartex">
             <w:pict>
               <v:shape w14:anchorId="0AB6E509" id="Arrow: Right 4" o:spid="_x0000_s1026" type="#_x0000_t13" style="position:absolute;margin-left:-2.3pt;margin-top:2.05pt;width:43.85pt;height:27.7pt;z-index:251659264;visibility:visible;mso-wrap-style:square;mso-width-percent:0;mso-wrap-distance-left:9pt;mso-wrap-distance-top:0;mso-wrap-distance-right:9pt;mso-wrap-distance-bottom:0;mso-position-horizontal:absolute;mso-position-horizontal-relative:text;mso-position-vertical:absolute;mso-position-vertical-relative:text;mso-width-percent:0;mso-width-relative:margin;v-text-anchor:middle" o:gfxdata="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" adj="14779" fillcolor="white [3201]" strokecolor="#70ad47 [3209]" strokeweight="1pt"/>
             </w:pict>
@@ -6872,6 +6185,7 @@
           <w:noProof/>
           <w:sz w:val="24"/>
           <w:szCs w:val="24"/>
+          <w:lang w:val="en-US" w:eastAsia="en-US"/>
         </w:rPr>
         <mc:AlternateContent>
           <mc:Choice Requires="wps">
@@ -6947,7 +6261,7 @@
               </wp:anchor>
             </w:drawing>
           </mc:Choice>
-          <mc:Fallback>
+          <mc:Fallback xmlns:w16cid="http://schemas.microsoft.com/office/word/2016/wordml/cid" xmlns:am3d="http://schemas.microsoft.com/office/drawing/2017/model3d" xmlns:aink="http://schemas.microsoft.com/office/drawing/2016/ink" xmlns:cx8="http://schemas.microsoft.com/office/drawing/2016/5/14/chartex" xmlns:cx7="http://schemas.microsoft.com/office/drawing/2016/5/13/chartex" xmlns:cx6="http://schemas.microsoft.com/office/drawing/2016/5/12/chartex" xmlns:cx5="http://schemas.microsoft.com/office/drawing/2016/5/11/chartex" xmlns:cx4="http://schemas.microsoft.com/office/drawing/2016/5/10/chartex" xmlns:cx3="http://schemas.microsoft.com/office/drawing/2016/5/9/chartex" xmlns:cx2="http://schemas.microsoft.com/office/drawing/2015/10/21/chartex" xmlns:cx1="http://schemas.microsoft.com/office/drawing/2015/9/8/chartex">
             <w:pict>
               <v:shape w14:anchorId="093354AB" id="Text Box 29" o:spid="_x0000_s1032" type="#_x0000_t202" style="position:absolute;left:0;text-align:left;margin-left:275.5pt;margin-top:.15pt;width:49.4pt;height:20.3pt;z-index:251674624;visibility:visible;mso-wrap-style:square;mso-width-percent:0;mso-height-percent:0;mso-wrap-distance-left:9pt;mso-wrap-distance-top:0;mso-wrap-distance-right:9pt;mso-wrap-distance-bottom:0;mso-position-horizontal:absolute;mso-position-horizontal-relative:margin;mso-position-vertical:absolute;mso-position-vertical-relative:text;mso-width-percent:0;mso-height-percent:0;mso-width-relative:margin;mso-height-relative:margin;v-text-anchor:top" o:gfxdata="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" filled="f" stroked="f">
                 <v:textbox>
@@ -6971,6 +6285,7 @@
           <w:noProof/>
           <w:sz w:val="24"/>
           <w:szCs w:val="24"/>
+          <w:lang w:val="en-US" w:eastAsia="en-US"/>
         </w:rPr>
         <mc:AlternateContent>
           <mc:Choice Requires="wps">
@@ -7031,7 +6346,7 @@
               </wp:anchor>
             </w:drawing>
           </mc:Choice>
-          <mc:Fallback>
+          <mc:Fallback xmlns:w16cid="http://schemas.microsoft.com/office/word/2016/wordml/cid" xmlns:am3d="http://schemas.microsoft.com/office/drawing/2017/model3d" xmlns:aink="http://schemas.microsoft.com/office/drawing/2016/ink" xmlns:cx8="http://schemas.microsoft.com/office/drawing/2016/5/14/chartex" xmlns:cx7="http://schemas.microsoft.com/office/drawing/2016/5/13/chartex" xmlns:cx6="http://schemas.microsoft.com/office/drawing/2016/5/12/chartex" xmlns:cx5="http://schemas.microsoft.com/office/drawing/2016/5/11/chartex" xmlns:cx4="http://schemas.microsoft.com/office/drawing/2016/5/10/chartex" xmlns:cx3="http://schemas.microsoft.com/office/drawing/2016/5/9/chartex" xmlns:cx2="http://schemas.microsoft.com/office/drawing/2015/10/21/chartex" xmlns:cx1="http://schemas.microsoft.com/office/drawing/2015/9/8/chartex">
             <w:pict>
               <v:shapetype w14:anchorId="65B9A304" id="_x0000_t32" coordsize="21600,21600" o:spt="32" o:oned="t" path="m,l21600,21600e" filled="f">
                 <v:path arrowok="t" fillok="f" o:connecttype="none"/>
@@ -7050,6 +6365,7 @@
           <w:noProof/>
           <w:sz w:val="24"/>
           <w:szCs w:val="24"/>
+          <w:lang w:val="en-US" w:eastAsia="en-US"/>
         </w:rPr>
         <mc:AlternateContent>
           <mc:Choice Requires="wps">
@@ -7104,7 +6420,7 @@
               </wp:anchor>
             </w:drawing>
           </mc:Choice>
-          <mc:Fallback>
+          <mc:Fallback xmlns:w16cid="http://schemas.microsoft.com/office/word/2016/wordml/cid" xmlns:am3d="http://schemas.microsoft.com/office/drawing/2017/model3d" xmlns:aink="http://schemas.microsoft.com/office/drawing/2016/ink" xmlns:cx8="http://schemas.microsoft.com/office/drawing/2016/5/14/chartex" xmlns:cx7="http://schemas.microsoft.com/office/drawing/2016/5/13/chartex" xmlns:cx6="http://schemas.microsoft.com/office/drawing/2016/5/12/chartex" xmlns:cx5="http://schemas.microsoft.com/office/drawing/2016/5/11/chartex" xmlns:cx4="http://schemas.microsoft.com/office/drawing/2016/5/10/chartex" xmlns:cx3="http://schemas.microsoft.com/office/drawing/2016/5/9/chartex" xmlns:cx2="http://schemas.microsoft.com/office/drawing/2015/10/21/chartex" xmlns:cx1="http://schemas.microsoft.com/office/drawing/2015/9/8/chartex">
             <w:pict>
               <v:shape w14:anchorId="15A96901" id="Straight Arrow Connector 25" o:spid="_x0000_s1026" type="#_x0000_t32" style="position:absolute;margin-left:373.85pt;margin-top:17.8pt;width:.45pt;height:41.1pt;z-index:251670528;visibility:visible;mso-wrap-style:square;mso-wrap-distance-left:9pt;mso-wrap-distance-top:0;mso-wrap-distance-right:9pt;mso-wrap-distance-bottom:0;mso-position-horizontal:absolute;mso-position-horizontal-relative:text;mso-position-vertical:absolute;mso-position-vertical-relative:text" o:gfxdata="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" strokecolor="#4472c4 [3204]" strokeweight=".5pt">
                 <v:stroke endarrow="block" joinstyle="miter"/>
@@ -7143,6 +6459,7 @@
           <w:noProof/>
           <w:sz w:val="24"/>
           <w:szCs w:val="24"/>
+          <w:lang w:val="en-US" w:eastAsia="en-US"/>
         </w:rPr>
         <mc:AlternateContent>
           <mc:Choice Requires="wps">
@@ -7197,7 +6514,7 @@
               </wp:anchor>
             </w:drawing>
           </mc:Choice>
-          <mc:Fallback>
+          <mc:Fallback xmlns:w16cid="http://schemas.microsoft.com/office/word/2016/wordml/cid" xmlns:am3d="http://schemas.microsoft.com/office/drawing/2017/model3d" xmlns:aink="http://schemas.microsoft.com/office/drawing/2016/ink" xmlns:cx8="http://schemas.microsoft.com/office/drawing/2016/5/14/chartex" xmlns:cx7="http://schemas.microsoft.com/office/drawing/2016/5/13/chartex" xmlns:cx6="http://schemas.microsoft.com/office/drawing/2016/5/12/chartex" xmlns:cx5="http://schemas.microsoft.com/office/drawing/2016/5/11/chartex" xmlns:cx4="http://schemas.microsoft.com/office/drawing/2016/5/10/chartex" xmlns:cx3="http://schemas.microsoft.com/office/drawing/2016/5/9/chartex" xmlns:cx2="http://schemas.microsoft.com/office/drawing/2015/10/21/chartex" xmlns:cx1="http://schemas.microsoft.com/office/drawing/2015/9/8/chartex">
             <w:pict>
               <v:shape w14:anchorId="0CBF42F0" id="Straight Arrow Connector 26" o:spid="_x0000_s1026" type="#_x0000_t32" style="position:absolute;margin-left:90.9pt;margin-top:17.45pt;width:283.85pt;height:.5pt;flip:x;z-index:251671552;visibility:visible;mso-wrap-style:square;mso-wrap-distance-left:9pt;mso-wrap-distance-top:0;mso-wrap-distance-right:9pt;mso-wrap-distance-bottom:0;mso-position-horizontal:absolute;mso-position-horizontal-relative:text;mso-position-vertical:absolute;mso-position-vertical-relative:text" o:gfxdata="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" strokecolor="#4472c4 [3204]" strokeweight=".5pt">
                 <v:stroke endarrow="block" joinstyle="miter"/>
@@ -7335,7 +6652,6 @@
           <w:sz w:val="36"/>
           <w:szCs w:val="36"/>
         </w:rPr>
-        <w:lastRenderedPageBreak/>
         <w:t>Technologies Used</w:t>
       </w:r>
     </w:p>
@@ -7351,10 +6667,10 @@
           <w:szCs w:val="32"/>
         </w:rPr>
       </w:pPr>
-      <w:bookmarkStart w:id="4" w:name="_ourprpw0tca7" w:colFirst="0" w:colLast="0"/>
-      <w:bookmarkStart w:id="5" w:name="_zld0hsrdh6o" w:colFirst="0" w:colLast="0"/>
+      <w:bookmarkStart w:id="3" w:name="_ourprpw0tca7" w:colFirst="0" w:colLast="0"/>
+      <w:bookmarkStart w:id="4" w:name="_zld0hsrdh6o" w:colFirst="0" w:colLast="0"/>
+      <w:bookmarkEnd w:id="3"/>
       <w:bookmarkEnd w:id="4"/>
-      <w:bookmarkEnd w:id="5"/>
       <w:r>
         <w:rPr>
           <w:rFonts w:ascii="Times New Roman" w:eastAsia="Times New Roman" w:hAnsi="Times New Roman" w:cs="Times New Roman"/>
@@ -7416,8 +6732,8 @@
           <w:b/>
         </w:rPr>
       </w:pPr>
-      <w:bookmarkStart w:id="6" w:name="_ewpicb9y85oj" w:colFirst="0" w:colLast="0"/>
-      <w:bookmarkEnd w:id="6"/>
+      <w:bookmarkStart w:id="5" w:name="_ewpicb9y85oj" w:colFirst="0" w:colLast="0"/>
+      <w:bookmarkEnd w:id="5"/>
       <w:r>
         <w:rPr>
           <w:rFonts w:ascii="Times New Roman" w:eastAsia="Times New Roman" w:hAnsi="Times New Roman" w:cs="Times New Roman"/>
@@ -7433,15 +6749,7 @@
         <w:ind w:firstLine="0"/>
       </w:pPr>
       <w:r>
-        <w:t xml:space="preserve">PHP is a server-side scripting language designed primarily for web development but also used as a general-purpose programming language. Originally created by Rasmus </w:t>
-      </w:r>
-      <w:proofErr w:type="spellStart"/>
-      <w:r>
-        <w:t>Lerdorf</w:t>
-      </w:r>
-      <w:proofErr w:type="spellEnd"/>
-      <w:r>
-        <w:t xml:space="preserve"> in 1994, the PHP reference implementation is now produced by The PHP Development Team. PHP originally stood for Personal Home Page, but it now stands for the recursive acronym PHP:    Hypertext Pre-processor. PHP code may be embedded into HTML or HTML5 mark up, or it can be used in combination with various web template systems, web content management systems and web frameworks. PHP code is usually processed by a PHP interpreter implemented as a module in the web server or as a Common Gateway Interface (CGI) executable.</w:t>
+        <w:t>PHP is a server-side scripting language designed primarily for web development but also used as a general-purpose programming language. Originally created by Rasmus Lerdorf in 1994, the PHP reference implementation is now produced by The PHP Development Team. PHP originally stood for Personal Home Page, but it now stands for the recursive acronym PHP:    Hypertext Pre-processor. PHP code may be embedded into HTML or HTML5 mark up, or it can be used in combination with various web template systems, web content management systems and web frameworks. PHP code is usually processed by a PHP interpreter implemented as a module in the web server or as a Common Gateway Interface (CGI) executable.</w:t>
       </w:r>
     </w:p>
     <w:p>
@@ -7472,8 +6780,8 @@
           <w:b/>
         </w:rPr>
       </w:pPr>
-      <w:bookmarkStart w:id="7" w:name="_eis7ay629bc3" w:colFirst="0" w:colLast="0"/>
-      <w:bookmarkEnd w:id="7"/>
+      <w:bookmarkStart w:id="6" w:name="_eis7ay629bc3" w:colFirst="0" w:colLast="0"/>
+      <w:bookmarkEnd w:id="6"/>
       <w:r>
         <w:rPr>
           <w:rFonts w:ascii="Times New Roman" w:eastAsia="Times New Roman" w:hAnsi="Times New Roman" w:cs="Times New Roman"/>
@@ -7500,35 +6808,7 @@
         <w:rPr>
           <w:rStyle w:val="synopsisChar"/>
         </w:rPr>
-        <w:t xml:space="preserve">Hypertext </w:t>
-      </w:r>
-      <w:proofErr w:type="spellStart"/>
-      <w:r>
-        <w:rPr>
-          <w:rStyle w:val="synopsisChar"/>
-        </w:rPr>
-        <w:t>Markup</w:t>
-      </w:r>
-      <w:proofErr w:type="spellEnd"/>
-      <w:r>
-        <w:rPr>
-          <w:rStyle w:val="synopsisChar"/>
-        </w:rPr>
-        <w:t xml:space="preserve"> Language (HTML) is the standard </w:t>
-      </w:r>
-      <w:proofErr w:type="spellStart"/>
-      <w:r>
-        <w:rPr>
-          <w:rStyle w:val="synopsisChar"/>
-        </w:rPr>
-        <w:t>mark up</w:t>
-      </w:r>
-      <w:proofErr w:type="spellEnd"/>
-      <w:r>
-        <w:rPr>
-          <w:rStyle w:val="synopsisChar"/>
-        </w:rPr>
-        <w:t xml:space="preserve"> language for creating web pages describes the structure of a web page semantically and originally included cues for the appearance of the document</w:t>
+        <w:t>Hypertext Markup Language (HTML) is the standard mark up language for creating web pages describes the structure of a web page semantically and originally included cues for the appearance of the document</w:t>
       </w:r>
       <w:r>
         <w:t>.</w:t>
@@ -7540,24 +6820,7 @@
         <w:ind w:firstLine="0"/>
       </w:pPr>
       <w:r>
-        <w:lastRenderedPageBreak/>
-        <w:t xml:space="preserve">Cascading Style Sheets (CSS) is a style sheet language used for describing the presentation of a document written in a </w:t>
-      </w:r>
-      <w:proofErr w:type="spellStart"/>
-      <w:r>
-        <w:t>mark up</w:t>
-      </w:r>
-      <w:proofErr w:type="spellEnd"/>
-      <w:r>
-        <w:t xml:space="preserve"> </w:t>
-      </w:r>
-      <w:proofErr w:type="gramStart"/>
-      <w:r>
-        <w:t>language.[</w:t>
-      </w:r>
-      <w:proofErr w:type="gramEnd"/>
-      <w:r>
-        <w:t>1] Although most often used to set the visual style of web pages and user interfaces written in HTML and XHTML, the language can be applied to any XML document, including plain XML, SVG and XUL, and is applicable to rendering in speech, or on other media.</w:t>
+        <w:t>Cascading Style Sheets (CSS) is a style sheet language used for describing the presentation of a document written in a mark up language.[1] Although most often used to set the visual style of web pages and user interfaces written in HTML and XHTML, the language can be applied to any XML document, including plain XML, SVG and XUL, and is applicable to rendering in speech, or on other media.</w:t>
       </w:r>
     </w:p>
     <w:p>
@@ -7582,29 +6845,20 @@
           <w:b/>
         </w:rPr>
       </w:pPr>
-      <w:bookmarkStart w:id="8" w:name="_vgcxe0qufays" w:colFirst="0" w:colLast="0"/>
-      <w:bookmarkStart w:id="9" w:name="_Hlk496976012"/>
-      <w:bookmarkEnd w:id="8"/>
+      <w:bookmarkStart w:id="7" w:name="_vgcxe0qufays" w:colFirst="0" w:colLast="0"/>
+      <w:bookmarkStart w:id="8" w:name="_Hlk496976012"/>
+      <w:bookmarkEnd w:id="7"/>
       <w:r>
         <w:rPr>
           <w:rFonts w:ascii="Times New Roman" w:eastAsia="Times New Roman" w:hAnsi="Times New Roman" w:cs="Times New Roman"/>
           <w:b/>
         </w:rPr>
-        <w:t xml:space="preserve">5.4 </w:t>
-      </w:r>
-      <w:proofErr w:type="spellStart"/>
-      <w:r>
-        <w:rPr>
-          <w:rFonts w:ascii="Times New Roman" w:eastAsia="Times New Roman" w:hAnsi="Times New Roman" w:cs="Times New Roman"/>
-          <w:b/>
-        </w:rPr>
-        <w:t>MySql</w:t>
-      </w:r>
-      <w:bookmarkStart w:id="10" w:name="_jb3t9o3xtdd4" w:colFirst="0" w:colLast="0"/>
-      <w:bookmarkEnd w:id="10"/>
-      <w:proofErr w:type="spellEnd"/>
-    </w:p>
-    <w:bookmarkEnd w:id="9"/>
+        <w:t>5.4 MySql</w:t>
+      </w:r>
+      <w:bookmarkStart w:id="9" w:name="_jb3t9o3xtdd4" w:colFirst="0" w:colLast="0"/>
+      <w:bookmarkEnd w:id="9"/>
+    </w:p>
+    <w:bookmarkEnd w:id="8"/>
     <w:p/>
     <w:p>
       <w:pPr>
@@ -7615,21 +6869,7 @@
         <w:rPr>
           <w:rStyle w:val="synopsisChar"/>
         </w:rPr>
-        <w:t xml:space="preserve">MySQL is an open-source relational database management system (RDBMS). Its name is a combination of "My", the name of co-founder Michael </w:t>
-      </w:r>
-      <w:proofErr w:type="spellStart"/>
-      <w:r>
-        <w:rPr>
-          <w:rStyle w:val="synopsisChar"/>
-        </w:rPr>
-        <w:t>Widenius's</w:t>
-      </w:r>
-      <w:proofErr w:type="spellEnd"/>
-      <w:r>
-        <w:rPr>
-          <w:rStyle w:val="synopsisChar"/>
-        </w:rPr>
-        <w:t xml:space="preserve"> daughter, and "SQL", the abbreviation for Structured Query Language. The MySQL development project has made its source code available under the terms of the GNU General Public License, as well as under a variety of proprietary agreements. MySQL was owned and sponsored by a single for-profit firm, the Swedish company MySQL AB, now owned by Oracle Corporation. For proprietary use, several paid editions are available, and offer additional functionality</w:t>
+        <w:t>MySQL is an open-source relational database management system (RDBMS). Its name is a combination of "My", the name of co-founder Michael Widenius's daughter, and "SQL", the abbreviation for Structured Query Language. The MySQL development project has made its source code available under the terms of the GNU General Public License, as well as under a variety of proprietary agreements. MySQL was owned and sponsored by a single for-profit firm, the Swedish company MySQL AB, now owned by Oracle Corporation. For proprietary use, several paid editions are available, and offer additional functionality</w:t>
       </w:r>
       <w:r>
         <w:t>.</w:t>
@@ -7670,35 +6910,91 @@
       <w:pPr>
         <w:pStyle w:val="synopsis"/>
         <w:ind w:firstLine="0"/>
-      </w:pPr>
-      <w:r>
-        <w:t>An LUIS is Microsoft Toolkit that helps in implementing one of the concept of A.I that is, Natural Language Processing. Normally, it is especially used for designing chat bots that can response effectively, rather than a simple reflex A.I bot. The main thing it makes it unique is its Active Learning Program. If doesn’t recognise the intent of the user then it will put that query into suggested utterance area from where the programmer can label this new intent.</w:t>
-      </w:r>
-    </w:p>
-    <w:p>
-      <w:pPr>
-        <w:pStyle w:val="synopsis"/>
-        <w:ind w:firstLine="0"/>
-      </w:pPr>
-      <w:r>
-        <w:t>LUIS needs only few intent and also has predefined dataset available to use.</w:t>
-      </w:r>
-    </w:p>
-    <w:p>
-      <w:pPr>
-        <w:spacing w:line="360" w:lineRule="auto"/>
-        <w:jc w:val="both"/>
+        <w:rPr>
+          <w:rStyle w:val="synopsisChar"/>
+        </w:rPr>
+      </w:pPr>
+      <w:r>
+        <w:t>An LUIS is Microsoft Toolkit that helps in implementing one of the concept of A.I that is, Natural Language Processing</w:t>
+      </w:r>
+      <w:r>
+        <w:t xml:space="preserve"> using Machine Learning. I</w:t>
+      </w:r>
+      <w:r>
+        <w:t>t is especially used for designing chat bots that can response effectively, rather than a simpl</w:t>
+      </w:r>
+      <w:r>
+        <w:t>e reflex A.I bot.</w:t>
+      </w:r>
+      <w:r>
+        <w:t xml:space="preserve"> It has different parameters like utterance, intent and entities which it uses to learn and respond to user queries. </w:t>
+      </w:r>
+      <w:r>
+        <w:t>What makes</w:t>
+      </w:r>
+      <w:r>
+        <w:t xml:space="preserve"> it unique is its Active Learning Program. If doesn’t recognise the intent of the </w:t>
+      </w:r>
+      <w:r>
+        <w:t>user,</w:t>
+      </w:r>
+      <w:r>
+        <w:t xml:space="preserve"> it will put that query into suggested utterance area from where the programmer can label this new intent.</w:t>
+      </w:r>
+      <w:r>
+        <w:t xml:space="preserve"> </w:t>
+      </w:r>
+      <w:r>
+        <w:t>LUIS needs only few intent</w:t>
+      </w:r>
+      <w:r>
+        <w:t>s to start working</w:t>
+      </w:r>
+      <w:r>
+        <w:t xml:space="preserve"> and also has pred</w:t>
+      </w:r>
+      <w:r>
+        <w:t>efined dataset available to use,</w:t>
+      </w:r>
+      <w:r>
+        <w:t xml:space="preserve"> </w:t>
+      </w:r>
+      <w:r>
+        <w:t>l</w:t>
+      </w:r>
+      <w:r>
+        <w:t>ike date-time and integer</w:t>
+      </w:r>
+      <w:r>
+        <w:t xml:space="preserve"> entities</w:t>
+      </w:r>
+      <w:r>
         <w:rPr>
           <w:rStyle w:val="synopsisChar"/>
           <w:rFonts w:eastAsia="Arial"/>
         </w:rPr>
-      </w:pPr>
+        <w:t xml:space="preserve">. </w:t>
+      </w:r>
       <w:r>
         <w:rPr>
           <w:rStyle w:val="synopsisChar"/>
           <w:rFonts w:eastAsia="Arial"/>
         </w:rPr>
-        <w:t>and web applications. With Cascading Style Sheets (CSS) and JavaScript it forms a triad of cornerstone technologies for the World Wide Web. Web browsers receive HTML documents from a web server or from local storage and render them into multimedia web pages. HTML</w:t>
+        <w:t>Using the initially defined intents and entities, it can be trained and becomes more responsive to different forms of que</w:t>
+      </w:r>
+      <w:r>
+        <w:rPr>
+          <w:rStyle w:val="synopsisChar"/>
+          <w:rFonts w:eastAsia="Arial"/>
+        </w:rPr>
+        <w:t>ries related to the trained set, and help to better classify the intent from the query using probability of the intent specified by the query.</w:t>
+      </w:r>
+      <w:r>
+        <w:rPr>
+          <w:rStyle w:val="synopsisChar"/>
+          <w:rFonts w:eastAsia="Arial"/>
+        </w:rPr>
+        <w:t xml:space="preserve"> </w:t>
       </w:r>
     </w:p>
     <w:p>
@@ -7726,13 +7022,6 @@
           <w:rFonts w:eastAsia="Arial"/>
         </w:rPr>
       </w:pPr>
-      <w:r>
-        <w:rPr>
-          <w:rStyle w:val="synopsisChar"/>
-          <w:rFonts w:eastAsia="Arial"/>
-        </w:rPr>
-        <w:br w:type="page"/>
-      </w:r>
     </w:p>
     <w:p>
       <w:pPr>
@@ -7751,7 +7040,6 @@
           <w:sz w:val="36"/>
           <w:szCs w:val="36"/>
         </w:rPr>
-        <w:lastRenderedPageBreak/>
         <w:t>CONCLUSION</w:t>
       </w:r>
     </w:p>
@@ -7804,55 +7092,53 @@
           <w:b/>
         </w:rPr>
       </w:pPr>
-      <w:bookmarkStart w:id="11" w:name="_rqw62ow7r3yt" w:colFirst="0" w:colLast="0"/>
+      <w:bookmarkStart w:id="10" w:name="_rqw62ow7r3yt" w:colFirst="0" w:colLast="0"/>
+      <w:bookmarkEnd w:id="10"/>
+      <w:r>
+        <w:rPr>
+          <w:rFonts w:ascii="Times New Roman" w:eastAsia="Times New Roman" w:hAnsi="Times New Roman" w:cs="Times New Roman"/>
+          <w:b/>
+        </w:rPr>
+        <w:t>6.1 Conclusion</w:t>
+      </w:r>
+    </w:p>
+    <w:p>
+      <w:pPr>
+        <w:pStyle w:val="Normal1"/>
+        <w:spacing w:line="360" w:lineRule="auto"/>
+        <w:ind w:firstLine="720"/>
+        <w:jc w:val="both"/>
+        <w:rPr>
+          <w:rFonts w:ascii="Times New Roman" w:eastAsia="Times New Roman" w:hAnsi="Times New Roman" w:cs="Times New Roman"/>
+          <w:sz w:val="24"/>
+          <w:szCs w:val="24"/>
+        </w:rPr>
+      </w:pPr>
+      <w:r>
+        <w:rPr>
+          <w:rFonts w:ascii="Times New Roman" w:eastAsia="Times New Roman" w:hAnsi="Times New Roman" w:cs="Times New Roman"/>
+          <w:sz w:val="24"/>
+          <w:szCs w:val="24"/>
+        </w:rPr>
+        <w:t>We have discussed that usage of website desi</w:t>
+      </w:r>
+      <w:r>
+        <w:rPr>
+          <w:rFonts w:ascii="Times New Roman" w:eastAsia="Times New Roman" w:hAnsi="Times New Roman" w:cs="Times New Roman"/>
+          <w:sz w:val="24"/>
+          <w:szCs w:val="24"/>
+        </w:rPr>
+        <w:t>gner bot can simply aid the non-</w:t>
+      </w:r>
+      <w:bookmarkStart w:id="11" w:name="_GoBack"/>
       <w:bookmarkEnd w:id="11"/>
       <w:r>
         <w:rPr>
           <w:rFonts w:ascii="Times New Roman" w:eastAsia="Times New Roman" w:hAnsi="Times New Roman" w:cs="Times New Roman"/>
-          <w:b/>
-        </w:rPr>
-        <w:t>6.1 Conclusion</w:t>
-      </w:r>
-    </w:p>
-    <w:p>
-      <w:pPr>
-        <w:pStyle w:val="Normal1"/>
-        <w:spacing w:line="360" w:lineRule="auto"/>
-        <w:ind w:firstLine="720"/>
-        <w:jc w:val="both"/>
-        <w:rPr>
-          <w:rFonts w:ascii="Times New Roman" w:eastAsia="Times New Roman" w:hAnsi="Times New Roman" w:cs="Times New Roman"/>
-          <w:sz w:val="24"/>
-          <w:szCs w:val="24"/>
-        </w:rPr>
-      </w:pPr>
-      <w:r>
-        <w:rPr>
-          <w:rFonts w:ascii="Times New Roman" w:eastAsia="Times New Roman" w:hAnsi="Times New Roman" w:cs="Times New Roman"/>
-          <w:sz w:val="24"/>
-          <w:szCs w:val="24"/>
-        </w:rPr>
-        <w:t xml:space="preserve">We have discussed that usage of website designer bot can simply aid the </w:t>
-      </w:r>
-      <w:proofErr w:type="spellStart"/>
-      <w:proofErr w:type="gramStart"/>
-      <w:r>
-        <w:rPr>
-          <w:rFonts w:ascii="Times New Roman" w:eastAsia="Times New Roman" w:hAnsi="Times New Roman" w:cs="Times New Roman"/>
-          <w:sz w:val="24"/>
-          <w:szCs w:val="24"/>
-        </w:rPr>
-        <w:t>non technical</w:t>
-      </w:r>
-      <w:proofErr w:type="spellEnd"/>
-      <w:proofErr w:type="gramEnd"/>
-      <w:r>
-        <w:rPr>
-          <w:rFonts w:ascii="Times New Roman" w:eastAsia="Times New Roman" w:hAnsi="Times New Roman" w:cs="Times New Roman"/>
-          <w:sz w:val="24"/>
-          <w:szCs w:val="24"/>
-        </w:rPr>
-        <w:t xml:space="preserve"> user to build their own web site. We highlighted how natural language processing can be used to prepare the website of user choice on the basis of user’s demand or idea. We have described different tools and technologies that can be used to develop simple website by just communicating with the bot.  We have also shown an approach to build a system using the above shown technologies.</w:t>
+          <w:sz w:val="24"/>
+          <w:szCs w:val="24"/>
+        </w:rPr>
+        <w:t>technical user to build their own web site. We highlighted how natural language processing can be used to prepare the website of user choice on the basis of user’s demand or idea. We have described different tools and technologies that can be used to develop simple website by just communicating with the bot.  We have also shown an approach to build a system using the above shown technologies.</w:t>
       </w:r>
     </w:p>
     <w:p>
@@ -7942,7 +7228,6 @@
           <w:sz w:val="36"/>
           <w:szCs w:val="36"/>
         </w:rPr>
-        <w:lastRenderedPageBreak/>
         <w:t>REFERENCES</w:t>
       </w:r>
     </w:p>
@@ -7999,29 +7284,8 @@
         </w:numPr>
       </w:pPr>
       <w:r>
-        <w:t xml:space="preserve">“AI BASED CHATBOT”, Nikita </w:t>
-      </w:r>
-      <w:proofErr w:type="spellStart"/>
-      <w:r>
-        <w:t>Hatwar</w:t>
-      </w:r>
-      <w:proofErr w:type="spellEnd"/>
-      <w:r>
-        <w:t xml:space="preserve">, Ashwini </w:t>
-      </w:r>
-      <w:proofErr w:type="spellStart"/>
-      <w:r>
-        <w:t>Patil</w:t>
-      </w:r>
-      <w:proofErr w:type="spellEnd"/>
-      <w:r>
-        <w:t xml:space="preserve">, Diksha </w:t>
-      </w:r>
-      <w:proofErr w:type="spellStart"/>
-      <w:r>
-        <w:t>Gondane</w:t>
-      </w:r>
-      <w:proofErr w:type="spellEnd"/>
+        <w:t>“AI BASED CHATBOT”, Nikita Hatwar, Ashwini Patil, Diksha Gondane</w:t>
+      </w:r>
     </w:p>
     <w:p>
       <w:pPr>
@@ -8043,27 +7307,9 @@
       <w:r>
         <w:t xml:space="preserve"> </w:t>
       </w:r>
-      <w:proofErr w:type="spellStart"/>
-      <w:r>
-        <w:t>Gonenc</w:t>
-      </w:r>
-      <w:proofErr w:type="spellEnd"/>
-      <w:r>
-        <w:t xml:space="preserve"> </w:t>
-      </w:r>
-      <w:proofErr w:type="spellStart"/>
-      <w:r>
-        <w:t>Ercan</w:t>
-      </w:r>
-      <w:proofErr w:type="spellEnd"/>
-      <w:r>
-        <w:t xml:space="preserve">, Ilyas </w:t>
-      </w:r>
-      <w:proofErr w:type="spellStart"/>
-      <w:r>
-        <w:t>Cicekli</w:t>
-      </w:r>
-      <w:proofErr w:type="spellEnd"/>
+      <w:r>
+        <w:t>Gonenc Ercan, Ilyas Cicekli</w:t>
+      </w:r>
     </w:p>
     <w:p>
       <w:pPr>
@@ -8080,15 +7326,7 @@
         </w:numPr>
       </w:pPr>
       <w:r>
-        <w:t xml:space="preserve">“Chatbot Using </w:t>
-      </w:r>
-      <w:proofErr w:type="gramStart"/>
-      <w:r>
-        <w:t>A</w:t>
-      </w:r>
-      <w:proofErr w:type="gramEnd"/>
-      <w:r>
-        <w:t xml:space="preserve"> Knowledge in Database</w:t>
+        <w:t>“Chatbot Using A Knowledge in Database</w:t>
       </w:r>
       <w:r>
         <w:t>.</w:t>
@@ -8097,45 +7335,8 @@
         <w:t>” Human-t</w:t>
       </w:r>
       <w:r>
-        <w:t xml:space="preserve">o-Machine Conversation </w:t>
-      </w:r>
-      <w:proofErr w:type="spellStart"/>
-      <w:r>
-        <w:t>Modeling</w:t>
-      </w:r>
-      <w:proofErr w:type="spellEnd"/>
-      <w:r>
-        <w:t xml:space="preserve">. </w:t>
-      </w:r>
-      <w:proofErr w:type="spellStart"/>
-      <w:r>
-        <w:t>Bayu</w:t>
-      </w:r>
-      <w:proofErr w:type="spellEnd"/>
-      <w:r>
-        <w:t xml:space="preserve"> </w:t>
-      </w:r>
-      <w:proofErr w:type="spellStart"/>
-      <w:r>
-        <w:t>Setiaji</w:t>
-      </w:r>
-      <w:proofErr w:type="spellEnd"/>
-      <w:r>
-        <w:t xml:space="preserve">, Ferry </w:t>
-      </w:r>
-      <w:proofErr w:type="spellStart"/>
-      <w:r>
-        <w:t>Wahyu</w:t>
-      </w:r>
-      <w:proofErr w:type="spellEnd"/>
-      <w:r>
-        <w:t xml:space="preserve"> </w:t>
-      </w:r>
-      <w:proofErr w:type="spellStart"/>
-      <w:r>
-        <w:t>Wibowo</w:t>
-      </w:r>
-      <w:proofErr w:type="spellEnd"/>
+        <w:t>o-Machine Conversation Modeling. Bayu Setiaji, Ferry Wahyu Wibowo</w:t>
+      </w:r>
     </w:p>
     <w:p>
       <w:pPr>
@@ -8188,17 +7389,8 @@
           <w:rFonts w:cs="Helvetica"/>
           <w:szCs w:val="18"/>
         </w:rPr>
-        <w:t xml:space="preserve">Julia Hirschberg, Bruce W. Ballard, and Donald </w:t>
-      </w:r>
-      <w:proofErr w:type="spellStart"/>
-      <w:r>
-        <w:rPr>
-          <w:rFonts w:cs="Helvetica"/>
-          <w:szCs w:val="18"/>
-        </w:rPr>
-        <w:t>Hindle</w:t>
-      </w:r>
-      <w:proofErr w:type="spellEnd"/>
+        <w:t>Julia Hirschberg, Bruce W. Ballard, and Donald Hindle</w:t>
+      </w:r>
     </w:p>
     <w:p>
       <w:pPr>
@@ -8227,52 +7419,8 @@
         <w:rPr>
           <w:bCs/>
         </w:rPr>
-        <w:t xml:space="preserve">Jadhav Sneha, </w:t>
-      </w:r>
-      <w:proofErr w:type="spellStart"/>
-      <w:r>
-        <w:rPr>
-          <w:bCs/>
-        </w:rPr>
-        <w:t>Raut</w:t>
-      </w:r>
-      <w:proofErr w:type="spellEnd"/>
-      <w:r>
-        <w:rPr>
-          <w:bCs/>
-        </w:rPr>
-        <w:t xml:space="preserve"> </w:t>
-      </w:r>
-      <w:proofErr w:type="spellStart"/>
-      <w:r>
-        <w:rPr>
-          <w:bCs/>
-        </w:rPr>
-        <w:t>Shubhangi</w:t>
-      </w:r>
-      <w:proofErr w:type="spellEnd"/>
-      <w:r>
-        <w:rPr>
-          <w:bCs/>
-        </w:rPr>
-        <w:t xml:space="preserve">, </w:t>
-      </w:r>
-      <w:proofErr w:type="spellStart"/>
-      <w:r>
-        <w:rPr>
-          <w:bCs/>
-        </w:rPr>
-        <w:t>A.</w:t>
-      </w:r>
-      <w:proofErr w:type="gramStart"/>
-      <w:r>
-        <w:rPr>
-          <w:bCs/>
-        </w:rPr>
-        <w:t>S.Zore</w:t>
-      </w:r>
-      <w:proofErr w:type="spellEnd"/>
-      <w:proofErr w:type="gramEnd"/>
+        <w:t>Jadhav Sneha, Raut Shubhangi, A.S.Zore</w:t>
+      </w:r>
     </w:p>
     <w:p>
       <w:pPr>
@@ -8309,7 +7457,7 @@
 </file>
 
 <file path=word/endnotes.xml><?xml version="1.0" encoding="utf-8"?>
-<w:endnotes xmlns:wpc="http://schemas.microsoft.com/office/word/2010/wordprocessingCanvas" xmlns:cx="http://schemas.microsoft.com/office/drawing/2014/chartex" xmlns:cx1="http://schemas.microsoft.com/office/drawing/2015/9/8/chartex" xmlns:cx2="http://schemas.microsoft.com/office/drawing/2015/10/21/chartex" xmlns:cx3="http://schemas.microsoft.com/office/drawing/2016/5/9/chartex" xmlns:cx4="http://schemas.microsoft.com/office/drawing/2016/5/10/chartex" xmlns:cx5="http://schemas.microsoft.com/office/drawing/2016/5/11/chartex" xmlns:cx6="http://schemas.microsoft.com/office/drawing/2016/5/12/chartex" xmlns:cx7="http://schemas.microsoft.com/office/drawing/2016/5/13/chartex" xmlns:cx8="http://schemas.microsoft.com/office/drawing/2016/5/14/chartex" xmlns:mc="http://schemas.openxmlformats.org/markup-compatibility/2006" xmlns:aink="http://schemas.microsoft.com/office/drawing/2016/ink" xmlns:am3d="http://schemas.microsoft.com/office/drawing/2017/model3d" xmlns:o="urn:schemas-microsoft-com:office:office" xmlns:r="http://schemas.openxmlformats.org/officeDocument/2006/relationships" xmlns:m="http://schemas.openxmlformats.org/officeDocument/2006/math" xmlns:v="urn:schemas-microsoft-com:vml" xmlns:wp14="http://schemas.microsoft.com/office/word/2010/wordprocessingDrawing" xmlns:wp="http://schemas.openxmlformats.org/drawingml/2006/wordprocessingDrawing" xmlns:w10="urn:schemas-microsoft-com:office:word" xmlns:w="http://schemas.openxmlformats.org/wordprocessingml/2006/main" xmlns:w14="http://schemas.microsoft.com/office/word/2010/wordml" xmlns:w15="http://schemas.microsoft.com/office/word/2012/wordml" xmlns:w16cid="http://schemas.microsoft.com/office/word/2016/wordml/cid" xmlns:w16se="http://schemas.microsoft.com/office/word/2015/wordml/symex" xmlns:wpg="http://schemas.microsoft.com/office/word/2010/wordprocessingGroup" xmlns:wpi="http://schemas.microsoft.com/office/word/2010/wordprocessingInk" xmlns:wne="http://schemas.microsoft.com/office/word/2006/wordml" xmlns:wps="http://schemas.microsoft.com/office/word/2010/wordprocessingShape" mc:Ignorable="w14 w15 w16se w16cid wp14">
+<w:endnotes xmlns:wpc="http://schemas.microsoft.com/office/word/2010/wordprocessingCanvas" xmlns:cx="http://schemas.microsoft.com/office/drawing/2014/chartex" xmlns:mc="http://schemas.openxmlformats.org/markup-compatibility/2006" xmlns:o="urn:schemas-microsoft-com:office:office" xmlns:r="http://schemas.openxmlformats.org/officeDocument/2006/relationships" xmlns:m="http://schemas.openxmlformats.org/officeDocument/2006/math" xmlns:v="urn:schemas-microsoft-com:vml" xmlns:wp14="http://schemas.microsoft.com/office/word/2010/wordprocessingDrawing" xmlns:wp="http://schemas.openxmlformats.org/drawingml/2006/wordprocessingDrawing" xmlns:w10="urn:schemas-microsoft-com:office:word" xmlns:w="http://schemas.openxmlformats.org/wordprocessingml/2006/main" xmlns:w14="http://schemas.microsoft.com/office/word/2010/wordml" xmlns:w15="http://schemas.microsoft.com/office/word/2012/wordml" xmlns:w16se="http://schemas.microsoft.com/office/word/2015/wordml/symex" xmlns:wpg="http://schemas.microsoft.com/office/word/2010/wordprocessingGroup" xmlns:wpi="http://schemas.microsoft.com/office/word/2010/wordprocessingInk" xmlns:wne="http://schemas.microsoft.com/office/word/2006/wordml" xmlns:wps="http://schemas.microsoft.com/office/word/2010/wordprocessingShape" mc:Ignorable="w14 w15 w16se wp14">
   <w:endnote w:type="separator" w:id="-1">
     <w:p>
       <w:pPr>
@@ -8334,7 +7482,7 @@
 </file>
 
 <file path=word/footer1.xml><?xml version="1.0" encoding="utf-8"?>
-<w:ftr xmlns:wpc="http://schemas.microsoft.com/office/word/2010/wordprocessingCanvas" xmlns:cx="http://schemas.microsoft.com/office/drawing/2014/chartex" xmlns:cx1="http://schemas.microsoft.com/office/drawing/2015/9/8/chartex" xmlns:cx2="http://schemas.microsoft.com/office/drawing/2015/10/21/chartex" xmlns:cx3="http://schemas.microsoft.com/office/drawing/2016/5/9/chartex" xmlns:cx4="http://schemas.microsoft.com/office/drawing/2016/5/10/chartex" xmlns:cx5="http://schemas.microsoft.com/office/drawing/2016/5/11/chartex" xmlns:cx6="http://schemas.microsoft.com/office/drawing/2016/5/12/chartex" xmlns:cx7="http://schemas.microsoft.com/office/drawing/2016/5/13/chartex" xmlns:cx8="http://schemas.microsoft.com/office/drawing/2016/5/14/chartex" xmlns:mc="http://schemas.openxmlformats.org/markup-compatibility/2006" xmlns:aink="http://schemas.microsoft.com/office/drawing/2016/ink" xmlns:am3d="http://schemas.microsoft.com/office/drawing/2017/model3d" xmlns:o="urn:schemas-microsoft-com:office:office" xmlns:r="http://schemas.openxmlformats.org/officeDocument/2006/relationships" xmlns:m="http://schemas.openxmlformats.org/officeDocument/2006/math" xmlns:v="urn:schemas-microsoft-com:vml" xmlns:wp14="http://schemas.microsoft.com/office/word/2010/wordprocessingDrawing" xmlns:wp="http://schemas.openxmlformats.org/drawingml/2006/wordprocessingDrawing" xmlns:w10="urn:schemas-microsoft-com:office:word" xmlns:w="http://schemas.openxmlformats.org/wordprocessingml/2006/main" xmlns:w14="http://schemas.microsoft.com/office/word/2010/wordml" xmlns:w15="http://schemas.microsoft.com/office/word/2012/wordml" xmlns:w16cid="http://schemas.microsoft.com/office/word/2016/wordml/cid" xmlns:w16se="http://schemas.microsoft.com/office/word/2015/wordml/symex" xmlns:wpg="http://schemas.microsoft.com/office/word/2010/wordprocessingGroup" xmlns:wpi="http://schemas.microsoft.com/office/word/2010/wordprocessingInk" xmlns:wne="http://schemas.microsoft.com/office/word/2006/wordml" xmlns:wps="http://schemas.microsoft.com/office/word/2010/wordprocessingShape" mc:Ignorable="w14 w15 w16se w16cid wp14">
+<w:ftr xmlns:wpc="http://schemas.microsoft.com/office/word/2010/wordprocessingCanvas" xmlns:cx="http://schemas.microsoft.com/office/drawing/2014/chartex" xmlns:mc="http://schemas.openxmlformats.org/markup-compatibility/2006" xmlns:o="urn:schemas-microsoft-com:office:office" xmlns:r="http://schemas.openxmlformats.org/officeDocument/2006/relationships" xmlns:m="http://schemas.openxmlformats.org/officeDocument/2006/math" xmlns:v="urn:schemas-microsoft-com:vml" xmlns:wp14="http://schemas.microsoft.com/office/word/2010/wordprocessingDrawing" xmlns:wp="http://schemas.openxmlformats.org/drawingml/2006/wordprocessingDrawing" xmlns:w10="urn:schemas-microsoft-com:office:word" xmlns:w="http://schemas.openxmlformats.org/wordprocessingml/2006/main" xmlns:w14="http://schemas.microsoft.com/office/word/2010/wordml" xmlns:w15="http://schemas.microsoft.com/office/word/2012/wordml" xmlns:w16se="http://schemas.microsoft.com/office/word/2015/wordml/symex" xmlns:wpg="http://schemas.microsoft.com/office/word/2010/wordprocessingGroup" xmlns:wpi="http://schemas.microsoft.com/office/word/2010/wordprocessingInk" xmlns:wne="http://schemas.microsoft.com/office/word/2006/wordml" xmlns:wps="http://schemas.microsoft.com/office/word/2010/wordprocessingShape" mc:Ignorable="w14 w15 w16se wp14">
   <w:sdt>
     <w:sdtPr>
       <w:id w:val="-22328037"/>
@@ -8367,7 +7515,7 @@
           <w:rPr>
             <w:noProof/>
           </w:rPr>
-          <w:t>2</w:t>
+          <w:t>1</w:t>
         </w:r>
         <w:r>
           <w:rPr>
@@ -8391,7 +7539,7 @@
 </file>
 
 <file path=word/footnotes.xml><?xml version="1.0" encoding="utf-8"?>
-<w:footnotes xmlns:wpc="http://schemas.microsoft.com/office/word/2010/wordprocessingCanvas" xmlns:cx="http://schemas.microsoft.com/office/drawing/2014/chartex" xmlns:cx1="http://schemas.microsoft.com/office/drawing/2015/9/8/chartex" xmlns:cx2="http://schemas.microsoft.com/office/drawing/2015/10/21/chartex" xmlns:cx3="http://schemas.microsoft.com/office/drawing/2016/5/9/chartex" xmlns:cx4="http://schemas.microsoft.com/office/drawing/2016/5/10/chartex" xmlns:cx5="http://schemas.microsoft.com/office/drawing/2016/5/11/chartex" xmlns:cx6="http://schemas.microsoft.com/office/drawing/2016/5/12/chartex" xmlns:cx7="http://schemas.microsoft.com/office/drawing/2016/5/13/chartex" xmlns:cx8="http://schemas.microsoft.com/office/drawing/2016/5/14/chartex" xmlns:mc="http://schemas.openxmlformats.org/markup-compatibility/2006" xmlns:aink="http://schemas.microsoft.com/office/drawing/2016/ink" xmlns:am3d="http://schemas.microsoft.com/office/drawing/2017/model3d" xmlns:o="urn:schemas-microsoft-com:office:office" xmlns:r="http://schemas.openxmlformats.org/officeDocument/2006/relationships" xmlns:m="http://schemas.openxmlformats.org/officeDocument/2006/math" xmlns:v="urn:schemas-microsoft-com:vml" xmlns:wp14="http://schemas.microsoft.com/office/word/2010/wordprocessingDrawing" xmlns:wp="http://schemas.openxmlformats.org/drawingml/2006/wordprocessingDrawing" xmlns:w10="urn:schemas-microsoft-com:office:word" xmlns:w="http://schemas.openxmlformats.org/wordprocessingml/2006/main" xmlns:w14="http://schemas.microsoft.com/office/word/2010/wordml" xmlns:w15="http://schemas.microsoft.com/office/word/2012/wordml" xmlns:w16cid="http://schemas.microsoft.com/office/word/2016/wordml/cid" xmlns:w16se="http://schemas.microsoft.com/office/word/2015/wordml/symex" xmlns:wpg="http://schemas.microsoft.com/office/word/2010/wordprocessingGroup" xmlns:wpi="http://schemas.microsoft.com/office/word/2010/wordprocessingInk" xmlns:wne="http://schemas.microsoft.com/office/word/2006/wordml" xmlns:wps="http://schemas.microsoft.com/office/word/2010/wordprocessingShape" mc:Ignorable="w14 w15 w16se w16cid wp14">
+<w:footnotes xmlns:wpc="http://schemas.microsoft.com/office/word/2010/wordprocessingCanvas" xmlns:cx="http://schemas.microsoft.com/office/drawing/2014/chartex" xmlns:mc="http://schemas.openxmlformats.org/markup-compatibility/2006" xmlns:o="urn:schemas-microsoft-com:office:office" xmlns:r="http://schemas.openxmlformats.org/officeDocument/2006/relationships" xmlns:m="http://schemas.openxmlformats.org/officeDocument/2006/math" xmlns:v="urn:schemas-microsoft-com:vml" xmlns:wp14="http://schemas.microsoft.com/office/word/2010/wordprocessingDrawing" xmlns:wp="http://schemas.openxmlformats.org/drawingml/2006/wordprocessingDrawing" xmlns:w10="urn:schemas-microsoft-com:office:word" xmlns:w="http://schemas.openxmlformats.org/wordprocessingml/2006/main" xmlns:w14="http://schemas.microsoft.com/office/word/2010/wordml" xmlns:w15="http://schemas.microsoft.com/office/word/2012/wordml" xmlns:w16se="http://schemas.microsoft.com/office/word/2015/wordml/symex" xmlns:wpg="http://schemas.microsoft.com/office/word/2010/wordprocessingGroup" xmlns:wpi="http://schemas.microsoft.com/office/word/2010/wordprocessingInk" xmlns:wne="http://schemas.microsoft.com/office/word/2006/wordml" xmlns:wps="http://schemas.microsoft.com/office/word/2010/wordprocessingShape" mc:Ignorable="w14 w15 w16se wp14">
   <w:footnote w:type="separator" w:id="-1">
     <w:p>
       <w:pPr>
@@ -8416,7 +7564,7 @@
 </file>
 
 <file path=word/numbering.xml><?xml version="1.0" encoding="utf-8"?>
-<w:numbering xmlns:wpc="http://schemas.microsoft.com/office/word/2010/wordprocessingCanvas" xmlns:cx="http://schemas.microsoft.com/office/drawing/2014/chartex" xmlns:cx1="http://schemas.microsoft.com/office/drawing/2015/9/8/chartex" xmlns:cx2="http://schemas.microsoft.com/office/drawing/2015/10/21/chartex" xmlns:cx3="http://schemas.microsoft.com/office/drawing/2016/5/9/chartex" xmlns:cx4="http://schemas.microsoft.com/office/drawing/2016/5/10/chartex" xmlns:cx5="http://schemas.microsoft.com/office/drawing/2016/5/11/chartex" xmlns:cx6="http://schemas.microsoft.com/office/drawing/2016/5/12/chartex" xmlns:cx7="http://schemas.microsoft.com/office/drawing/2016/5/13/chartex" xmlns:cx8="http://schemas.microsoft.com/office/drawing/2016/5/14/chartex" xmlns:mc="http://schemas.openxmlformats.org/markup-compatibility/2006" xmlns:aink="http://schemas.microsoft.com/office/drawing/2016/ink" xmlns:am3d="http://schemas.microsoft.com/office/drawing/2017/model3d" xmlns:o="urn:schemas-microsoft-com:office:office" xmlns:r="http://schemas.openxmlformats.org/officeDocument/2006/relationships" xmlns:m="http://schemas.openxmlformats.org/officeDocument/2006/math" xmlns:v="urn:schemas-microsoft-com:vml" xmlns:wp14="http://schemas.microsoft.com/office/word/2010/wordprocessingDrawing" xmlns:wp="http://schemas.openxmlformats.org/drawingml/2006/wordprocessingDrawing" xmlns:w10="urn:schemas-microsoft-com:office:word" xmlns:w="http://schemas.openxmlformats.org/wordprocessingml/2006/main" xmlns:w14="http://schemas.microsoft.com/office/word/2010/wordml" xmlns:w15="http://schemas.microsoft.com/office/word/2012/wordml" xmlns:w16cid="http://schemas.microsoft.com/office/word/2016/wordml/cid" xmlns:w16se="http://schemas.microsoft.com/office/word/2015/wordml/symex" xmlns:wpg="http://schemas.microsoft.com/office/word/2010/wordprocessingGroup" xmlns:wpi="http://schemas.microsoft.com/office/word/2010/wordprocessingInk" xmlns:wne="http://schemas.microsoft.com/office/word/2006/wordml" xmlns:wps="http://schemas.microsoft.com/office/word/2010/wordprocessingShape" mc:Ignorable="w14 w15 w16se w16cid wp14">
+<w:numbering xmlns:wpc="http://schemas.microsoft.com/office/word/2010/wordprocessingCanvas" xmlns:cx="http://schemas.microsoft.com/office/drawing/2014/chartex" xmlns:mc="http://schemas.openxmlformats.org/markup-compatibility/2006" xmlns:o="urn:schemas-microsoft-com:office:office" xmlns:r="http://schemas.openxmlformats.org/officeDocument/2006/relationships" xmlns:m="http://schemas.openxmlformats.org/officeDocument/2006/math" xmlns:v="urn:schemas-microsoft-com:vml" xmlns:wp14="http://schemas.microsoft.com/office/word/2010/wordprocessingDrawing" xmlns:wp="http://schemas.openxmlformats.org/drawingml/2006/wordprocessingDrawing" xmlns:w10="urn:schemas-microsoft-com:office:word" xmlns:w="http://schemas.openxmlformats.org/wordprocessingml/2006/main" xmlns:w14="http://schemas.microsoft.com/office/word/2010/wordml" xmlns:w15="http://schemas.microsoft.com/office/word/2012/wordml" xmlns:w16se="http://schemas.microsoft.com/office/word/2015/wordml/symex" xmlns:wpg="http://schemas.microsoft.com/office/word/2010/wordprocessingGroup" xmlns:wpi="http://schemas.microsoft.com/office/word/2010/wordprocessingInk" xmlns:wne="http://schemas.microsoft.com/office/word/2006/wordml" xmlns:wps="http://schemas.microsoft.com/office/word/2010/wordprocessingShape" mc:Ignorable="w14 w15 w16se wp14">
   <w:abstractNum w:abstractNumId="0" w15:restartNumberingAfterBreak="0">
     <w:nsid w:val="1EEC792B"/>
     <w:multiLevelType w:val="multilevel"/>
@@ -9094,7 +8242,7 @@
 </file>
 
 <file path=word/styles.xml><?xml version="1.0" encoding="utf-8"?>
-<w:styles xmlns:mc="http://schemas.openxmlformats.org/markup-compatibility/2006" xmlns:r="http://schemas.openxmlformats.org/officeDocument/2006/relationships" xmlns:w="http://schemas.openxmlformats.org/wordprocessingml/2006/main" xmlns:w14="http://schemas.microsoft.com/office/word/2010/wordml" xmlns:w15="http://schemas.microsoft.com/office/word/2012/wordml" xmlns:w16cid="http://schemas.microsoft.com/office/word/2016/wordml/cid" xmlns:w16se="http://schemas.microsoft.com/office/word/2015/wordml/symex" mc:Ignorable="w14 w15 w16se w16cid">
+<w:styles xmlns:mc="http://schemas.openxmlformats.org/markup-compatibility/2006" xmlns:r="http://schemas.openxmlformats.org/officeDocument/2006/relationships" xmlns:w="http://schemas.openxmlformats.org/wordprocessingml/2006/main" xmlns:w14="http://schemas.microsoft.com/office/word/2010/wordml" xmlns:w15="http://schemas.microsoft.com/office/word/2012/wordml" xmlns:w16se="http://schemas.microsoft.com/office/word/2015/wordml/symex" mc:Ignorable="w14 w15 w16se">
   <w:docDefaults>
     <w:rPrDefault>
       <w:rPr>
@@ -9110,7 +8258,7 @@
       </w:pPr>
     </w:pPrDefault>
   </w:docDefaults>
-  <w:latentStyles w:defLockedState="0" w:defUIPriority="99" w:defSemiHidden="0" w:defUnhideWhenUsed="0" w:defQFormat="0" w:count="375">
+  <w:latentStyles w:defLockedState="0" w:defUIPriority="99" w:defSemiHidden="0" w:defUnhideWhenUsed="0" w:defQFormat="0" w:count="371">
     <w:lsdException w:name="Normal" w:uiPriority="0" w:qFormat="1"/>
     <w:lsdException w:name="heading 1" w:uiPriority="0" w:qFormat="1"/>
     <w:lsdException w:name="heading 2" w:semiHidden="1" w:uiPriority="0" w:unhideWhenUsed="1" w:qFormat="1"/>
@@ -9482,10 +8630,6 @@
     <w:lsdException w:name="List Table 5 Dark Accent 6" w:uiPriority="50"/>
     <w:lsdException w:name="List Table 6 Colorful Accent 6" w:uiPriority="51"/>
     <w:lsdException w:name="List Table 7 Colorful Accent 6" w:uiPriority="52"/>
-    <w:lsdException w:name="Mention" w:semiHidden="1" w:unhideWhenUsed="1"/>
-    <w:lsdException w:name="Smart Hyperlink" w:semiHidden="1" w:unhideWhenUsed="1"/>
-    <w:lsdException w:name="Hashtag" w:semiHidden="1" w:unhideWhenUsed="1"/>
-    <w:lsdException w:name="Unresolved Mention" w:semiHidden="1" w:unhideWhenUsed="1"/>
   </w:latentStyles>
   <w:style w:type="paragraph" w:default="1" w:styleId="Normal">
     <w:name w:val="Normal"/>

</xml_diff>